<commit_message>
Bearbeitung Homepage und buttons
</commit_message>
<xml_diff>
--- a/Projektdokumentation_Leon-Egli-SOL2.docx
+++ b/Projektdokumentation_Leon-Egli-SOL2.docx
@@ -915,7 +915,7 @@
           <w:r>
             <w:fldChar w:fldCharType="separate"/>
           </w:r>
-          <w:hyperlink w:anchor="_Toc198377285" w:history="1">
+          <w:hyperlink w:anchor="_Toc198415020" w:history="1">
             <w:r>
               <w:rPr>
                 <w:rStyle w:val="Hyperlink"/>
@@ -957,7 +957,7 @@
                 <w:noProof/>
                 <w:webHidden/>
               </w:rPr>
-              <w:instrText xml:space="preserve"> PAGEREF _Toc198377285 \h </w:instrText>
+              <w:instrText xml:space="preserve"> PAGEREF _Toc198415020 \h </w:instrText>
             </w:r>
             <w:r>
               <w:rPr>
@@ -1001,7 +1001,7 @@
               <w:lang w:eastAsia="de-CH"/>
             </w:rPr>
           </w:pPr>
-          <w:hyperlink w:anchor="_Toc198377286" w:history="1">
+          <w:hyperlink w:anchor="_Toc198415021" w:history="1">
             <w:r>
               <w:rPr>
                 <w:rStyle w:val="Hyperlink"/>
@@ -1043,7 +1043,7 @@
                 <w:noProof/>
                 <w:webHidden/>
               </w:rPr>
-              <w:instrText xml:space="preserve"> PAGEREF _Toc198377286 \h </w:instrText>
+              <w:instrText xml:space="preserve"> PAGEREF _Toc198415021 \h </w:instrText>
             </w:r>
             <w:r>
               <w:rPr>
@@ -1087,7 +1087,7 @@
               <w:lang w:eastAsia="de-CH"/>
             </w:rPr>
           </w:pPr>
-          <w:hyperlink w:anchor="_Toc198377287" w:history="1">
+          <w:hyperlink w:anchor="_Toc198415022" w:history="1">
             <w:r>
               <w:rPr>
                 <w:rStyle w:val="Hyperlink"/>
@@ -1129,7 +1129,7 @@
                 <w:noProof/>
                 <w:webHidden/>
               </w:rPr>
-              <w:instrText xml:space="preserve"> PAGEREF _Toc198377287 \h </w:instrText>
+              <w:instrText xml:space="preserve"> PAGEREF _Toc198415022 \h </w:instrText>
             </w:r>
             <w:r>
               <w:rPr>
@@ -1173,7 +1173,7 @@
               <w:lang w:eastAsia="de-CH"/>
             </w:rPr>
           </w:pPr>
-          <w:hyperlink w:anchor="_Toc198377288" w:history="1">
+          <w:hyperlink w:anchor="_Toc198415023" w:history="1">
             <w:r>
               <w:rPr>
                 <w:rStyle w:val="Hyperlink"/>
@@ -1215,7 +1215,7 @@
                 <w:noProof/>
                 <w:webHidden/>
               </w:rPr>
-              <w:instrText xml:space="preserve"> PAGEREF _Toc198377288 \h </w:instrText>
+              <w:instrText xml:space="preserve"> PAGEREF _Toc198415023 \h </w:instrText>
             </w:r>
             <w:r>
               <w:rPr>
@@ -1259,7 +1259,7 @@
               <w:lang w:eastAsia="de-CH"/>
             </w:rPr>
           </w:pPr>
-          <w:hyperlink w:anchor="_Toc198377289" w:history="1">
+          <w:hyperlink w:anchor="_Toc198415024" w:history="1">
             <w:r>
               <w:rPr>
                 <w:rStyle w:val="Hyperlink"/>
@@ -1301,7 +1301,7 @@
                 <w:noProof/>
                 <w:webHidden/>
               </w:rPr>
-              <w:instrText xml:space="preserve"> PAGEREF _Toc198377289 \h </w:instrText>
+              <w:instrText xml:space="preserve"> PAGEREF _Toc198415024 \h </w:instrText>
             </w:r>
             <w:r>
               <w:rPr>
@@ -1345,7 +1345,7 @@
               <w:lang w:eastAsia="de-CH"/>
             </w:rPr>
           </w:pPr>
-          <w:hyperlink w:anchor="_Toc198377290" w:history="1">
+          <w:hyperlink w:anchor="_Toc198415025" w:history="1">
             <w:r>
               <w:rPr>
                 <w:rStyle w:val="Hyperlink"/>
@@ -1387,7 +1387,7 @@
                 <w:noProof/>
                 <w:webHidden/>
               </w:rPr>
-              <w:instrText xml:space="preserve"> PAGEREF _Toc198377290 \h </w:instrText>
+              <w:instrText xml:space="preserve"> PAGEREF _Toc198415025 \h </w:instrText>
             </w:r>
             <w:r>
               <w:rPr>
@@ -1431,7 +1431,7 @@
               <w:lang w:eastAsia="de-CH"/>
             </w:rPr>
           </w:pPr>
-          <w:hyperlink w:anchor="_Toc198377291" w:history="1">
+          <w:hyperlink w:anchor="_Toc198415026" w:history="1">
             <w:r>
               <w:rPr>
                 <w:rStyle w:val="Hyperlink"/>
@@ -1473,7 +1473,7 @@
                 <w:noProof/>
                 <w:webHidden/>
               </w:rPr>
-              <w:instrText xml:space="preserve"> PAGEREF _Toc198377291 \h </w:instrText>
+              <w:instrText xml:space="preserve"> PAGEREF _Toc198415026 \h </w:instrText>
             </w:r>
             <w:r>
               <w:rPr>
@@ -1517,7 +1517,7 @@
               <w:lang w:eastAsia="de-CH"/>
             </w:rPr>
           </w:pPr>
-          <w:hyperlink w:anchor="_Toc198377292" w:history="1">
+          <w:hyperlink w:anchor="_Toc198415027" w:history="1">
             <w:r>
               <w:rPr>
                 <w:rStyle w:val="Hyperlink"/>
@@ -1559,7 +1559,7 @@
                 <w:noProof/>
                 <w:webHidden/>
               </w:rPr>
-              <w:instrText xml:space="preserve"> PAGEREF _Toc198377292 \h </w:instrText>
+              <w:instrText xml:space="preserve"> PAGEREF _Toc198415027 \h </w:instrText>
             </w:r>
             <w:r>
               <w:rPr>
@@ -1603,7 +1603,7 @@
               <w:lang w:eastAsia="de-CH"/>
             </w:rPr>
           </w:pPr>
-          <w:hyperlink w:anchor="_Toc198377293" w:history="1">
+          <w:hyperlink w:anchor="_Toc198415028" w:history="1">
             <w:r>
               <w:rPr>
                 <w:rStyle w:val="Hyperlink"/>
@@ -1645,7 +1645,7 @@
                 <w:noProof/>
                 <w:webHidden/>
               </w:rPr>
-              <w:instrText xml:space="preserve"> PAGEREF _Toc198377293 \h </w:instrText>
+              <w:instrText xml:space="preserve"> PAGEREF _Toc198415028 \h </w:instrText>
             </w:r>
             <w:r>
               <w:rPr>
@@ -1689,7 +1689,7 @@
               <w:lang w:eastAsia="de-CH"/>
             </w:rPr>
           </w:pPr>
-          <w:hyperlink w:anchor="_Toc198377294" w:history="1">
+          <w:hyperlink w:anchor="_Toc198415029" w:history="1">
             <w:r>
               <w:rPr>
                 <w:rStyle w:val="Hyperlink"/>
@@ -1731,7 +1731,7 @@
                 <w:noProof/>
                 <w:webHidden/>
               </w:rPr>
-              <w:instrText xml:space="preserve"> PAGEREF _Toc198377294 \h </w:instrText>
+              <w:instrText xml:space="preserve"> PAGEREF _Toc198415029 \h </w:instrText>
             </w:r>
             <w:r>
               <w:rPr>
@@ -1775,7 +1775,7 @@
               <w:lang w:eastAsia="de-CH"/>
             </w:rPr>
           </w:pPr>
-          <w:hyperlink w:anchor="_Toc198377295" w:history="1">
+          <w:hyperlink w:anchor="_Toc198415030" w:history="1">
             <w:r>
               <w:rPr>
                 <w:rStyle w:val="Hyperlink"/>
@@ -1817,7 +1817,7 @@
                 <w:noProof/>
                 <w:webHidden/>
               </w:rPr>
-              <w:instrText xml:space="preserve"> PAGEREF _Toc198377295 \h </w:instrText>
+              <w:instrText xml:space="preserve"> PAGEREF _Toc198415030 \h </w:instrText>
             </w:r>
             <w:r>
               <w:rPr>
@@ -1861,7 +1861,7 @@
               <w:lang w:eastAsia="de-CH"/>
             </w:rPr>
           </w:pPr>
-          <w:hyperlink w:anchor="_Toc198377296" w:history="1">
+          <w:hyperlink w:anchor="_Toc198415031" w:history="1">
             <w:r>
               <w:rPr>
                 <w:rStyle w:val="Hyperlink"/>
@@ -1903,7 +1903,7 @@
                 <w:noProof/>
                 <w:webHidden/>
               </w:rPr>
-              <w:instrText xml:space="preserve"> PAGEREF _Toc198377296 \h </w:instrText>
+              <w:instrText xml:space="preserve"> PAGEREF _Toc198415031 \h </w:instrText>
             </w:r>
             <w:r>
               <w:rPr>
@@ -1947,7 +1947,7 @@
               <w:lang w:eastAsia="de-CH"/>
             </w:rPr>
           </w:pPr>
-          <w:hyperlink w:anchor="_Toc198377297" w:history="1">
+          <w:hyperlink w:anchor="_Toc198415032" w:history="1">
             <w:r>
               <w:rPr>
                 <w:rStyle w:val="Hyperlink"/>
@@ -1989,7 +1989,7 @@
                 <w:noProof/>
                 <w:webHidden/>
               </w:rPr>
-              <w:instrText xml:space="preserve"> PAGEREF _Toc198377297 \h </w:instrText>
+              <w:instrText xml:space="preserve"> PAGEREF _Toc198415032 \h </w:instrText>
             </w:r>
             <w:r>
               <w:rPr>
@@ -2033,7 +2033,7 @@
               <w:lang w:eastAsia="de-CH"/>
             </w:rPr>
           </w:pPr>
-          <w:hyperlink w:anchor="_Toc198377298" w:history="1">
+          <w:hyperlink w:anchor="_Toc198415033" w:history="1">
             <w:r>
               <w:rPr>
                 <w:rStyle w:val="Hyperlink"/>
@@ -2075,7 +2075,7 @@
                 <w:noProof/>
                 <w:webHidden/>
               </w:rPr>
-              <w:instrText xml:space="preserve"> PAGEREF _Toc198377298 \h </w:instrText>
+              <w:instrText xml:space="preserve"> PAGEREF _Toc198415033 \h </w:instrText>
             </w:r>
             <w:r>
               <w:rPr>
@@ -2119,7 +2119,7 @@
               <w:lang w:eastAsia="de-CH"/>
             </w:rPr>
           </w:pPr>
-          <w:hyperlink w:anchor="_Toc198377299" w:history="1">
+          <w:hyperlink w:anchor="_Toc198415034" w:history="1">
             <w:r>
               <w:rPr>
                 <w:rStyle w:val="Hyperlink"/>
@@ -2161,7 +2161,7 @@
                 <w:noProof/>
                 <w:webHidden/>
               </w:rPr>
-              <w:instrText xml:space="preserve"> PAGEREF _Toc198377299 \h </w:instrText>
+              <w:instrText xml:space="preserve"> PAGEREF _Toc198415034 \h </w:instrText>
             </w:r>
             <w:r>
               <w:rPr>
@@ -2205,7 +2205,7 @@
               <w:lang w:eastAsia="de-CH"/>
             </w:rPr>
           </w:pPr>
-          <w:hyperlink w:anchor="_Toc198377300" w:history="1">
+          <w:hyperlink w:anchor="_Toc198415035" w:history="1">
             <w:r>
               <w:rPr>
                 <w:rStyle w:val="Hyperlink"/>
@@ -2247,7 +2247,7 @@
                 <w:noProof/>
                 <w:webHidden/>
               </w:rPr>
-              <w:instrText xml:space="preserve"> PAGEREF _Toc198377300 \h </w:instrText>
+              <w:instrText xml:space="preserve"> PAGEREF _Toc198415035 \h </w:instrText>
             </w:r>
             <w:r>
               <w:rPr>
@@ -2291,7 +2291,7 @@
               <w:lang w:eastAsia="de-CH"/>
             </w:rPr>
           </w:pPr>
-          <w:hyperlink w:anchor="_Toc198377301" w:history="1">
+          <w:hyperlink w:anchor="_Toc198415036" w:history="1">
             <w:r>
               <w:rPr>
                 <w:rStyle w:val="Hyperlink"/>
@@ -2333,7 +2333,7 @@
                 <w:noProof/>
                 <w:webHidden/>
               </w:rPr>
-              <w:instrText xml:space="preserve"> PAGEREF _Toc198377301 \h </w:instrText>
+              <w:instrText xml:space="preserve"> PAGEREF _Toc198415036 \h </w:instrText>
             </w:r>
             <w:r>
               <w:rPr>
@@ -2377,7 +2377,7 @@
               <w:lang w:eastAsia="de-CH"/>
             </w:rPr>
           </w:pPr>
-          <w:hyperlink w:anchor="_Toc198377302" w:history="1">
+          <w:hyperlink w:anchor="_Toc198415037" w:history="1">
             <w:r>
               <w:rPr>
                 <w:rStyle w:val="Hyperlink"/>
@@ -2419,7 +2419,7 @@
                 <w:noProof/>
                 <w:webHidden/>
               </w:rPr>
-              <w:instrText xml:space="preserve"> PAGEREF _Toc198377302 \h </w:instrText>
+              <w:instrText xml:space="preserve"> PAGEREF _Toc198415037 \h </w:instrText>
             </w:r>
             <w:r>
               <w:rPr>
@@ -2463,7 +2463,7 @@
               <w:lang w:eastAsia="de-CH"/>
             </w:rPr>
           </w:pPr>
-          <w:hyperlink w:anchor="_Toc198377303" w:history="1">
+          <w:hyperlink w:anchor="_Toc198415038" w:history="1">
             <w:r>
               <w:rPr>
                 <w:rStyle w:val="Hyperlink"/>
@@ -2505,7 +2505,7 @@
                 <w:noProof/>
                 <w:webHidden/>
               </w:rPr>
-              <w:instrText xml:space="preserve"> PAGEREF _Toc198377303 \h </w:instrText>
+              <w:instrText xml:space="preserve"> PAGEREF _Toc198415038 \h </w:instrText>
             </w:r>
             <w:r>
               <w:rPr>
@@ -2549,7 +2549,7 @@
               <w:lang w:eastAsia="de-CH"/>
             </w:rPr>
           </w:pPr>
-          <w:hyperlink w:anchor="_Toc198377304" w:history="1">
+          <w:hyperlink w:anchor="_Toc198415039" w:history="1">
             <w:r>
               <w:rPr>
                 <w:rStyle w:val="Hyperlink"/>
@@ -2591,7 +2591,7 @@
                 <w:noProof/>
                 <w:webHidden/>
               </w:rPr>
-              <w:instrText xml:space="preserve"> PAGEREF _Toc198377304 \h </w:instrText>
+              <w:instrText xml:space="preserve"> PAGEREF _Toc198415039 \h </w:instrText>
             </w:r>
             <w:r>
               <w:rPr>
@@ -2635,7 +2635,7 @@
               <w:lang w:eastAsia="de-CH"/>
             </w:rPr>
           </w:pPr>
-          <w:hyperlink w:anchor="_Toc198377305" w:history="1">
+          <w:hyperlink w:anchor="_Toc198415040" w:history="1">
             <w:r>
               <w:rPr>
                 <w:rStyle w:val="Hyperlink"/>
@@ -2677,7 +2677,7 @@
                 <w:noProof/>
                 <w:webHidden/>
               </w:rPr>
-              <w:instrText xml:space="preserve"> PAGEREF _Toc198377305 \h </w:instrText>
+              <w:instrText xml:space="preserve"> PAGEREF _Toc198415040 \h </w:instrText>
             </w:r>
             <w:r>
               <w:rPr>
@@ -2721,7 +2721,7 @@
               <w:lang w:eastAsia="de-CH"/>
             </w:rPr>
           </w:pPr>
-          <w:hyperlink w:anchor="_Toc198377306" w:history="1">
+          <w:hyperlink w:anchor="_Toc198415041" w:history="1">
             <w:r>
               <w:rPr>
                 <w:rStyle w:val="Hyperlink"/>
@@ -2763,7 +2763,7 @@
                 <w:noProof/>
                 <w:webHidden/>
               </w:rPr>
-              <w:instrText xml:space="preserve"> PAGEREF _Toc198377306 \h </w:instrText>
+              <w:instrText xml:space="preserve"> PAGEREF _Toc198415041 \h </w:instrText>
             </w:r>
             <w:r>
               <w:rPr>
@@ -2807,7 +2807,7 @@
               <w:lang w:eastAsia="de-CH"/>
             </w:rPr>
           </w:pPr>
-          <w:hyperlink w:anchor="_Toc198377307" w:history="1">
+          <w:hyperlink w:anchor="_Toc198415042" w:history="1">
             <w:r>
               <w:rPr>
                 <w:rStyle w:val="Hyperlink"/>
@@ -2849,7 +2849,7 @@
                 <w:noProof/>
                 <w:webHidden/>
               </w:rPr>
-              <w:instrText xml:space="preserve"> PAGEREF _Toc198377307 \h </w:instrText>
+              <w:instrText xml:space="preserve"> PAGEREF _Toc198415042 \h </w:instrText>
             </w:r>
             <w:r>
               <w:rPr>
@@ -2893,7 +2893,7 @@
               <w:lang w:eastAsia="de-CH"/>
             </w:rPr>
           </w:pPr>
-          <w:hyperlink w:anchor="_Toc198377308" w:history="1">
+          <w:hyperlink w:anchor="_Toc198415043" w:history="1">
             <w:r>
               <w:rPr>
                 <w:rStyle w:val="Hyperlink"/>
@@ -2935,7 +2935,7 @@
                 <w:noProof/>
                 <w:webHidden/>
               </w:rPr>
-              <w:instrText xml:space="preserve"> PAGEREF _Toc198377308 \h </w:instrText>
+              <w:instrText xml:space="preserve"> PAGEREF _Toc198415043 \h </w:instrText>
             </w:r>
             <w:r>
               <w:rPr>
@@ -2979,7 +2979,7 @@
               <w:lang w:eastAsia="de-CH"/>
             </w:rPr>
           </w:pPr>
-          <w:hyperlink w:anchor="_Toc198377309" w:history="1">
+          <w:hyperlink w:anchor="_Toc198415044" w:history="1">
             <w:r>
               <w:rPr>
                 <w:rStyle w:val="Hyperlink"/>
@@ -3021,7 +3021,7 @@
                 <w:noProof/>
                 <w:webHidden/>
               </w:rPr>
-              <w:instrText xml:space="preserve"> PAGEREF _Toc198377309 \h </w:instrText>
+              <w:instrText xml:space="preserve"> PAGEREF _Toc198415044 \h </w:instrText>
             </w:r>
             <w:r>
               <w:rPr>
@@ -3065,7 +3065,7 @@
               <w:lang w:eastAsia="de-CH"/>
             </w:rPr>
           </w:pPr>
-          <w:hyperlink w:anchor="_Toc198377310" w:history="1">
+          <w:hyperlink w:anchor="_Toc198415045" w:history="1">
             <w:r>
               <w:rPr>
                 <w:rStyle w:val="Hyperlink"/>
@@ -3107,7 +3107,7 @@
                 <w:noProof/>
                 <w:webHidden/>
               </w:rPr>
-              <w:instrText xml:space="preserve"> PAGEREF _Toc198377310 \h </w:instrText>
+              <w:instrText xml:space="preserve"> PAGEREF _Toc198415045 \h </w:instrText>
             </w:r>
             <w:r>
               <w:rPr>
@@ -3151,7 +3151,7 @@
               <w:lang w:eastAsia="de-CH"/>
             </w:rPr>
           </w:pPr>
-          <w:hyperlink w:anchor="_Toc198377311" w:history="1">
+          <w:hyperlink w:anchor="_Toc198415046" w:history="1">
             <w:r>
               <w:rPr>
                 <w:rStyle w:val="Hyperlink"/>
@@ -3193,7 +3193,7 @@
                 <w:noProof/>
                 <w:webHidden/>
               </w:rPr>
-              <w:instrText xml:space="preserve"> PAGEREF _Toc198377311 \h </w:instrText>
+              <w:instrText xml:space="preserve"> PAGEREF _Toc198415046 \h </w:instrText>
             </w:r>
             <w:r>
               <w:rPr>
@@ -3237,7 +3237,7 @@
               <w:lang w:eastAsia="de-CH"/>
             </w:rPr>
           </w:pPr>
-          <w:hyperlink w:anchor="_Toc198377312" w:history="1">
+          <w:hyperlink w:anchor="_Toc198415047" w:history="1">
             <w:r>
               <w:rPr>
                 <w:rStyle w:val="Hyperlink"/>
@@ -3279,7 +3279,7 @@
                 <w:noProof/>
                 <w:webHidden/>
               </w:rPr>
-              <w:instrText xml:space="preserve"> PAGEREF _Toc198377312 \h </w:instrText>
+              <w:instrText xml:space="preserve"> PAGEREF _Toc198415047 \h </w:instrText>
             </w:r>
             <w:r>
               <w:rPr>
@@ -3323,7 +3323,7 @@
               <w:lang w:eastAsia="de-CH"/>
             </w:rPr>
           </w:pPr>
-          <w:hyperlink w:anchor="_Toc198377313" w:history="1">
+          <w:hyperlink w:anchor="_Toc198415048" w:history="1">
             <w:r>
               <w:rPr>
                 <w:rStyle w:val="Hyperlink"/>
@@ -3365,7 +3365,7 @@
                 <w:noProof/>
                 <w:webHidden/>
               </w:rPr>
-              <w:instrText xml:space="preserve"> PAGEREF _Toc198377313 \h </w:instrText>
+              <w:instrText xml:space="preserve"> PAGEREF _Toc198415048 \h </w:instrText>
             </w:r>
             <w:r>
               <w:rPr>
@@ -3409,7 +3409,7 @@
               <w:lang w:eastAsia="de-CH"/>
             </w:rPr>
           </w:pPr>
-          <w:hyperlink w:anchor="_Toc198377314" w:history="1">
+          <w:hyperlink w:anchor="_Toc198415049" w:history="1">
             <w:r>
               <w:rPr>
                 <w:rStyle w:val="Hyperlink"/>
@@ -3451,7 +3451,7 @@
                 <w:noProof/>
                 <w:webHidden/>
               </w:rPr>
-              <w:instrText xml:space="preserve"> PAGEREF _Toc198377314 \h </w:instrText>
+              <w:instrText xml:space="preserve"> PAGEREF _Toc198415049 \h </w:instrText>
             </w:r>
             <w:r>
               <w:rPr>
@@ -3495,7 +3495,7 @@
               <w:lang w:eastAsia="de-CH"/>
             </w:rPr>
           </w:pPr>
-          <w:hyperlink w:anchor="_Toc198377315" w:history="1">
+          <w:hyperlink w:anchor="_Toc198415050" w:history="1">
             <w:r>
               <w:rPr>
                 <w:rStyle w:val="Hyperlink"/>
@@ -3537,7 +3537,7 @@
                 <w:noProof/>
                 <w:webHidden/>
               </w:rPr>
-              <w:instrText xml:space="preserve"> PAGEREF _Toc198377315 \h </w:instrText>
+              <w:instrText xml:space="preserve"> PAGEREF _Toc198415050 \h </w:instrText>
             </w:r>
             <w:r>
               <w:rPr>
@@ -3581,7 +3581,7 @@
               <w:lang w:eastAsia="de-CH"/>
             </w:rPr>
           </w:pPr>
-          <w:hyperlink w:anchor="_Toc198377316" w:history="1">
+          <w:hyperlink w:anchor="_Toc198415051" w:history="1">
             <w:r>
               <w:rPr>
                 <w:rStyle w:val="Hyperlink"/>
@@ -3623,7 +3623,7 @@
                 <w:noProof/>
                 <w:webHidden/>
               </w:rPr>
-              <w:instrText xml:space="preserve"> PAGEREF _Toc198377316 \h </w:instrText>
+              <w:instrText xml:space="preserve"> PAGEREF _Toc198415051 \h </w:instrText>
             </w:r>
             <w:r>
               <w:rPr>
@@ -3667,7 +3667,7 @@
               <w:lang w:eastAsia="de-CH"/>
             </w:rPr>
           </w:pPr>
-          <w:hyperlink w:anchor="_Toc198377317" w:history="1">
+          <w:hyperlink w:anchor="_Toc198415052" w:history="1">
             <w:r>
               <w:rPr>
                 <w:rStyle w:val="Hyperlink"/>
@@ -3709,7 +3709,7 @@
                 <w:noProof/>
                 <w:webHidden/>
               </w:rPr>
-              <w:instrText xml:space="preserve"> PAGEREF _Toc198377317 \h </w:instrText>
+              <w:instrText xml:space="preserve"> PAGEREF _Toc198415052 \h </w:instrText>
             </w:r>
             <w:r>
               <w:rPr>
@@ -3753,7 +3753,7 @@
               <w:lang w:eastAsia="de-CH"/>
             </w:rPr>
           </w:pPr>
-          <w:hyperlink w:anchor="_Toc198377318" w:history="1">
+          <w:hyperlink w:anchor="_Toc198415053" w:history="1">
             <w:r>
               <w:rPr>
                 <w:rStyle w:val="Hyperlink"/>
@@ -3795,7 +3795,7 @@
                 <w:noProof/>
                 <w:webHidden/>
               </w:rPr>
-              <w:instrText xml:space="preserve"> PAGEREF _Toc198377318 \h </w:instrText>
+              <w:instrText xml:space="preserve"> PAGEREF _Toc198415053 \h </w:instrText>
             </w:r>
             <w:r>
               <w:rPr>
@@ -3839,7 +3839,7 @@
               <w:lang w:eastAsia="de-CH"/>
             </w:rPr>
           </w:pPr>
-          <w:hyperlink w:anchor="_Toc198377319" w:history="1">
+          <w:hyperlink w:anchor="_Toc198415054" w:history="1">
             <w:r>
               <w:rPr>
                 <w:rStyle w:val="Hyperlink"/>
@@ -3881,7 +3881,7 @@
                 <w:noProof/>
                 <w:webHidden/>
               </w:rPr>
-              <w:instrText xml:space="preserve"> PAGEREF _Toc198377319 \h </w:instrText>
+              <w:instrText xml:space="preserve"> PAGEREF _Toc198415054 \h </w:instrText>
             </w:r>
             <w:r>
               <w:rPr>
@@ -3925,7 +3925,7 @@
               <w:lang w:eastAsia="de-CH"/>
             </w:rPr>
           </w:pPr>
-          <w:hyperlink w:anchor="_Toc198377320" w:history="1">
+          <w:hyperlink w:anchor="_Toc198415055" w:history="1">
             <w:r>
               <w:rPr>
                 <w:rStyle w:val="Hyperlink"/>
@@ -3967,7 +3967,7 @@
                 <w:noProof/>
                 <w:webHidden/>
               </w:rPr>
-              <w:instrText xml:space="preserve"> PAGEREF _Toc198377320 \h </w:instrText>
+              <w:instrText xml:space="preserve"> PAGEREF _Toc198415055 \h </w:instrText>
             </w:r>
             <w:r>
               <w:rPr>
@@ -4011,7 +4011,7 @@
               <w:lang w:eastAsia="de-CH"/>
             </w:rPr>
           </w:pPr>
-          <w:hyperlink w:anchor="_Toc198377321" w:history="1">
+          <w:hyperlink w:anchor="_Toc198415056" w:history="1">
             <w:r>
               <w:rPr>
                 <w:rStyle w:val="Hyperlink"/>
@@ -4053,7 +4053,7 @@
                 <w:noProof/>
                 <w:webHidden/>
               </w:rPr>
-              <w:instrText xml:space="preserve"> PAGEREF _Toc198377321 \h </w:instrText>
+              <w:instrText xml:space="preserve"> PAGEREF _Toc198415056 \h </w:instrText>
             </w:r>
             <w:r>
               <w:rPr>
@@ -4074,6 +4074,875 @@
                 <w:webHidden/>
               </w:rPr>
               <w:t>27</w:t>
+            </w:r>
+            <w:r>
+              <w:rPr>
+                <w:noProof/>
+                <w:webHidden/>
+              </w:rPr>
+              <w:fldChar w:fldCharType="end"/>
+            </w:r>
+          </w:hyperlink>
+        </w:p>
+        <w:p>
+          <w:pPr>
+            <w:pStyle w:val="Verzeichnis1"/>
+            <w:tabs>
+              <w:tab w:val="left" w:pos="480"/>
+              <w:tab w:val="right" w:leader="dot" w:pos="9062"/>
+            </w:tabs>
+            <w:rPr>
+              <w:rFonts w:eastAsiaTheme="minorEastAsia"/>
+              <w:noProof/>
+              <w:lang w:eastAsia="de-CH"/>
+            </w:rPr>
+          </w:pPr>
+          <w:hyperlink w:anchor="_Toc198415057" w:history="1">
+            <w:r>
+              <w:rPr>
+                <w:rStyle w:val="Hyperlink"/>
+                <w:noProof/>
+              </w:rPr>
+              <w:t>5</w:t>
+            </w:r>
+            <w:r>
+              <w:rPr>
+                <w:rFonts w:eastAsiaTheme="minorEastAsia"/>
+                <w:noProof/>
+                <w:lang w:eastAsia="de-CH"/>
+              </w:rPr>
+              <w:tab/>
+            </w:r>
+            <w:r>
+              <w:rPr>
+                <w:rStyle w:val="Hyperlink"/>
+                <w:noProof/>
+              </w:rPr>
+              <w:t>Realisieren</w:t>
+            </w:r>
+            <w:r>
+              <w:rPr>
+                <w:noProof/>
+                <w:webHidden/>
+              </w:rPr>
+              <w:tab/>
+            </w:r>
+            <w:r>
+              <w:rPr>
+                <w:noProof/>
+                <w:webHidden/>
+              </w:rPr>
+              <w:fldChar w:fldCharType="begin"/>
+            </w:r>
+            <w:r>
+              <w:rPr>
+                <w:noProof/>
+                <w:webHidden/>
+              </w:rPr>
+              <w:instrText xml:space="preserve"> PAGEREF _Toc198415057 \h </w:instrText>
+            </w:r>
+            <w:r>
+              <w:rPr>
+                <w:noProof/>
+                <w:webHidden/>
+              </w:rPr>
+            </w:r>
+            <w:r>
+              <w:rPr>
+                <w:noProof/>
+                <w:webHidden/>
+              </w:rPr>
+              <w:fldChar w:fldCharType="separate"/>
+            </w:r>
+            <w:r>
+              <w:rPr>
+                <w:noProof/>
+                <w:webHidden/>
+              </w:rPr>
+              <w:t>28</w:t>
+            </w:r>
+            <w:r>
+              <w:rPr>
+                <w:noProof/>
+                <w:webHidden/>
+              </w:rPr>
+              <w:fldChar w:fldCharType="end"/>
+            </w:r>
+          </w:hyperlink>
+        </w:p>
+        <w:p>
+          <w:pPr>
+            <w:pStyle w:val="Verzeichnis2"/>
+            <w:tabs>
+              <w:tab w:val="left" w:pos="960"/>
+              <w:tab w:val="right" w:leader="dot" w:pos="9062"/>
+            </w:tabs>
+            <w:rPr>
+              <w:rFonts w:eastAsiaTheme="minorEastAsia"/>
+              <w:noProof/>
+              <w:lang w:eastAsia="de-CH"/>
+            </w:rPr>
+          </w:pPr>
+          <w:hyperlink w:anchor="_Toc198415058" w:history="1">
+            <w:r>
+              <w:rPr>
+                <w:rStyle w:val="Hyperlink"/>
+                <w:noProof/>
+              </w:rPr>
+              <w:t>5.1</w:t>
+            </w:r>
+            <w:r>
+              <w:rPr>
+                <w:rFonts w:eastAsiaTheme="minorEastAsia"/>
+                <w:noProof/>
+                <w:lang w:eastAsia="de-CH"/>
+              </w:rPr>
+              <w:tab/>
+            </w:r>
+            <w:r>
+              <w:rPr>
+                <w:rStyle w:val="Hyperlink"/>
+                <w:noProof/>
+              </w:rPr>
+              <w:t>Backend</w:t>
+            </w:r>
+            <w:r>
+              <w:rPr>
+                <w:noProof/>
+                <w:webHidden/>
+              </w:rPr>
+              <w:tab/>
+            </w:r>
+            <w:r>
+              <w:rPr>
+                <w:noProof/>
+                <w:webHidden/>
+              </w:rPr>
+              <w:fldChar w:fldCharType="begin"/>
+            </w:r>
+            <w:r>
+              <w:rPr>
+                <w:noProof/>
+                <w:webHidden/>
+              </w:rPr>
+              <w:instrText xml:space="preserve"> PAGEREF _Toc198415058 \h </w:instrText>
+            </w:r>
+            <w:r>
+              <w:rPr>
+                <w:noProof/>
+                <w:webHidden/>
+              </w:rPr>
+            </w:r>
+            <w:r>
+              <w:rPr>
+                <w:noProof/>
+                <w:webHidden/>
+              </w:rPr>
+              <w:fldChar w:fldCharType="separate"/>
+            </w:r>
+            <w:r>
+              <w:rPr>
+                <w:noProof/>
+                <w:webHidden/>
+              </w:rPr>
+              <w:t>28</w:t>
+            </w:r>
+            <w:r>
+              <w:rPr>
+                <w:noProof/>
+                <w:webHidden/>
+              </w:rPr>
+              <w:fldChar w:fldCharType="end"/>
+            </w:r>
+          </w:hyperlink>
+        </w:p>
+        <w:p>
+          <w:pPr>
+            <w:pStyle w:val="Verzeichnis3"/>
+            <w:tabs>
+              <w:tab w:val="left" w:pos="1440"/>
+              <w:tab w:val="right" w:leader="dot" w:pos="9062"/>
+            </w:tabs>
+            <w:rPr>
+              <w:rFonts w:eastAsiaTheme="minorEastAsia"/>
+              <w:noProof/>
+              <w:lang w:eastAsia="de-CH"/>
+            </w:rPr>
+          </w:pPr>
+          <w:hyperlink w:anchor="_Toc198415059" w:history="1">
+            <w:r>
+              <w:rPr>
+                <w:rStyle w:val="Hyperlink"/>
+                <w:noProof/>
+              </w:rPr>
+              <w:t>5.1.1</w:t>
+            </w:r>
+            <w:r>
+              <w:rPr>
+                <w:rFonts w:eastAsiaTheme="minorEastAsia"/>
+                <w:noProof/>
+                <w:lang w:eastAsia="de-CH"/>
+              </w:rPr>
+              <w:tab/>
+            </w:r>
+            <w:r>
+              <w:rPr>
+                <w:rStyle w:val="Hyperlink"/>
+                <w:bCs/>
+                <w:noProof/>
+              </w:rPr>
+              <w:t>Entwicklungsumgebung und Tools</w:t>
+            </w:r>
+            <w:r>
+              <w:rPr>
+                <w:noProof/>
+                <w:webHidden/>
+              </w:rPr>
+              <w:tab/>
+            </w:r>
+            <w:r>
+              <w:rPr>
+                <w:noProof/>
+                <w:webHidden/>
+              </w:rPr>
+              <w:fldChar w:fldCharType="begin"/>
+            </w:r>
+            <w:r>
+              <w:rPr>
+                <w:noProof/>
+                <w:webHidden/>
+              </w:rPr>
+              <w:instrText xml:space="preserve"> PAGEREF _Toc198415059 \h </w:instrText>
+            </w:r>
+            <w:r>
+              <w:rPr>
+                <w:noProof/>
+                <w:webHidden/>
+              </w:rPr>
+            </w:r>
+            <w:r>
+              <w:rPr>
+                <w:noProof/>
+                <w:webHidden/>
+              </w:rPr>
+              <w:fldChar w:fldCharType="separate"/>
+            </w:r>
+            <w:r>
+              <w:rPr>
+                <w:noProof/>
+                <w:webHidden/>
+              </w:rPr>
+              <w:t>28</w:t>
+            </w:r>
+            <w:r>
+              <w:rPr>
+                <w:noProof/>
+                <w:webHidden/>
+              </w:rPr>
+              <w:fldChar w:fldCharType="end"/>
+            </w:r>
+          </w:hyperlink>
+        </w:p>
+        <w:p>
+          <w:pPr>
+            <w:pStyle w:val="Verzeichnis3"/>
+            <w:tabs>
+              <w:tab w:val="left" w:pos="1440"/>
+              <w:tab w:val="right" w:leader="dot" w:pos="9062"/>
+            </w:tabs>
+            <w:rPr>
+              <w:rFonts w:eastAsiaTheme="minorEastAsia"/>
+              <w:noProof/>
+              <w:lang w:eastAsia="de-CH"/>
+            </w:rPr>
+          </w:pPr>
+          <w:hyperlink w:anchor="_Toc198415060" w:history="1">
+            <w:r>
+              <w:rPr>
+                <w:rStyle w:val="Hyperlink"/>
+                <w:noProof/>
+              </w:rPr>
+              <w:t>5.1.2</w:t>
+            </w:r>
+            <w:r>
+              <w:rPr>
+                <w:rFonts w:eastAsiaTheme="minorEastAsia"/>
+                <w:noProof/>
+                <w:lang w:eastAsia="de-CH"/>
+              </w:rPr>
+              <w:tab/>
+            </w:r>
+            <w:r>
+              <w:rPr>
+                <w:rStyle w:val="Hyperlink"/>
+                <w:bCs/>
+                <w:noProof/>
+              </w:rPr>
+              <w:t>Projektstruktur</w:t>
+            </w:r>
+            <w:r>
+              <w:rPr>
+                <w:noProof/>
+                <w:webHidden/>
+              </w:rPr>
+              <w:tab/>
+            </w:r>
+            <w:r>
+              <w:rPr>
+                <w:noProof/>
+                <w:webHidden/>
+              </w:rPr>
+              <w:fldChar w:fldCharType="begin"/>
+            </w:r>
+            <w:r>
+              <w:rPr>
+                <w:noProof/>
+                <w:webHidden/>
+              </w:rPr>
+              <w:instrText xml:space="preserve"> PAGEREF _Toc198415060 \h </w:instrText>
+            </w:r>
+            <w:r>
+              <w:rPr>
+                <w:noProof/>
+                <w:webHidden/>
+              </w:rPr>
+            </w:r>
+            <w:r>
+              <w:rPr>
+                <w:noProof/>
+                <w:webHidden/>
+              </w:rPr>
+              <w:fldChar w:fldCharType="separate"/>
+            </w:r>
+            <w:r>
+              <w:rPr>
+                <w:noProof/>
+                <w:webHidden/>
+              </w:rPr>
+              <w:t>28</w:t>
+            </w:r>
+            <w:r>
+              <w:rPr>
+                <w:noProof/>
+                <w:webHidden/>
+              </w:rPr>
+              <w:fldChar w:fldCharType="end"/>
+            </w:r>
+          </w:hyperlink>
+        </w:p>
+        <w:p>
+          <w:pPr>
+            <w:pStyle w:val="Verzeichnis3"/>
+            <w:tabs>
+              <w:tab w:val="left" w:pos="1440"/>
+              <w:tab w:val="right" w:leader="dot" w:pos="9062"/>
+            </w:tabs>
+            <w:rPr>
+              <w:rFonts w:eastAsiaTheme="minorEastAsia"/>
+              <w:noProof/>
+              <w:lang w:eastAsia="de-CH"/>
+            </w:rPr>
+          </w:pPr>
+          <w:hyperlink w:anchor="_Toc198415061" w:history="1">
+            <w:r>
+              <w:rPr>
+                <w:rStyle w:val="Hyperlink"/>
+                <w:noProof/>
+              </w:rPr>
+              <w:t>5.1.3</w:t>
+            </w:r>
+            <w:r>
+              <w:rPr>
+                <w:rFonts w:eastAsiaTheme="minorEastAsia"/>
+                <w:noProof/>
+                <w:lang w:eastAsia="de-CH"/>
+              </w:rPr>
+              <w:tab/>
+            </w:r>
+            <w:r>
+              <w:rPr>
+                <w:rStyle w:val="Hyperlink"/>
+                <w:b/>
+                <w:bCs/>
+                <w:noProof/>
+              </w:rPr>
+              <w:t>Datenbank und Migrationen</w:t>
+            </w:r>
+            <w:r>
+              <w:rPr>
+                <w:noProof/>
+                <w:webHidden/>
+              </w:rPr>
+              <w:tab/>
+            </w:r>
+            <w:r>
+              <w:rPr>
+                <w:noProof/>
+                <w:webHidden/>
+              </w:rPr>
+              <w:fldChar w:fldCharType="begin"/>
+            </w:r>
+            <w:r>
+              <w:rPr>
+                <w:noProof/>
+                <w:webHidden/>
+              </w:rPr>
+              <w:instrText xml:space="preserve"> PAGEREF _Toc198415061 \h </w:instrText>
+            </w:r>
+            <w:r>
+              <w:rPr>
+                <w:noProof/>
+                <w:webHidden/>
+              </w:rPr>
+            </w:r>
+            <w:r>
+              <w:rPr>
+                <w:noProof/>
+                <w:webHidden/>
+              </w:rPr>
+              <w:fldChar w:fldCharType="separate"/>
+            </w:r>
+            <w:r>
+              <w:rPr>
+                <w:noProof/>
+                <w:webHidden/>
+              </w:rPr>
+              <w:t>28</w:t>
+            </w:r>
+            <w:r>
+              <w:rPr>
+                <w:noProof/>
+                <w:webHidden/>
+              </w:rPr>
+              <w:fldChar w:fldCharType="end"/>
+            </w:r>
+          </w:hyperlink>
+        </w:p>
+        <w:p>
+          <w:pPr>
+            <w:pStyle w:val="Verzeichnis3"/>
+            <w:tabs>
+              <w:tab w:val="left" w:pos="1440"/>
+              <w:tab w:val="right" w:leader="dot" w:pos="9062"/>
+            </w:tabs>
+            <w:rPr>
+              <w:rFonts w:eastAsiaTheme="minorEastAsia"/>
+              <w:noProof/>
+              <w:lang w:eastAsia="de-CH"/>
+            </w:rPr>
+          </w:pPr>
+          <w:hyperlink w:anchor="_Toc198415062" w:history="1">
+            <w:r>
+              <w:rPr>
+                <w:rStyle w:val="Hyperlink"/>
+                <w:noProof/>
+              </w:rPr>
+              <w:t>5.1.4</w:t>
+            </w:r>
+            <w:r>
+              <w:rPr>
+                <w:rFonts w:eastAsiaTheme="minorEastAsia"/>
+                <w:noProof/>
+                <w:lang w:eastAsia="de-CH"/>
+              </w:rPr>
+              <w:tab/>
+            </w:r>
+            <w:r>
+              <w:rPr>
+                <w:rStyle w:val="Hyperlink"/>
+                <w:b/>
+                <w:bCs/>
+                <w:noProof/>
+              </w:rPr>
+              <w:t>Geschäftslogik und Validierung</w:t>
+            </w:r>
+            <w:r>
+              <w:rPr>
+                <w:noProof/>
+                <w:webHidden/>
+              </w:rPr>
+              <w:tab/>
+            </w:r>
+            <w:r>
+              <w:rPr>
+                <w:noProof/>
+                <w:webHidden/>
+              </w:rPr>
+              <w:fldChar w:fldCharType="begin"/>
+            </w:r>
+            <w:r>
+              <w:rPr>
+                <w:noProof/>
+                <w:webHidden/>
+              </w:rPr>
+              <w:instrText xml:space="preserve"> PAGEREF _Toc198415062 \h </w:instrText>
+            </w:r>
+            <w:r>
+              <w:rPr>
+                <w:noProof/>
+                <w:webHidden/>
+              </w:rPr>
+            </w:r>
+            <w:r>
+              <w:rPr>
+                <w:noProof/>
+                <w:webHidden/>
+              </w:rPr>
+              <w:fldChar w:fldCharType="separate"/>
+            </w:r>
+            <w:r>
+              <w:rPr>
+                <w:noProof/>
+                <w:webHidden/>
+              </w:rPr>
+              <w:t>29</w:t>
+            </w:r>
+            <w:r>
+              <w:rPr>
+                <w:noProof/>
+                <w:webHidden/>
+              </w:rPr>
+              <w:fldChar w:fldCharType="end"/>
+            </w:r>
+          </w:hyperlink>
+        </w:p>
+        <w:p>
+          <w:pPr>
+            <w:pStyle w:val="Verzeichnis3"/>
+            <w:tabs>
+              <w:tab w:val="left" w:pos="1440"/>
+              <w:tab w:val="right" w:leader="dot" w:pos="9062"/>
+            </w:tabs>
+            <w:rPr>
+              <w:rFonts w:eastAsiaTheme="minorEastAsia"/>
+              <w:noProof/>
+              <w:lang w:eastAsia="de-CH"/>
+            </w:rPr>
+          </w:pPr>
+          <w:hyperlink w:anchor="_Toc198415063" w:history="1">
+            <w:r>
+              <w:rPr>
+                <w:rStyle w:val="Hyperlink"/>
+                <w:noProof/>
+              </w:rPr>
+              <w:t>5.1.5</w:t>
+            </w:r>
+            <w:r>
+              <w:rPr>
+                <w:rFonts w:eastAsiaTheme="minorEastAsia"/>
+                <w:noProof/>
+                <w:lang w:eastAsia="de-CH"/>
+              </w:rPr>
+              <w:tab/>
+            </w:r>
+            <w:r>
+              <w:rPr>
+                <w:rStyle w:val="Hyperlink"/>
+                <w:noProof/>
+              </w:rPr>
+              <w:t>API-Controller im Überblick</w:t>
+            </w:r>
+            <w:r>
+              <w:rPr>
+                <w:noProof/>
+                <w:webHidden/>
+              </w:rPr>
+              <w:tab/>
+            </w:r>
+            <w:r>
+              <w:rPr>
+                <w:noProof/>
+                <w:webHidden/>
+              </w:rPr>
+              <w:fldChar w:fldCharType="begin"/>
+            </w:r>
+            <w:r>
+              <w:rPr>
+                <w:noProof/>
+                <w:webHidden/>
+              </w:rPr>
+              <w:instrText xml:space="preserve"> PAGEREF _Toc198415063 \h </w:instrText>
+            </w:r>
+            <w:r>
+              <w:rPr>
+                <w:noProof/>
+                <w:webHidden/>
+              </w:rPr>
+            </w:r>
+            <w:r>
+              <w:rPr>
+                <w:noProof/>
+                <w:webHidden/>
+              </w:rPr>
+              <w:fldChar w:fldCharType="separate"/>
+            </w:r>
+            <w:r>
+              <w:rPr>
+                <w:noProof/>
+                <w:webHidden/>
+              </w:rPr>
+              <w:t>29</w:t>
+            </w:r>
+            <w:r>
+              <w:rPr>
+                <w:noProof/>
+                <w:webHidden/>
+              </w:rPr>
+              <w:fldChar w:fldCharType="end"/>
+            </w:r>
+          </w:hyperlink>
+        </w:p>
+        <w:p>
+          <w:pPr>
+            <w:pStyle w:val="Verzeichnis3"/>
+            <w:tabs>
+              <w:tab w:val="left" w:pos="1440"/>
+              <w:tab w:val="right" w:leader="dot" w:pos="9062"/>
+            </w:tabs>
+            <w:rPr>
+              <w:rFonts w:eastAsiaTheme="minorEastAsia"/>
+              <w:noProof/>
+              <w:lang w:eastAsia="de-CH"/>
+            </w:rPr>
+          </w:pPr>
+          <w:hyperlink w:anchor="_Toc198415064" w:history="1">
+            <w:r>
+              <w:rPr>
+                <w:rStyle w:val="Hyperlink"/>
+                <w:noProof/>
+              </w:rPr>
+              <w:t>5.1.6</w:t>
+            </w:r>
+            <w:r>
+              <w:rPr>
+                <w:rFonts w:eastAsiaTheme="minorEastAsia"/>
+                <w:noProof/>
+                <w:lang w:eastAsia="de-CH"/>
+              </w:rPr>
+              <w:tab/>
+            </w:r>
+            <w:r>
+              <w:rPr>
+                <w:rStyle w:val="Hyperlink"/>
+                <w:bCs/>
+                <w:noProof/>
+              </w:rPr>
+              <w:t>Swagger-Integration</w:t>
+            </w:r>
+            <w:r>
+              <w:rPr>
+                <w:noProof/>
+                <w:webHidden/>
+              </w:rPr>
+              <w:tab/>
+            </w:r>
+            <w:r>
+              <w:rPr>
+                <w:noProof/>
+                <w:webHidden/>
+              </w:rPr>
+              <w:fldChar w:fldCharType="begin"/>
+            </w:r>
+            <w:r>
+              <w:rPr>
+                <w:noProof/>
+                <w:webHidden/>
+              </w:rPr>
+              <w:instrText xml:space="preserve"> PAGEREF _Toc198415064 \h </w:instrText>
+            </w:r>
+            <w:r>
+              <w:rPr>
+                <w:noProof/>
+                <w:webHidden/>
+              </w:rPr>
+            </w:r>
+            <w:r>
+              <w:rPr>
+                <w:noProof/>
+                <w:webHidden/>
+              </w:rPr>
+              <w:fldChar w:fldCharType="separate"/>
+            </w:r>
+            <w:r>
+              <w:rPr>
+                <w:noProof/>
+                <w:webHidden/>
+              </w:rPr>
+              <w:t>29</w:t>
+            </w:r>
+            <w:r>
+              <w:rPr>
+                <w:noProof/>
+                <w:webHidden/>
+              </w:rPr>
+              <w:fldChar w:fldCharType="end"/>
+            </w:r>
+          </w:hyperlink>
+        </w:p>
+        <w:p>
+          <w:pPr>
+            <w:pStyle w:val="Verzeichnis3"/>
+            <w:tabs>
+              <w:tab w:val="left" w:pos="1440"/>
+              <w:tab w:val="right" w:leader="dot" w:pos="9062"/>
+            </w:tabs>
+            <w:rPr>
+              <w:rFonts w:eastAsiaTheme="minorEastAsia"/>
+              <w:noProof/>
+              <w:lang w:eastAsia="de-CH"/>
+            </w:rPr>
+          </w:pPr>
+          <w:hyperlink w:anchor="_Toc198415065" w:history="1">
+            <w:r>
+              <w:rPr>
+                <w:rStyle w:val="Hyperlink"/>
+                <w:noProof/>
+              </w:rPr>
+              <w:t>5.1.7</w:t>
+            </w:r>
+            <w:r>
+              <w:rPr>
+                <w:rFonts w:eastAsiaTheme="minorEastAsia"/>
+                <w:noProof/>
+                <w:lang w:eastAsia="de-CH"/>
+              </w:rPr>
+              <w:tab/>
+            </w:r>
+            <w:r>
+              <w:rPr>
+                <w:rStyle w:val="Hyperlink"/>
+                <w:bCs/>
+                <w:noProof/>
+              </w:rPr>
+              <w:t>CORS und Middleware</w:t>
+            </w:r>
+            <w:r>
+              <w:rPr>
+                <w:noProof/>
+                <w:webHidden/>
+              </w:rPr>
+              <w:tab/>
+            </w:r>
+            <w:r>
+              <w:rPr>
+                <w:noProof/>
+                <w:webHidden/>
+              </w:rPr>
+              <w:fldChar w:fldCharType="begin"/>
+            </w:r>
+            <w:r>
+              <w:rPr>
+                <w:noProof/>
+                <w:webHidden/>
+              </w:rPr>
+              <w:instrText xml:space="preserve"> PAGEREF _Toc198415065 \h </w:instrText>
+            </w:r>
+            <w:r>
+              <w:rPr>
+                <w:noProof/>
+                <w:webHidden/>
+              </w:rPr>
+            </w:r>
+            <w:r>
+              <w:rPr>
+                <w:noProof/>
+                <w:webHidden/>
+              </w:rPr>
+              <w:fldChar w:fldCharType="separate"/>
+            </w:r>
+            <w:r>
+              <w:rPr>
+                <w:noProof/>
+                <w:webHidden/>
+              </w:rPr>
+              <w:t>30</w:t>
+            </w:r>
+            <w:r>
+              <w:rPr>
+                <w:noProof/>
+                <w:webHidden/>
+              </w:rPr>
+              <w:fldChar w:fldCharType="end"/>
+            </w:r>
+          </w:hyperlink>
+        </w:p>
+        <w:p>
+          <w:pPr>
+            <w:pStyle w:val="Verzeichnis3"/>
+            <w:tabs>
+              <w:tab w:val="left" w:pos="1440"/>
+              <w:tab w:val="right" w:leader="dot" w:pos="9062"/>
+            </w:tabs>
+            <w:rPr>
+              <w:rFonts w:eastAsiaTheme="minorEastAsia"/>
+              <w:noProof/>
+              <w:lang w:eastAsia="de-CH"/>
+            </w:rPr>
+          </w:pPr>
+          <w:hyperlink w:anchor="_Toc198415066" w:history="1">
+            <w:r>
+              <w:rPr>
+                <w:rStyle w:val="Hyperlink"/>
+                <w:noProof/>
+              </w:rPr>
+              <w:t>5.1.8</w:t>
+            </w:r>
+            <w:r>
+              <w:rPr>
+                <w:rFonts w:eastAsiaTheme="minorEastAsia"/>
+                <w:noProof/>
+                <w:lang w:eastAsia="de-CH"/>
+              </w:rPr>
+              <w:tab/>
+            </w:r>
+            <w:r>
+              <w:rPr>
+                <w:rStyle w:val="Hyperlink"/>
+                <w:bCs/>
+                <w:noProof/>
+              </w:rPr>
+              <w:t>Test und Qualitätssicherung</w:t>
+            </w:r>
+            <w:r>
+              <w:rPr>
+                <w:noProof/>
+                <w:webHidden/>
+              </w:rPr>
+              <w:tab/>
+            </w:r>
+            <w:r>
+              <w:rPr>
+                <w:noProof/>
+                <w:webHidden/>
+              </w:rPr>
+              <w:fldChar w:fldCharType="begin"/>
+            </w:r>
+            <w:r>
+              <w:rPr>
+                <w:noProof/>
+                <w:webHidden/>
+              </w:rPr>
+              <w:instrText xml:space="preserve"> PAGEREF _Toc198415066 \h </w:instrText>
+            </w:r>
+            <w:r>
+              <w:rPr>
+                <w:noProof/>
+                <w:webHidden/>
+              </w:rPr>
+            </w:r>
+            <w:r>
+              <w:rPr>
+                <w:noProof/>
+                <w:webHidden/>
+              </w:rPr>
+              <w:fldChar w:fldCharType="separate"/>
+            </w:r>
+            <w:r>
+              <w:rPr>
+                <w:noProof/>
+                <w:webHidden/>
+              </w:rPr>
+              <w:t>30</w:t>
             </w:r>
             <w:r>
               <w:rPr>
@@ -4114,7 +4983,7 @@
       <w:pPr>
         <w:pStyle w:val="berschrift1"/>
       </w:pPr>
-      <w:bookmarkStart w:id="0" w:name="_Toc198377285"/>
+      <w:bookmarkStart w:id="0" w:name="_Toc198415020"/>
       <w:r>
         <w:lastRenderedPageBreak/>
         <w:t>Einleitung</w:t>
@@ -4156,7 +5025,7 @@
       <w:pPr>
         <w:pStyle w:val="berschrift1"/>
       </w:pPr>
-      <w:bookmarkStart w:id="1" w:name="_Toc198377286"/>
+      <w:bookmarkStart w:id="1" w:name="_Toc198415021"/>
       <w:r>
         <w:lastRenderedPageBreak/>
         <w:t>Informieren</w:t>
@@ -4175,7 +5044,7 @@
       <w:pPr>
         <w:pStyle w:val="berschrift2"/>
       </w:pPr>
-      <w:bookmarkStart w:id="2" w:name="_Toc198377287"/>
+      <w:bookmarkStart w:id="2" w:name="_Toc198415022"/>
       <w:r>
         <w:t>Ist Zustand</w:t>
       </w:r>
@@ -4233,7 +5102,7 @@
       <w:pPr>
         <w:pStyle w:val="berschrift2"/>
       </w:pPr>
-      <w:bookmarkStart w:id="3" w:name="_Toc198377288"/>
+      <w:bookmarkStart w:id="3" w:name="_Toc198415023"/>
       <w:r>
         <w:t>Soll-Zustand</w:t>
       </w:r>
@@ -4373,7 +5242,7 @@
       <w:pPr>
         <w:pStyle w:val="berschrift2"/>
       </w:pPr>
-      <w:bookmarkStart w:id="4" w:name="_Toc198377289"/>
+      <w:bookmarkStart w:id="4" w:name="_Toc198415024"/>
       <w:r>
         <w:t>Projektziel definieren</w:t>
       </w:r>
@@ -4383,7 +5252,7 @@
       <w:pPr>
         <w:pStyle w:val="berschrift3"/>
       </w:pPr>
-      <w:bookmarkStart w:id="5" w:name="_Toc198377290"/>
+      <w:bookmarkStart w:id="5" w:name="_Toc198415025"/>
       <w:r>
         <w:t>Ziel</w:t>
       </w:r>
@@ -4435,7 +5304,7 @@
       <w:pPr>
         <w:pStyle w:val="berschrift3"/>
       </w:pPr>
-      <w:bookmarkStart w:id="6" w:name="_Toc198377291"/>
+      <w:bookmarkStart w:id="6" w:name="_Toc198415026"/>
       <w:r>
         <w:lastRenderedPageBreak/>
         <w:t>Was soll erreicht werden?</w:t>
@@ -4589,7 +5458,7 @@
       <w:pPr>
         <w:pStyle w:val="berschrift3"/>
       </w:pPr>
-      <w:bookmarkStart w:id="7" w:name="_Toc198377292"/>
+      <w:bookmarkStart w:id="7" w:name="_Toc198415027"/>
       <w:r>
         <w:t>Erfolgskriterien</w:t>
       </w:r>
@@ -4716,7 +5585,7 @@
       <w:pPr>
         <w:pStyle w:val="berschrift2"/>
       </w:pPr>
-      <w:bookmarkStart w:id="8" w:name="_Toc198377293"/>
+      <w:bookmarkStart w:id="8" w:name="_Toc198415028"/>
       <w:r>
         <w:lastRenderedPageBreak/>
         <w:t>Zielgruppe &amp; Anforderungen</w:t>
@@ -4730,7 +5599,7 @@
       <w:pPr>
         <w:pStyle w:val="berschrift3"/>
       </w:pPr>
-      <w:bookmarkStart w:id="9" w:name="_Toc198377294"/>
+      <w:bookmarkStart w:id="9" w:name="_Toc198415029"/>
       <w:r>
         <w:t>Zielgruppe</w:t>
       </w:r>
@@ -4876,7 +5745,7 @@
       <w:pPr>
         <w:pStyle w:val="berschrift3"/>
       </w:pPr>
-      <w:bookmarkStart w:id="10" w:name="_Toc198377295"/>
+      <w:bookmarkStart w:id="10" w:name="_Toc198415030"/>
       <w:r>
         <w:t>Kino-Mitarbeitende / Verwaltung</w:t>
       </w:r>
@@ -4936,7 +5805,7 @@
         <w:lastRenderedPageBreak/>
         <w:t xml:space="preserve"> </w:t>
       </w:r>
-      <w:bookmarkStart w:id="11" w:name="_Toc198377296"/>
+      <w:bookmarkStart w:id="11" w:name="_Toc198415031"/>
       <w:r>
         <w:t>Anforderungen</w:t>
       </w:r>
@@ -5913,7 +6782,7 @@
       <w:pPr>
         <w:pStyle w:val="berschrift2"/>
       </w:pPr>
-      <w:bookmarkStart w:id="12" w:name="_Toc198377297"/>
+      <w:bookmarkStart w:id="12" w:name="_Toc198415032"/>
       <w:r>
         <w:lastRenderedPageBreak/>
         <w:t>User Flow</w:t>
@@ -6285,7 +7154,7 @@
       <w:pPr>
         <w:pStyle w:val="berschrift1"/>
       </w:pPr>
-      <w:bookmarkStart w:id="13" w:name="_Toc198377298"/>
+      <w:bookmarkStart w:id="13" w:name="_Toc198415033"/>
       <w:r>
         <w:lastRenderedPageBreak/>
         <w:t>Planen</w:t>
@@ -6307,7 +7176,7 @@
       <w:pPr>
         <w:pStyle w:val="berschrift2"/>
       </w:pPr>
-      <w:bookmarkStart w:id="14" w:name="_Toc198377299"/>
+      <w:bookmarkStart w:id="14" w:name="_Toc198415034"/>
       <w:r>
         <w:t>Arbeitspakete</w:t>
       </w:r>
@@ -8268,7 +9137,7 @@
       <w:pPr>
         <w:pStyle w:val="berschrift2"/>
       </w:pPr>
-      <w:bookmarkStart w:id="15" w:name="_Toc198377300"/>
+      <w:bookmarkStart w:id="15" w:name="_Toc198415035"/>
       <w:r>
         <w:rPr>
           <w:noProof/>
@@ -8546,7 +9415,7 @@
       <w:pPr>
         <w:pStyle w:val="berschrift2"/>
       </w:pPr>
-      <w:bookmarkStart w:id="16" w:name="_Toc198377301"/>
+      <w:bookmarkStart w:id="16" w:name="_Toc198415036"/>
       <w:r>
         <w:lastRenderedPageBreak/>
         <w:t>Ressourcenplanung</w:t>
@@ -8576,7 +9445,7 @@
       <w:r>
         <w:t xml:space="preserve"> </w:t>
       </w:r>
-      <w:bookmarkStart w:id="17" w:name="_Toc198377302"/>
+      <w:bookmarkStart w:id="17" w:name="_Toc198415037"/>
       <w:r>
         <w:t>Technische Hilfsmittel (Hardware)</w:t>
       </w:r>
@@ -8805,12 +9674,11 @@
         <w:t>: Technische Hilfsmittel</w:t>
       </w:r>
     </w:p>
-    <w:p/>
     <w:p>
       <w:pPr>
         <w:pStyle w:val="berschrift3"/>
       </w:pPr>
-      <w:bookmarkStart w:id="18" w:name="_Toc198377303"/>
+      <w:bookmarkStart w:id="18" w:name="_Toc198415038"/>
       <w:r>
         <w:t>Software &amp; Tools (Entwicklung)</w:t>
       </w:r>
@@ -9102,6 +9970,36 @@
           </w:p>
         </w:tc>
       </w:tr>
+      <w:tr>
+        <w:trPr>
+          <w:tblCellSpacing w:w="15" w:type="dxa"/>
+        </w:trPr>
+        <w:tc>
+          <w:tcPr>
+            <w:tcW w:w="0" w:type="auto"/>
+            <w:vAlign w:val="center"/>
+          </w:tcPr>
+          <w:p>
+            <w:r>
+              <w:t>MariaDB</w:t>
+            </w:r>
+          </w:p>
+        </w:tc>
+        <w:tc>
+          <w:tcPr>
+            <w:tcW w:w="0" w:type="auto"/>
+            <w:vAlign w:val="center"/>
+          </w:tcPr>
+          <w:p>
+            <w:pPr>
+              <w:keepNext/>
+            </w:pPr>
+            <w:r>
+              <w:t>Datenbank</w:t>
+            </w:r>
+          </w:p>
+        </w:tc>
+      </w:tr>
     </w:tbl>
     <w:p>
       <w:pPr>
@@ -9137,7 +10035,7 @@
       <w:pPr>
         <w:pStyle w:val="berschrift3"/>
       </w:pPr>
-      <w:bookmarkStart w:id="19" w:name="_Toc198377304"/>
+      <w:bookmarkStart w:id="19" w:name="_Toc198415039"/>
       <w:r>
         <w:t>Software &amp; Tools (Organisation &amp; Planung)</w:t>
       </w:r>
@@ -9356,7 +10254,7 @@
       <w:pPr>
         <w:pStyle w:val="berschrift2"/>
       </w:pPr>
-      <w:bookmarkStart w:id="20" w:name="_Toc198377305"/>
+      <w:bookmarkStart w:id="20" w:name="_Toc198415040"/>
       <w:r>
         <w:lastRenderedPageBreak/>
         <w:t>Projektstruktur</w:t>
@@ -9418,7 +10316,7 @@
       <w:pPr>
         <w:pStyle w:val="berschrift2"/>
       </w:pPr>
-      <w:bookmarkStart w:id="21" w:name="_Toc198377306"/>
+      <w:bookmarkStart w:id="21" w:name="_Toc198415041"/>
       <w:r>
         <w:lastRenderedPageBreak/>
         <w:t>Risikoanalyse</w:t>
@@ -10149,7 +11047,7 @@
       <w:pPr>
         <w:pStyle w:val="berschrift2"/>
       </w:pPr>
-      <w:bookmarkStart w:id="22" w:name="_Toc198377307"/>
+      <w:bookmarkStart w:id="22" w:name="_Toc198415042"/>
       <w:r>
         <w:lastRenderedPageBreak/>
         <w:t>Wireframes</w:t>
@@ -10342,7 +11240,7 @@
       <w:pPr>
         <w:pStyle w:val="berschrift3"/>
       </w:pPr>
-      <w:bookmarkStart w:id="23" w:name="_Toc198377308"/>
+      <w:bookmarkStart w:id="23" w:name="_Toc198415043"/>
       <w:r>
         <w:rPr>
           <w:noProof/>
@@ -10755,7 +11653,7 @@
       <w:pPr>
         <w:pStyle w:val="berschrift3"/>
       </w:pPr>
-      <w:bookmarkStart w:id="24" w:name="_Toc198377309"/>
+      <w:bookmarkStart w:id="24" w:name="_Toc198415044"/>
       <w:r>
         <w:lastRenderedPageBreak/>
         <w:t>Zeit / Programm</w:t>
@@ -11216,7 +12114,7 @@
       <w:pPr>
         <w:pStyle w:val="berschrift3"/>
       </w:pPr>
-      <w:bookmarkStart w:id="25" w:name="_Toc198377310"/>
+      <w:bookmarkStart w:id="25" w:name="_Toc198415045"/>
       <w:r>
         <w:lastRenderedPageBreak/>
         <w:t>Filmdetails</w:t>
@@ -11462,7 +12360,7 @@
       <w:pPr>
         <w:pStyle w:val="berschrift3"/>
       </w:pPr>
-      <w:bookmarkStart w:id="26" w:name="_Toc198377311"/>
+      <w:bookmarkStart w:id="26" w:name="_Toc198415046"/>
       <w:r>
         <w:t>Kontakt</w:t>
       </w:r>
@@ -11679,7 +12577,7 @@
       <w:pPr>
         <w:pStyle w:val="berschrift3"/>
       </w:pPr>
-      <w:bookmarkStart w:id="27" w:name="_Toc198377312"/>
+      <w:bookmarkStart w:id="27" w:name="_Toc198415047"/>
       <w:r>
         <w:lastRenderedPageBreak/>
         <w:t>Reservation</w:t>
@@ -11787,7 +12685,7 @@
       <w:pPr>
         <w:pStyle w:val="berschrift2"/>
       </w:pPr>
-      <w:bookmarkStart w:id="28" w:name="_Toc198377313"/>
+      <w:bookmarkStart w:id="28" w:name="_Toc198415048"/>
       <w:r>
         <w:t>Datenmodell</w:t>
       </w:r>
@@ -11832,7 +12730,7 @@
       <w:pPr>
         <w:pStyle w:val="berschrift3"/>
       </w:pPr>
-      <w:bookmarkStart w:id="29" w:name="_Toc198377314"/>
+      <w:bookmarkStart w:id="29" w:name="_Toc198415049"/>
       <w:r>
         <w:t>Grundidee</w:t>
       </w:r>
@@ -12091,7 +12989,7 @@
       <w:pPr>
         <w:pStyle w:val="berschrift3"/>
       </w:pPr>
-      <w:bookmarkStart w:id="30" w:name="_Toc198377315"/>
+      <w:bookmarkStart w:id="30" w:name="_Toc198415050"/>
       <w:r>
         <w:t>Zusammenfassung</w:t>
       </w:r>
@@ -12107,7 +13005,7 @@
       <w:pPr>
         <w:pStyle w:val="berschrift2"/>
       </w:pPr>
-      <w:bookmarkStart w:id="31" w:name="_Toc198377316"/>
+      <w:bookmarkStart w:id="31" w:name="_Toc198415051"/>
       <w:r>
         <w:t>Meilenstein Planung</w:t>
       </w:r>
@@ -12153,7 +13051,7 @@
       <w:pPr>
         <w:pStyle w:val="berschrift1"/>
       </w:pPr>
-      <w:bookmarkStart w:id="32" w:name="_Toc198377317"/>
+      <w:bookmarkStart w:id="32" w:name="_Toc198415052"/>
       <w:r>
         <w:lastRenderedPageBreak/>
         <w:t>Entscheiden</w:t>
@@ -12172,7 +13070,7 @@
       <w:pPr>
         <w:pStyle w:val="berschrift2"/>
       </w:pPr>
-      <w:bookmarkStart w:id="33" w:name="_Toc198377318"/>
+      <w:bookmarkStart w:id="33" w:name="_Toc198415053"/>
       <w:r>
         <w:t>Technologie-Entscheidungen</w:t>
       </w:r>
@@ -12294,7 +13192,7 @@
       <w:pPr>
         <w:pStyle w:val="berschrift2"/>
       </w:pPr>
-      <w:bookmarkStart w:id="34" w:name="_Toc198377319"/>
+      <w:bookmarkStart w:id="34" w:name="_Toc198415054"/>
       <w:r>
         <w:t>Methodische Entscheidungen</w:t>
       </w:r>
@@ -12380,7 +13278,7 @@
       <w:pPr>
         <w:pStyle w:val="berschrift2"/>
       </w:pPr>
-      <w:bookmarkStart w:id="35" w:name="_Toc198377320"/>
+      <w:bookmarkStart w:id="35" w:name="_Toc198415055"/>
       <w:r>
         <w:lastRenderedPageBreak/>
         <w:t>Organisatorische Entscheidungen</w:t>
@@ -12470,7 +13368,7 @@
       <w:pPr>
         <w:pStyle w:val="berschrift2"/>
       </w:pPr>
-      <w:bookmarkStart w:id="36" w:name="_Toc198377321"/>
+      <w:bookmarkStart w:id="36" w:name="_Toc198415056"/>
       <w:r>
         <w:t>Risiko-Management</w:t>
       </w:r>
@@ -12514,9 +13412,774 @@
       <w:pPr>
         <w:pStyle w:val="berschrift1"/>
       </w:pPr>
+      <w:bookmarkStart w:id="37" w:name="_Toc198415057"/>
       <w:r>
         <w:lastRenderedPageBreak/>
         <w:t>Realisieren</w:t>
+      </w:r>
+      <w:bookmarkEnd w:id="37"/>
+    </w:p>
+    <w:p>
+      <w:pPr>
+        <w:pStyle w:val="berschrift2"/>
+      </w:pPr>
+      <w:bookmarkStart w:id="38" w:name="_Toc198415058"/>
+      <w:r>
+        <w:t>Backend</w:t>
+      </w:r>
+      <w:bookmarkEnd w:id="38"/>
+    </w:p>
+    <w:p>
+      <w:r>
+        <w:t>In dieser Phase haben wir das Backend für den Webauftritt des Lumen Filmhauses vollständig umgesetzt. Folgendes wurde dabei realisiert:</w:t>
+      </w:r>
+    </w:p>
+    <w:p>
+      <w:pPr>
+        <w:pStyle w:val="berschrift3"/>
+      </w:pPr>
+      <w:bookmarkStart w:id="39" w:name="_Toc198415059"/>
+      <w:r>
+        <w:rPr>
+          <w:bCs/>
+        </w:rPr>
+        <w:t>Entwicklungs</w:t>
+      </w:r>
+      <w:r>
+        <w:rPr>
+          <w:bCs/>
+        </w:rPr>
+        <w:softHyphen/>
+        <w:t>umgebung und Tools</w:t>
+      </w:r>
+      <w:bookmarkEnd w:id="39"/>
+      <w:r>
+        <w:rPr>
+          <w:bCs/>
+        </w:rPr>
+        <w:t xml:space="preserve"> </w:t>
+      </w:r>
+    </w:p>
+    <w:p>
+      <w:r>
+        <w:t xml:space="preserve">Als Entwicklungsumgebung dient Visual Studio Code mit installiertem .NET7-SDK. Die Datenbank läuft lokal in MariaDB und wird über </w:t>
+      </w:r>
+      <w:proofErr w:type="spellStart"/>
+      <w:r>
+        <w:t>HeidiSQL</w:t>
+      </w:r>
+      <w:proofErr w:type="spellEnd"/>
+      <w:r>
+        <w:t xml:space="preserve"> verwaltet. Für die Datenmodellierung und Migrationen kommt das Tool </w:t>
+      </w:r>
+      <w:proofErr w:type="spellStart"/>
+      <w:r>
+        <w:t>dotnet-ef</w:t>
+      </w:r>
+      <w:proofErr w:type="spellEnd"/>
+      <w:r>
+        <w:t xml:space="preserve"> zum Einsatz, </w:t>
+      </w:r>
+      <w:proofErr w:type="gramStart"/>
+      <w:r>
+        <w:t>das</w:t>
+      </w:r>
+      <w:proofErr w:type="gramEnd"/>
+      <w:r>
+        <w:t xml:space="preserve"> wir via Tool-Manifest in der Projekt</w:t>
+      </w:r>
+      <w:r>
+        <w:softHyphen/>
+        <w:t xml:space="preserve">mappe eingebunden haben. API-Aufrufe testen wir in </w:t>
+      </w:r>
+      <w:proofErr w:type="gramStart"/>
+      <w:r>
+        <w:t>VS Code</w:t>
+      </w:r>
+      <w:proofErr w:type="gramEnd"/>
+      <w:r>
+        <w:t xml:space="preserve"> direkt über eine .http-Datei.</w:t>
+      </w:r>
+    </w:p>
+    <w:p>
+      <w:pPr>
+        <w:pStyle w:val="berschrift3"/>
+      </w:pPr>
+      <w:bookmarkStart w:id="40" w:name="_Toc198415060"/>
+      <w:r>
+        <w:rPr>
+          <w:bCs/>
+        </w:rPr>
+        <w:t>Projektstruktur</w:t>
+      </w:r>
+      <w:bookmarkEnd w:id="40"/>
+    </w:p>
+    <w:p>
+      <w:r>
+        <w:t>Das Projekt gliedert sich in vier Hauptordner:</w:t>
+      </w:r>
+    </w:p>
+    <w:p>
+      <w:pPr>
+        <w:numPr>
+          <w:ilvl w:val="0"/>
+          <w:numId w:val="25"/>
+        </w:numPr>
+      </w:pPr>
+      <w:r>
+        <w:rPr>
+          <w:b/>
+          <w:bCs/>
+        </w:rPr>
+        <w:t>Models/</w:t>
+      </w:r>
+      <w:r>
+        <w:t xml:space="preserve"> enthält die C#-Klassen Film, Datum und Reservation mit ihren Eigenschaften und Daten</w:t>
+      </w:r>
+      <w:r>
+        <w:softHyphen/>
+        <w:t>annotationen.</w:t>
+      </w:r>
+    </w:p>
+    <w:p>
+      <w:pPr>
+        <w:numPr>
+          <w:ilvl w:val="0"/>
+          <w:numId w:val="25"/>
+        </w:numPr>
+      </w:pPr>
+      <w:r>
+        <w:rPr>
+          <w:b/>
+          <w:bCs/>
+        </w:rPr>
+        <w:t>Data/</w:t>
+      </w:r>
+      <w:r>
+        <w:t xml:space="preserve"> enthält </w:t>
+      </w:r>
+      <w:proofErr w:type="spellStart"/>
+      <w:r>
+        <w:t>AppDbContext.cs</w:t>
+      </w:r>
+      <w:proofErr w:type="spellEnd"/>
+      <w:r>
+        <w:t>, unseren Entity-Framework-Kontext</w:t>
+      </w:r>
+      <w:r>
+        <w:t>.</w:t>
+      </w:r>
+    </w:p>
+    <w:p>
+      <w:pPr>
+        <w:numPr>
+          <w:ilvl w:val="0"/>
+          <w:numId w:val="25"/>
+        </w:numPr>
+      </w:pPr>
+      <w:r>
+        <w:rPr>
+          <w:b/>
+          <w:bCs/>
+        </w:rPr>
+        <w:t>Controllers/</w:t>
+      </w:r>
+      <w:r>
+        <w:t xml:space="preserve"> enthält die drei API-Controller (</w:t>
+      </w:r>
+      <w:proofErr w:type="spellStart"/>
+      <w:r>
+        <w:t>FilmeController</w:t>
+      </w:r>
+      <w:proofErr w:type="spellEnd"/>
+      <w:r>
+        <w:t xml:space="preserve">, </w:t>
+      </w:r>
+      <w:proofErr w:type="spellStart"/>
+      <w:r>
+        <w:t>VorstellungenController</w:t>
+      </w:r>
+      <w:proofErr w:type="spellEnd"/>
+      <w:r>
+        <w:t xml:space="preserve">, </w:t>
+      </w:r>
+      <w:proofErr w:type="spellStart"/>
+      <w:r>
+        <w:t>ReservationController</w:t>
+      </w:r>
+      <w:proofErr w:type="spellEnd"/>
+      <w:r>
+        <w:t>), die alle Endpunkte bereitstellen.</w:t>
+      </w:r>
+    </w:p>
+    <w:p>
+      <w:pPr>
+        <w:numPr>
+          <w:ilvl w:val="0"/>
+          <w:numId w:val="25"/>
+        </w:numPr>
+      </w:pPr>
+      <w:proofErr w:type="spellStart"/>
+      <w:r>
+        <w:rPr>
+          <w:b/>
+          <w:bCs/>
+        </w:rPr>
+        <w:t>Program.cs</w:t>
+      </w:r>
+      <w:proofErr w:type="spellEnd"/>
+      <w:r>
+        <w:t xml:space="preserve"> steuert die Service-Registrierung (Datenbank, CORS, Swagger) und konfiguriert die Middleware.</w:t>
+      </w:r>
+    </w:p>
+    <w:p>
+      <w:pPr>
+        <w:pStyle w:val="berschrift3"/>
+      </w:pPr>
+      <w:bookmarkStart w:id="41" w:name="_Toc198415061"/>
+      <w:r>
+        <w:rPr>
+          <w:b/>
+          <w:bCs/>
+        </w:rPr>
+        <w:t>Datenbank und Migrationen</w:t>
+      </w:r>
+      <w:bookmarkEnd w:id="41"/>
+      <w:r>
+        <w:rPr>
+          <w:b/>
+          <w:bCs/>
+        </w:rPr>
+        <w:t xml:space="preserve"> </w:t>
+      </w:r>
+    </w:p>
+    <w:p>
+      <w:r>
+        <w:t xml:space="preserve">Über appsettings.json ist die Verbindung zu MariaDB definiert. Der </w:t>
+      </w:r>
+      <w:proofErr w:type="spellStart"/>
+      <w:r>
+        <w:t>AppDbContext</w:t>
+      </w:r>
+      <w:proofErr w:type="spellEnd"/>
+      <w:r>
+        <w:t xml:space="preserve"> richtet drei Tabellen ein: Filme, Datum (Vorstellungen) und Reservation. Migrationen werden mit</w:t>
+      </w:r>
+    </w:p>
+    <w:p>
+      <w:r>
+        <w:t>```</w:t>
+      </w:r>
+      <w:r>
+        <w:br/>
+      </w:r>
+      <w:proofErr w:type="spellStart"/>
+      <w:r>
+        <w:t>dotnet</w:t>
+      </w:r>
+      <w:proofErr w:type="spellEnd"/>
+      <w:r>
+        <w:t xml:space="preserve"> </w:t>
+      </w:r>
+      <w:proofErr w:type="spellStart"/>
+      <w:r>
+        <w:t>tool</w:t>
+      </w:r>
+      <w:proofErr w:type="spellEnd"/>
+      <w:r>
+        <w:t xml:space="preserve"> </w:t>
+      </w:r>
+      <w:proofErr w:type="spellStart"/>
+      <w:r>
+        <w:t>run</w:t>
+      </w:r>
+      <w:proofErr w:type="spellEnd"/>
+      <w:r>
+        <w:t xml:space="preserve"> </w:t>
+      </w:r>
+      <w:proofErr w:type="spellStart"/>
+      <w:r>
+        <w:t>dotnet-ef</w:t>
+      </w:r>
+      <w:proofErr w:type="spellEnd"/>
+      <w:r>
+        <w:t xml:space="preserve"> </w:t>
+      </w:r>
+      <w:proofErr w:type="spellStart"/>
+      <w:r>
+        <w:t>migrations</w:t>
+      </w:r>
+      <w:proofErr w:type="spellEnd"/>
+      <w:r>
+        <w:t xml:space="preserve"> </w:t>
+      </w:r>
+      <w:proofErr w:type="spellStart"/>
+      <w:r>
+        <w:t>add</w:t>
+      </w:r>
+      <w:proofErr w:type="spellEnd"/>
+      <w:r>
+        <w:t xml:space="preserve"> </w:t>
+      </w:r>
+      <w:proofErr w:type="spellStart"/>
+      <w:r>
+        <w:t>InitialCreate</w:t>
+      </w:r>
+      <w:proofErr w:type="spellEnd"/>
+    </w:p>
+    <w:p>
+      <w:proofErr w:type="spellStart"/>
+      <w:r>
+        <w:t>dotnet</w:t>
+      </w:r>
+      <w:proofErr w:type="spellEnd"/>
+      <w:r>
+        <w:t xml:space="preserve"> </w:t>
+      </w:r>
+      <w:proofErr w:type="spellStart"/>
+      <w:r>
+        <w:t>tool</w:t>
+      </w:r>
+      <w:proofErr w:type="spellEnd"/>
+      <w:r>
+        <w:t xml:space="preserve"> </w:t>
+      </w:r>
+      <w:proofErr w:type="spellStart"/>
+      <w:r>
+        <w:t>run</w:t>
+      </w:r>
+      <w:proofErr w:type="spellEnd"/>
+      <w:r>
+        <w:t xml:space="preserve"> </w:t>
+      </w:r>
+      <w:proofErr w:type="spellStart"/>
+      <w:r>
+        <w:t>dotnet-ef</w:t>
+      </w:r>
+      <w:proofErr w:type="spellEnd"/>
+      <w:r>
+        <w:t xml:space="preserve"> </w:t>
+      </w:r>
+      <w:proofErr w:type="spellStart"/>
+      <w:r>
+        <w:t>database</w:t>
+      </w:r>
+      <w:proofErr w:type="spellEnd"/>
+      <w:r>
+        <w:t xml:space="preserve"> update</w:t>
+      </w:r>
+    </w:p>
+    <w:p>
+      <w:r>
+        <w:t>```</w:t>
+      </w:r>
+    </w:p>
+    <w:p>
+      <w:r>
+        <w:t xml:space="preserve">erzeugt und angewandt. In einem Seed-Block in </w:t>
+      </w:r>
+      <w:proofErr w:type="spellStart"/>
+      <w:r>
+        <w:t>Program.cs</w:t>
+      </w:r>
+      <w:proofErr w:type="spellEnd"/>
+      <w:r>
+        <w:t xml:space="preserve"> prüfen wir beim Start, ob die Tabellen leer sind, und fügen dann unsere zehn Beispiel-Filme sowie fünfzehn Vorstellungstermine automatisch ein.</w:t>
+      </w:r>
+    </w:p>
+    <w:p>
+      <w:pPr>
+        <w:pStyle w:val="berschrift3"/>
+      </w:pPr>
+      <w:bookmarkStart w:id="42" w:name="_Toc198415062"/>
+      <w:r>
+        <w:rPr>
+          <w:b/>
+          <w:bCs/>
+        </w:rPr>
+        <w:lastRenderedPageBreak/>
+        <w:t>Geschäfts</w:t>
+      </w:r>
+      <w:r>
+        <w:rPr>
+          <w:b/>
+          <w:bCs/>
+        </w:rPr>
+        <w:softHyphen/>
+        <w:t>logik und Validierung</w:t>
+      </w:r>
+      <w:bookmarkEnd w:id="42"/>
+      <w:r>
+        <w:rPr>
+          <w:b/>
+          <w:bCs/>
+        </w:rPr>
+        <w:t xml:space="preserve"> </w:t>
+      </w:r>
+    </w:p>
+    <w:p>
+      <w:r>
+        <w:t xml:space="preserve">In der </w:t>
+      </w:r>
+      <w:proofErr w:type="spellStart"/>
+      <w:r>
+        <w:t>ReservationController</w:t>
+      </w:r>
+      <w:proofErr w:type="spellEnd"/>
+      <w:r>
+        <w:t>.</w:t>
+      </w:r>
+      <w:r>
+        <w:t xml:space="preserve"> </w:t>
+      </w:r>
+      <w:proofErr w:type="spellStart"/>
+      <w:r>
+        <w:t>PostReservation</w:t>
+      </w:r>
+      <w:proofErr w:type="spellEnd"/>
+      <w:r>
+        <w:t>-Methode werden zuerst Name, E-Mail und Sitzplätze auf Vorhandensein geprüft. Anschlie</w:t>
+      </w:r>
+      <w:r>
+        <w:t>ss</w:t>
+      </w:r>
+      <w:r>
+        <w:t>end ermitteln wir alle bereits belegten Plätze derselben Vorstellung und vergleichen sie mit den angefragten Plätzen. Sollte sich dort eine Überschneidung ergeben, liefert die API einen HTTP 409 Conflict zurück. Nur wenn alle Plätze frei sind, wird die neue Reservation in der Datenbank gespeichert; die int-ID erhält die Datenbank automatisch per Auto-</w:t>
+      </w:r>
+      <w:proofErr w:type="spellStart"/>
+      <w:r>
+        <w:t>Increment</w:t>
+      </w:r>
+      <w:proofErr w:type="spellEnd"/>
+      <w:r>
+        <w:t>.</w:t>
+      </w:r>
+    </w:p>
+    <w:p/>
+    <w:p>
+      <w:pPr>
+        <w:pStyle w:val="berschrift3"/>
+      </w:pPr>
+      <w:bookmarkStart w:id="43" w:name="_Toc198415063"/>
+      <w:r>
+        <w:t>API-Controller im Überblick</w:t>
+      </w:r>
+      <w:bookmarkEnd w:id="43"/>
+    </w:p>
+    <w:p>
+      <w:pPr>
+        <w:numPr>
+          <w:ilvl w:val="0"/>
+          <w:numId w:val="26"/>
+        </w:numPr>
+      </w:pPr>
+      <w:proofErr w:type="spellStart"/>
+      <w:r>
+        <w:rPr>
+          <w:b/>
+          <w:bCs/>
+        </w:rPr>
+        <w:t>FilmeController</w:t>
+      </w:r>
+      <w:proofErr w:type="spellEnd"/>
+      <w:r>
+        <w:t xml:space="preserve"> bietet GET /api/filme und GET /api/filme/{</w:t>
+      </w:r>
+      <w:proofErr w:type="spellStart"/>
+      <w:r>
+        <w:t>id</w:t>
+      </w:r>
+      <w:proofErr w:type="spellEnd"/>
+      <w:r>
+        <w:t>}, um Filmlisten und Einzeldaten zu liefern.</w:t>
+      </w:r>
+    </w:p>
+    <w:p>
+      <w:pPr>
+        <w:numPr>
+          <w:ilvl w:val="0"/>
+          <w:numId w:val="26"/>
+        </w:numPr>
+      </w:pPr>
+      <w:proofErr w:type="spellStart"/>
+      <w:r>
+        <w:rPr>
+          <w:b/>
+          <w:bCs/>
+        </w:rPr>
+        <w:t>VorstellungenController</w:t>
+      </w:r>
+      <w:proofErr w:type="spellEnd"/>
+      <w:r>
+        <w:t xml:space="preserve"> stellt mit GET /api/</w:t>
+      </w:r>
+      <w:proofErr w:type="spellStart"/>
+      <w:r>
+        <w:t>vorstellungen</w:t>
+      </w:r>
+      <w:proofErr w:type="spellEnd"/>
+      <w:r>
+        <w:t>/{</w:t>
+      </w:r>
+      <w:proofErr w:type="spellStart"/>
+      <w:r>
+        <w:t>filmId</w:t>
+      </w:r>
+      <w:proofErr w:type="spellEnd"/>
+      <w:r>
+        <w:t>} die Termine für einen Film bereit.</w:t>
+      </w:r>
+    </w:p>
+    <w:p>
+      <w:pPr>
+        <w:numPr>
+          <w:ilvl w:val="0"/>
+          <w:numId w:val="26"/>
+        </w:numPr>
+      </w:pPr>
+      <w:proofErr w:type="spellStart"/>
+      <w:r>
+        <w:rPr>
+          <w:b/>
+          <w:bCs/>
+        </w:rPr>
+        <w:t>ReservationController</w:t>
+      </w:r>
+      <w:proofErr w:type="spellEnd"/>
+      <w:r>
+        <w:t xml:space="preserve"> unterstützt:</w:t>
+      </w:r>
+    </w:p>
+    <w:p>
+      <w:pPr>
+        <w:numPr>
+          <w:ilvl w:val="1"/>
+          <w:numId w:val="26"/>
+        </w:numPr>
+      </w:pPr>
+      <w:r>
+        <w:t>GET /api/</w:t>
+      </w:r>
+      <w:proofErr w:type="spellStart"/>
+      <w:r>
+        <w:t>reservation</w:t>
+      </w:r>
+      <w:proofErr w:type="spellEnd"/>
+      <w:r>
+        <w:t>/{</w:t>
+      </w:r>
+      <w:proofErr w:type="spellStart"/>
+      <w:r>
+        <w:t>id</w:t>
+      </w:r>
+      <w:proofErr w:type="spellEnd"/>
+      <w:r>
+        <w:t>} (einzelne Buchung),</w:t>
+      </w:r>
+    </w:p>
+    <w:p>
+      <w:pPr>
+        <w:numPr>
+          <w:ilvl w:val="1"/>
+          <w:numId w:val="26"/>
+        </w:numPr>
+      </w:pPr>
+      <w:r>
+        <w:t>GET /api/</w:t>
+      </w:r>
+      <w:proofErr w:type="spellStart"/>
+      <w:r>
+        <w:t>reservation</w:t>
+      </w:r>
+      <w:proofErr w:type="spellEnd"/>
+      <w:r>
+        <w:t>/belegte/{</w:t>
+      </w:r>
+      <w:proofErr w:type="spellStart"/>
+      <w:r>
+        <w:t>vorstellungId</w:t>
+      </w:r>
+      <w:proofErr w:type="spellEnd"/>
+      <w:r>
+        <w:t>} (Liste aller belegten Plätze),</w:t>
+      </w:r>
+    </w:p>
+    <w:p>
+      <w:pPr>
+        <w:numPr>
+          <w:ilvl w:val="1"/>
+          <w:numId w:val="26"/>
+        </w:numPr>
+      </w:pPr>
+      <w:r>
+        <w:t>POST /api/</w:t>
+      </w:r>
+      <w:proofErr w:type="spellStart"/>
+      <w:r>
+        <w:t>reservation</w:t>
+      </w:r>
+      <w:proofErr w:type="spellEnd"/>
+      <w:r>
+        <w:t xml:space="preserve"> (neue Buchung mit Duplikat-Check).</w:t>
+      </w:r>
+      <w:r>
+        <w:br/>
+        <w:t>Weitere Methoden für PUT und DELETE können bei Bedarf ergänzt werden.</w:t>
+      </w:r>
+    </w:p>
+    <w:p/>
+    <w:p>
+      <w:pPr>
+        <w:pStyle w:val="berschrift3"/>
+      </w:pPr>
+      <w:bookmarkStart w:id="44" w:name="_Toc198415064"/>
+      <w:r>
+        <w:rPr>
+          <w:bCs/>
+        </w:rPr>
+        <w:t>Swagger-Integration</w:t>
+      </w:r>
+      <w:bookmarkEnd w:id="44"/>
+      <w:r>
+        <w:rPr>
+          <w:bCs/>
+        </w:rPr>
+        <w:t xml:space="preserve"> </w:t>
+      </w:r>
+    </w:p>
+    <w:p>
+      <w:r>
+        <w:t xml:space="preserve">Mit dem NuGet-Paket </w:t>
+      </w:r>
+      <w:proofErr w:type="spellStart"/>
+      <w:r>
+        <w:rPr>
+          <w:bCs/>
+        </w:rPr>
+        <w:t>Swashbuckle.AspNetCore</w:t>
+      </w:r>
+      <w:proofErr w:type="spellEnd"/>
+      <w:r>
+        <w:t xml:space="preserve"> sind unsere Endpunkte automatisch dokumentiert. Beim Start im Entwicklungs</w:t>
+      </w:r>
+      <w:r>
+        <w:softHyphen/>
+        <w:t xml:space="preserve">modus stehen die Swagger-UI und die </w:t>
+      </w:r>
+      <w:proofErr w:type="spellStart"/>
+      <w:r>
+        <w:t>swagger.json</w:t>
+      </w:r>
+      <w:proofErr w:type="spellEnd"/>
+      <w:r>
+        <w:t xml:space="preserve"> unter http://localhost:5029/swagger bzw. /</w:t>
+      </w:r>
+      <w:proofErr w:type="spellStart"/>
+      <w:r>
+        <w:t>swagger</w:t>
+      </w:r>
+      <w:proofErr w:type="spellEnd"/>
+      <w:r>
+        <w:t>/v1/</w:t>
+      </w:r>
+      <w:proofErr w:type="spellStart"/>
+      <w:r>
+        <w:t>swagger.json</w:t>
+      </w:r>
+      <w:proofErr w:type="spellEnd"/>
+      <w:r>
+        <w:t xml:space="preserve"> zur Verfügung. XML-Kommentardateien aus den Controller- und Model-Klassen können in Swagger eingebunden werden, um jeden Endpunkt und jedes DTO ausführlich zu beschreiben.</w:t>
+      </w:r>
+    </w:p>
+    <w:p>
+      <w:r>
+        <w:br w:type="page"/>
+      </w:r>
+    </w:p>
+    <w:p>
+      <w:pPr>
+        <w:pStyle w:val="berschrift3"/>
+      </w:pPr>
+      <w:bookmarkStart w:id="45" w:name="_Toc198415065"/>
+      <w:r>
+        <w:rPr>
+          <w:bCs/>
+        </w:rPr>
+        <w:lastRenderedPageBreak/>
+        <w:t>CORS und Middleware</w:t>
+      </w:r>
+      <w:bookmarkEnd w:id="45"/>
+      <w:r>
+        <w:rPr>
+          <w:bCs/>
+        </w:rPr>
+        <w:t xml:space="preserve"> </w:t>
+      </w:r>
+    </w:p>
+    <w:p>
+      <w:r>
+        <w:t xml:space="preserve">Damit unser Frontend (z. B. unter http://localhost:5500) API-Aufrufe durchführen darf, haben wir in </w:t>
+      </w:r>
+      <w:proofErr w:type="spellStart"/>
+      <w:r>
+        <w:t>Program.cs</w:t>
+      </w:r>
+      <w:proofErr w:type="spellEnd"/>
+      <w:r>
+        <w:t xml:space="preserve"> eine CORS-Policy aktiviert, die alle Methoden und Header von definierten Ursprüngen zulässt. Ein globaler Exception-Handler fängt unerwartete Fehler ab und verhindert unformatierte </w:t>
+      </w:r>
+      <w:proofErr w:type="spellStart"/>
+      <w:r>
+        <w:t>Stacktraces</w:t>
+      </w:r>
+      <w:proofErr w:type="spellEnd"/>
+      <w:r>
+        <w:t xml:space="preserve"> im Browser.</w:t>
+      </w:r>
+    </w:p>
+    <w:p>
+      <w:pPr>
+        <w:pStyle w:val="berschrift3"/>
+      </w:pPr>
+      <w:bookmarkStart w:id="46" w:name="_Toc198415066"/>
+      <w:r>
+        <w:rPr>
+          <w:bCs/>
+        </w:rPr>
+        <w:t>Test und Qualitätssicherung</w:t>
+      </w:r>
+      <w:bookmarkEnd w:id="46"/>
+      <w:r>
+        <w:rPr>
+          <w:bCs/>
+        </w:rPr>
+        <w:t xml:space="preserve"> </w:t>
+      </w:r>
+    </w:p>
+    <w:p>
+      <w:r>
+        <w:t xml:space="preserve">Alle Endpunkte lassen sich direkt in der .http-Datei in </w:t>
+      </w:r>
+      <w:proofErr w:type="gramStart"/>
+      <w:r>
+        <w:t>VS Code</w:t>
+      </w:r>
+      <w:proofErr w:type="gramEnd"/>
+      <w:r>
+        <w:t xml:space="preserve"> oder in Swagger ausprobieren. Neben manuellen Tests empfehlen sich spätere Integrationstests mit </w:t>
+      </w:r>
+      <w:proofErr w:type="spellStart"/>
+      <w:r>
+        <w:t>WebApplicationFactory</w:t>
+      </w:r>
+      <w:proofErr w:type="spellEnd"/>
+      <w:r>
+        <w:t>&lt;T&gt;, um CRUD-Szenarien und Fehlerschleifen automatisch zu prüfen.</w:t>
+      </w:r>
+    </w:p>
+    <w:p>
+      <w:r>
+        <w:t>Mit dieser Umsetzung ist das Backend vollständig einsatzbereit und liefert alle Daten für das Frontend zuverlässig und sicher.</w:t>
       </w:r>
     </w:p>
     <w:p/>
@@ -12876,6 +14539,155 @@
     </w:lvl>
   </w:abstractNum>
   <w:abstractNum w:abstractNumId="1" w15:restartNumberingAfterBreak="0">
+    <w:nsid w:val="0C4F6D95"/>
+    <w:multiLevelType w:val="multilevel"/>
+    <w:tmpl w:val="741E113A"/>
+    <w:lvl w:ilvl="0">
+      <w:start w:val="1"/>
+      <w:numFmt w:val="bullet"/>
+      <w:lvlText w:val=""/>
+      <w:lvlJc w:val="left"/>
+      <w:pPr>
+        <w:tabs>
+          <w:tab w:val="num" w:pos="720"/>
+        </w:tabs>
+        <w:ind w:left="720" w:hanging="360"/>
+      </w:pPr>
+      <w:rPr>
+        <w:rFonts w:ascii="Symbol" w:hAnsi="Symbol" w:hint="default"/>
+        <w:sz w:val="20"/>
+      </w:rPr>
+    </w:lvl>
+    <w:lvl w:ilvl="1">
+      <w:start w:val="1"/>
+      <w:numFmt w:val="bullet"/>
+      <w:lvlText w:val="o"/>
+      <w:lvlJc w:val="left"/>
+      <w:pPr>
+        <w:tabs>
+          <w:tab w:val="num" w:pos="1440"/>
+        </w:tabs>
+        <w:ind w:left="1440" w:hanging="360"/>
+      </w:pPr>
+      <w:rPr>
+        <w:rFonts w:ascii="Courier New" w:hAnsi="Courier New" w:hint="default"/>
+        <w:sz w:val="20"/>
+      </w:rPr>
+    </w:lvl>
+    <w:lvl w:ilvl="2" w:tentative="1">
+      <w:start w:val="1"/>
+      <w:numFmt w:val="bullet"/>
+      <w:lvlText w:val=""/>
+      <w:lvlJc w:val="left"/>
+      <w:pPr>
+        <w:tabs>
+          <w:tab w:val="num" w:pos="2160"/>
+        </w:tabs>
+        <w:ind w:left="2160" w:hanging="360"/>
+      </w:pPr>
+      <w:rPr>
+        <w:rFonts w:ascii="Wingdings" w:hAnsi="Wingdings" w:hint="default"/>
+        <w:sz w:val="20"/>
+      </w:rPr>
+    </w:lvl>
+    <w:lvl w:ilvl="3" w:tentative="1">
+      <w:start w:val="1"/>
+      <w:numFmt w:val="bullet"/>
+      <w:lvlText w:val=""/>
+      <w:lvlJc w:val="left"/>
+      <w:pPr>
+        <w:tabs>
+          <w:tab w:val="num" w:pos="2880"/>
+        </w:tabs>
+        <w:ind w:left="2880" w:hanging="360"/>
+      </w:pPr>
+      <w:rPr>
+        <w:rFonts w:ascii="Wingdings" w:hAnsi="Wingdings" w:hint="default"/>
+        <w:sz w:val="20"/>
+      </w:rPr>
+    </w:lvl>
+    <w:lvl w:ilvl="4" w:tentative="1">
+      <w:start w:val="1"/>
+      <w:numFmt w:val="bullet"/>
+      <w:lvlText w:val=""/>
+      <w:lvlJc w:val="left"/>
+      <w:pPr>
+        <w:tabs>
+          <w:tab w:val="num" w:pos="3600"/>
+        </w:tabs>
+        <w:ind w:left="3600" w:hanging="360"/>
+      </w:pPr>
+      <w:rPr>
+        <w:rFonts w:ascii="Wingdings" w:hAnsi="Wingdings" w:hint="default"/>
+        <w:sz w:val="20"/>
+      </w:rPr>
+    </w:lvl>
+    <w:lvl w:ilvl="5" w:tentative="1">
+      <w:start w:val="1"/>
+      <w:numFmt w:val="bullet"/>
+      <w:lvlText w:val=""/>
+      <w:lvlJc w:val="left"/>
+      <w:pPr>
+        <w:tabs>
+          <w:tab w:val="num" w:pos="4320"/>
+        </w:tabs>
+        <w:ind w:left="4320" w:hanging="360"/>
+      </w:pPr>
+      <w:rPr>
+        <w:rFonts w:ascii="Wingdings" w:hAnsi="Wingdings" w:hint="default"/>
+        <w:sz w:val="20"/>
+      </w:rPr>
+    </w:lvl>
+    <w:lvl w:ilvl="6" w:tentative="1">
+      <w:start w:val="1"/>
+      <w:numFmt w:val="bullet"/>
+      <w:lvlText w:val=""/>
+      <w:lvlJc w:val="left"/>
+      <w:pPr>
+        <w:tabs>
+          <w:tab w:val="num" w:pos="5040"/>
+        </w:tabs>
+        <w:ind w:left="5040" w:hanging="360"/>
+      </w:pPr>
+      <w:rPr>
+        <w:rFonts w:ascii="Wingdings" w:hAnsi="Wingdings" w:hint="default"/>
+        <w:sz w:val="20"/>
+      </w:rPr>
+    </w:lvl>
+    <w:lvl w:ilvl="7" w:tentative="1">
+      <w:start w:val="1"/>
+      <w:numFmt w:val="bullet"/>
+      <w:lvlText w:val=""/>
+      <w:lvlJc w:val="left"/>
+      <w:pPr>
+        <w:tabs>
+          <w:tab w:val="num" w:pos="5760"/>
+        </w:tabs>
+        <w:ind w:left="5760" w:hanging="360"/>
+      </w:pPr>
+      <w:rPr>
+        <w:rFonts w:ascii="Wingdings" w:hAnsi="Wingdings" w:hint="default"/>
+        <w:sz w:val="20"/>
+      </w:rPr>
+    </w:lvl>
+    <w:lvl w:ilvl="8" w:tentative="1">
+      <w:start w:val="1"/>
+      <w:numFmt w:val="bullet"/>
+      <w:lvlText w:val=""/>
+      <w:lvlJc w:val="left"/>
+      <w:pPr>
+        <w:tabs>
+          <w:tab w:val="num" w:pos="6480"/>
+        </w:tabs>
+        <w:ind w:left="6480" w:hanging="360"/>
+      </w:pPr>
+      <w:rPr>
+        <w:rFonts w:ascii="Wingdings" w:hAnsi="Wingdings" w:hint="default"/>
+        <w:sz w:val="20"/>
+      </w:rPr>
+    </w:lvl>
+  </w:abstractNum>
+  <w:abstractNum w:abstractNumId="2" w15:restartNumberingAfterBreak="0">
     <w:nsid w:val="11B75E6E"/>
     <w:multiLevelType w:val="multilevel"/>
     <w:tmpl w:val="FE50F4C2"/>
@@ -13024,7 +14836,7 @@
       </w:rPr>
     </w:lvl>
   </w:abstractNum>
-  <w:abstractNum w:abstractNumId="2" w15:restartNumberingAfterBreak="0">
+  <w:abstractNum w:abstractNumId="3" w15:restartNumberingAfterBreak="0">
     <w:nsid w:val="12F43B66"/>
     <w:multiLevelType w:val="multilevel"/>
     <w:tmpl w:val="F40064DC"/>
@@ -13137,7 +14949,7 @@
       </w:pPr>
     </w:lvl>
   </w:abstractNum>
-  <w:abstractNum w:abstractNumId="3" w15:restartNumberingAfterBreak="0">
+  <w:abstractNum w:abstractNumId="4" w15:restartNumberingAfterBreak="0">
     <w:nsid w:val="16904CC3"/>
     <w:multiLevelType w:val="multilevel"/>
     <w:tmpl w:val="10C81878"/>
@@ -13286,7 +15098,7 @@
       </w:rPr>
     </w:lvl>
   </w:abstractNum>
-  <w:abstractNum w:abstractNumId="4" w15:restartNumberingAfterBreak="0">
+  <w:abstractNum w:abstractNumId="5" w15:restartNumberingAfterBreak="0">
     <w:nsid w:val="1EFE2C42"/>
     <w:multiLevelType w:val="multilevel"/>
     <w:tmpl w:val="0807001F"/>
@@ -13372,7 +15184,7 @@
       </w:pPr>
     </w:lvl>
   </w:abstractNum>
-  <w:abstractNum w:abstractNumId="5" w15:restartNumberingAfterBreak="0">
+  <w:abstractNum w:abstractNumId="6" w15:restartNumberingAfterBreak="0">
     <w:nsid w:val="210B6598"/>
     <w:multiLevelType w:val="multilevel"/>
     <w:tmpl w:val="08070025"/>
@@ -13467,7 +15279,603 @@
       </w:pPr>
     </w:lvl>
   </w:abstractNum>
-  <w:abstractNum w:abstractNumId="6" w15:restartNumberingAfterBreak="0">
+  <w:abstractNum w:abstractNumId="7" w15:restartNumberingAfterBreak="0">
+    <w:nsid w:val="2170735B"/>
+    <w:multiLevelType w:val="multilevel"/>
+    <w:tmpl w:val="803029EE"/>
+    <w:lvl w:ilvl="0">
+      <w:start w:val="1"/>
+      <w:numFmt w:val="bullet"/>
+      <w:lvlText w:val=""/>
+      <w:lvlJc w:val="left"/>
+      <w:pPr>
+        <w:tabs>
+          <w:tab w:val="num" w:pos="720"/>
+        </w:tabs>
+        <w:ind w:left="720" w:hanging="360"/>
+      </w:pPr>
+      <w:rPr>
+        <w:rFonts w:ascii="Symbol" w:hAnsi="Symbol" w:hint="default"/>
+        <w:sz w:val="20"/>
+      </w:rPr>
+    </w:lvl>
+    <w:lvl w:ilvl="1">
+      <w:start w:val="1"/>
+      <w:numFmt w:val="bullet"/>
+      <w:lvlText w:val="o"/>
+      <w:lvlJc w:val="left"/>
+      <w:pPr>
+        <w:tabs>
+          <w:tab w:val="num" w:pos="1440"/>
+        </w:tabs>
+        <w:ind w:left="1440" w:hanging="360"/>
+      </w:pPr>
+      <w:rPr>
+        <w:rFonts w:ascii="Courier New" w:hAnsi="Courier New" w:hint="default"/>
+        <w:sz w:val="20"/>
+      </w:rPr>
+    </w:lvl>
+    <w:lvl w:ilvl="2" w:tentative="1">
+      <w:start w:val="1"/>
+      <w:numFmt w:val="bullet"/>
+      <w:lvlText w:val=""/>
+      <w:lvlJc w:val="left"/>
+      <w:pPr>
+        <w:tabs>
+          <w:tab w:val="num" w:pos="2160"/>
+        </w:tabs>
+        <w:ind w:left="2160" w:hanging="360"/>
+      </w:pPr>
+      <w:rPr>
+        <w:rFonts w:ascii="Wingdings" w:hAnsi="Wingdings" w:hint="default"/>
+        <w:sz w:val="20"/>
+      </w:rPr>
+    </w:lvl>
+    <w:lvl w:ilvl="3" w:tentative="1">
+      <w:start w:val="1"/>
+      <w:numFmt w:val="bullet"/>
+      <w:lvlText w:val=""/>
+      <w:lvlJc w:val="left"/>
+      <w:pPr>
+        <w:tabs>
+          <w:tab w:val="num" w:pos="2880"/>
+        </w:tabs>
+        <w:ind w:left="2880" w:hanging="360"/>
+      </w:pPr>
+      <w:rPr>
+        <w:rFonts w:ascii="Wingdings" w:hAnsi="Wingdings" w:hint="default"/>
+        <w:sz w:val="20"/>
+      </w:rPr>
+    </w:lvl>
+    <w:lvl w:ilvl="4" w:tentative="1">
+      <w:start w:val="1"/>
+      <w:numFmt w:val="bullet"/>
+      <w:lvlText w:val=""/>
+      <w:lvlJc w:val="left"/>
+      <w:pPr>
+        <w:tabs>
+          <w:tab w:val="num" w:pos="3600"/>
+        </w:tabs>
+        <w:ind w:left="3600" w:hanging="360"/>
+      </w:pPr>
+      <w:rPr>
+        <w:rFonts w:ascii="Wingdings" w:hAnsi="Wingdings" w:hint="default"/>
+        <w:sz w:val="20"/>
+      </w:rPr>
+    </w:lvl>
+    <w:lvl w:ilvl="5" w:tentative="1">
+      <w:start w:val="1"/>
+      <w:numFmt w:val="bullet"/>
+      <w:lvlText w:val=""/>
+      <w:lvlJc w:val="left"/>
+      <w:pPr>
+        <w:tabs>
+          <w:tab w:val="num" w:pos="4320"/>
+        </w:tabs>
+        <w:ind w:left="4320" w:hanging="360"/>
+      </w:pPr>
+      <w:rPr>
+        <w:rFonts w:ascii="Wingdings" w:hAnsi="Wingdings" w:hint="default"/>
+        <w:sz w:val="20"/>
+      </w:rPr>
+    </w:lvl>
+    <w:lvl w:ilvl="6" w:tentative="1">
+      <w:start w:val="1"/>
+      <w:numFmt w:val="bullet"/>
+      <w:lvlText w:val=""/>
+      <w:lvlJc w:val="left"/>
+      <w:pPr>
+        <w:tabs>
+          <w:tab w:val="num" w:pos="5040"/>
+        </w:tabs>
+        <w:ind w:left="5040" w:hanging="360"/>
+      </w:pPr>
+      <w:rPr>
+        <w:rFonts w:ascii="Wingdings" w:hAnsi="Wingdings" w:hint="default"/>
+        <w:sz w:val="20"/>
+      </w:rPr>
+    </w:lvl>
+    <w:lvl w:ilvl="7" w:tentative="1">
+      <w:start w:val="1"/>
+      <w:numFmt w:val="bullet"/>
+      <w:lvlText w:val=""/>
+      <w:lvlJc w:val="left"/>
+      <w:pPr>
+        <w:tabs>
+          <w:tab w:val="num" w:pos="5760"/>
+        </w:tabs>
+        <w:ind w:left="5760" w:hanging="360"/>
+      </w:pPr>
+      <w:rPr>
+        <w:rFonts w:ascii="Wingdings" w:hAnsi="Wingdings" w:hint="default"/>
+        <w:sz w:val="20"/>
+      </w:rPr>
+    </w:lvl>
+    <w:lvl w:ilvl="8" w:tentative="1">
+      <w:start w:val="1"/>
+      <w:numFmt w:val="bullet"/>
+      <w:lvlText w:val=""/>
+      <w:lvlJc w:val="left"/>
+      <w:pPr>
+        <w:tabs>
+          <w:tab w:val="num" w:pos="6480"/>
+        </w:tabs>
+        <w:ind w:left="6480" w:hanging="360"/>
+      </w:pPr>
+      <w:rPr>
+        <w:rFonts w:ascii="Wingdings" w:hAnsi="Wingdings" w:hint="default"/>
+        <w:sz w:val="20"/>
+      </w:rPr>
+    </w:lvl>
+  </w:abstractNum>
+  <w:abstractNum w:abstractNumId="8" w15:restartNumberingAfterBreak="0">
+    <w:nsid w:val="3062538B"/>
+    <w:multiLevelType w:val="multilevel"/>
+    <w:tmpl w:val="981E62FE"/>
+    <w:lvl w:ilvl="0">
+      <w:start w:val="1"/>
+      <w:numFmt w:val="bullet"/>
+      <w:lvlText w:val=""/>
+      <w:lvlJc w:val="left"/>
+      <w:pPr>
+        <w:tabs>
+          <w:tab w:val="num" w:pos="720"/>
+        </w:tabs>
+        <w:ind w:left="720" w:hanging="360"/>
+      </w:pPr>
+      <w:rPr>
+        <w:rFonts w:ascii="Symbol" w:hAnsi="Symbol" w:hint="default"/>
+        <w:sz w:val="20"/>
+      </w:rPr>
+    </w:lvl>
+    <w:lvl w:ilvl="1">
+      <w:start w:val="1"/>
+      <w:numFmt w:val="bullet"/>
+      <w:lvlText w:val="o"/>
+      <w:lvlJc w:val="left"/>
+      <w:pPr>
+        <w:tabs>
+          <w:tab w:val="num" w:pos="1440"/>
+        </w:tabs>
+        <w:ind w:left="1440" w:hanging="360"/>
+      </w:pPr>
+      <w:rPr>
+        <w:rFonts w:ascii="Courier New" w:hAnsi="Courier New" w:hint="default"/>
+        <w:sz w:val="20"/>
+      </w:rPr>
+    </w:lvl>
+    <w:lvl w:ilvl="2" w:tentative="1">
+      <w:start w:val="1"/>
+      <w:numFmt w:val="bullet"/>
+      <w:lvlText w:val=""/>
+      <w:lvlJc w:val="left"/>
+      <w:pPr>
+        <w:tabs>
+          <w:tab w:val="num" w:pos="2160"/>
+        </w:tabs>
+        <w:ind w:left="2160" w:hanging="360"/>
+      </w:pPr>
+      <w:rPr>
+        <w:rFonts w:ascii="Wingdings" w:hAnsi="Wingdings" w:hint="default"/>
+        <w:sz w:val="20"/>
+      </w:rPr>
+    </w:lvl>
+    <w:lvl w:ilvl="3" w:tentative="1">
+      <w:start w:val="1"/>
+      <w:numFmt w:val="bullet"/>
+      <w:lvlText w:val=""/>
+      <w:lvlJc w:val="left"/>
+      <w:pPr>
+        <w:tabs>
+          <w:tab w:val="num" w:pos="2880"/>
+        </w:tabs>
+        <w:ind w:left="2880" w:hanging="360"/>
+      </w:pPr>
+      <w:rPr>
+        <w:rFonts w:ascii="Wingdings" w:hAnsi="Wingdings" w:hint="default"/>
+        <w:sz w:val="20"/>
+      </w:rPr>
+    </w:lvl>
+    <w:lvl w:ilvl="4" w:tentative="1">
+      <w:start w:val="1"/>
+      <w:numFmt w:val="bullet"/>
+      <w:lvlText w:val=""/>
+      <w:lvlJc w:val="left"/>
+      <w:pPr>
+        <w:tabs>
+          <w:tab w:val="num" w:pos="3600"/>
+        </w:tabs>
+        <w:ind w:left="3600" w:hanging="360"/>
+      </w:pPr>
+      <w:rPr>
+        <w:rFonts w:ascii="Wingdings" w:hAnsi="Wingdings" w:hint="default"/>
+        <w:sz w:val="20"/>
+      </w:rPr>
+    </w:lvl>
+    <w:lvl w:ilvl="5" w:tentative="1">
+      <w:start w:val="1"/>
+      <w:numFmt w:val="bullet"/>
+      <w:lvlText w:val=""/>
+      <w:lvlJc w:val="left"/>
+      <w:pPr>
+        <w:tabs>
+          <w:tab w:val="num" w:pos="4320"/>
+        </w:tabs>
+        <w:ind w:left="4320" w:hanging="360"/>
+      </w:pPr>
+      <w:rPr>
+        <w:rFonts w:ascii="Wingdings" w:hAnsi="Wingdings" w:hint="default"/>
+        <w:sz w:val="20"/>
+      </w:rPr>
+    </w:lvl>
+    <w:lvl w:ilvl="6" w:tentative="1">
+      <w:start w:val="1"/>
+      <w:numFmt w:val="bullet"/>
+      <w:lvlText w:val=""/>
+      <w:lvlJc w:val="left"/>
+      <w:pPr>
+        <w:tabs>
+          <w:tab w:val="num" w:pos="5040"/>
+        </w:tabs>
+        <w:ind w:left="5040" w:hanging="360"/>
+      </w:pPr>
+      <w:rPr>
+        <w:rFonts w:ascii="Wingdings" w:hAnsi="Wingdings" w:hint="default"/>
+        <w:sz w:val="20"/>
+      </w:rPr>
+    </w:lvl>
+    <w:lvl w:ilvl="7" w:tentative="1">
+      <w:start w:val="1"/>
+      <w:numFmt w:val="bullet"/>
+      <w:lvlText w:val=""/>
+      <w:lvlJc w:val="left"/>
+      <w:pPr>
+        <w:tabs>
+          <w:tab w:val="num" w:pos="5760"/>
+        </w:tabs>
+        <w:ind w:left="5760" w:hanging="360"/>
+      </w:pPr>
+      <w:rPr>
+        <w:rFonts w:ascii="Wingdings" w:hAnsi="Wingdings" w:hint="default"/>
+        <w:sz w:val="20"/>
+      </w:rPr>
+    </w:lvl>
+    <w:lvl w:ilvl="8" w:tentative="1">
+      <w:start w:val="1"/>
+      <w:numFmt w:val="bullet"/>
+      <w:lvlText w:val=""/>
+      <w:lvlJc w:val="left"/>
+      <w:pPr>
+        <w:tabs>
+          <w:tab w:val="num" w:pos="6480"/>
+        </w:tabs>
+        <w:ind w:left="6480" w:hanging="360"/>
+      </w:pPr>
+      <w:rPr>
+        <w:rFonts w:ascii="Wingdings" w:hAnsi="Wingdings" w:hint="default"/>
+        <w:sz w:val="20"/>
+      </w:rPr>
+    </w:lvl>
+  </w:abstractNum>
+  <w:abstractNum w:abstractNumId="9" w15:restartNumberingAfterBreak="0">
+    <w:nsid w:val="33186848"/>
+    <w:multiLevelType w:val="multilevel"/>
+    <w:tmpl w:val="DC181AA6"/>
+    <w:lvl w:ilvl="0">
+      <w:start w:val="1"/>
+      <w:numFmt w:val="bullet"/>
+      <w:lvlText w:val=""/>
+      <w:lvlJc w:val="left"/>
+      <w:pPr>
+        <w:tabs>
+          <w:tab w:val="num" w:pos="720"/>
+        </w:tabs>
+        <w:ind w:left="720" w:hanging="360"/>
+      </w:pPr>
+      <w:rPr>
+        <w:rFonts w:ascii="Symbol" w:hAnsi="Symbol" w:hint="default"/>
+        <w:sz w:val="20"/>
+      </w:rPr>
+    </w:lvl>
+    <w:lvl w:ilvl="1">
+      <w:start w:val="1"/>
+      <w:numFmt w:val="bullet"/>
+      <w:lvlText w:val="o"/>
+      <w:lvlJc w:val="left"/>
+      <w:pPr>
+        <w:tabs>
+          <w:tab w:val="num" w:pos="1440"/>
+        </w:tabs>
+        <w:ind w:left="1440" w:hanging="360"/>
+      </w:pPr>
+      <w:rPr>
+        <w:rFonts w:ascii="Courier New" w:hAnsi="Courier New" w:hint="default"/>
+        <w:sz w:val="20"/>
+      </w:rPr>
+    </w:lvl>
+    <w:lvl w:ilvl="2" w:tentative="1">
+      <w:start w:val="1"/>
+      <w:numFmt w:val="bullet"/>
+      <w:lvlText w:val=""/>
+      <w:lvlJc w:val="left"/>
+      <w:pPr>
+        <w:tabs>
+          <w:tab w:val="num" w:pos="2160"/>
+        </w:tabs>
+        <w:ind w:left="2160" w:hanging="360"/>
+      </w:pPr>
+      <w:rPr>
+        <w:rFonts w:ascii="Wingdings" w:hAnsi="Wingdings" w:hint="default"/>
+        <w:sz w:val="20"/>
+      </w:rPr>
+    </w:lvl>
+    <w:lvl w:ilvl="3" w:tentative="1">
+      <w:start w:val="1"/>
+      <w:numFmt w:val="bullet"/>
+      <w:lvlText w:val=""/>
+      <w:lvlJc w:val="left"/>
+      <w:pPr>
+        <w:tabs>
+          <w:tab w:val="num" w:pos="2880"/>
+        </w:tabs>
+        <w:ind w:left="2880" w:hanging="360"/>
+      </w:pPr>
+      <w:rPr>
+        <w:rFonts w:ascii="Wingdings" w:hAnsi="Wingdings" w:hint="default"/>
+        <w:sz w:val="20"/>
+      </w:rPr>
+    </w:lvl>
+    <w:lvl w:ilvl="4" w:tentative="1">
+      <w:start w:val="1"/>
+      <w:numFmt w:val="bullet"/>
+      <w:lvlText w:val=""/>
+      <w:lvlJc w:val="left"/>
+      <w:pPr>
+        <w:tabs>
+          <w:tab w:val="num" w:pos="3600"/>
+        </w:tabs>
+        <w:ind w:left="3600" w:hanging="360"/>
+      </w:pPr>
+      <w:rPr>
+        <w:rFonts w:ascii="Wingdings" w:hAnsi="Wingdings" w:hint="default"/>
+        <w:sz w:val="20"/>
+      </w:rPr>
+    </w:lvl>
+    <w:lvl w:ilvl="5" w:tentative="1">
+      <w:start w:val="1"/>
+      <w:numFmt w:val="bullet"/>
+      <w:lvlText w:val=""/>
+      <w:lvlJc w:val="left"/>
+      <w:pPr>
+        <w:tabs>
+          <w:tab w:val="num" w:pos="4320"/>
+        </w:tabs>
+        <w:ind w:left="4320" w:hanging="360"/>
+      </w:pPr>
+      <w:rPr>
+        <w:rFonts w:ascii="Wingdings" w:hAnsi="Wingdings" w:hint="default"/>
+        <w:sz w:val="20"/>
+      </w:rPr>
+    </w:lvl>
+    <w:lvl w:ilvl="6" w:tentative="1">
+      <w:start w:val="1"/>
+      <w:numFmt w:val="bullet"/>
+      <w:lvlText w:val=""/>
+      <w:lvlJc w:val="left"/>
+      <w:pPr>
+        <w:tabs>
+          <w:tab w:val="num" w:pos="5040"/>
+        </w:tabs>
+        <w:ind w:left="5040" w:hanging="360"/>
+      </w:pPr>
+      <w:rPr>
+        <w:rFonts w:ascii="Wingdings" w:hAnsi="Wingdings" w:hint="default"/>
+        <w:sz w:val="20"/>
+      </w:rPr>
+    </w:lvl>
+    <w:lvl w:ilvl="7" w:tentative="1">
+      <w:start w:val="1"/>
+      <w:numFmt w:val="bullet"/>
+      <w:lvlText w:val=""/>
+      <w:lvlJc w:val="left"/>
+      <w:pPr>
+        <w:tabs>
+          <w:tab w:val="num" w:pos="5760"/>
+        </w:tabs>
+        <w:ind w:left="5760" w:hanging="360"/>
+      </w:pPr>
+      <w:rPr>
+        <w:rFonts w:ascii="Wingdings" w:hAnsi="Wingdings" w:hint="default"/>
+        <w:sz w:val="20"/>
+      </w:rPr>
+    </w:lvl>
+    <w:lvl w:ilvl="8" w:tentative="1">
+      <w:start w:val="1"/>
+      <w:numFmt w:val="bullet"/>
+      <w:lvlText w:val=""/>
+      <w:lvlJc w:val="left"/>
+      <w:pPr>
+        <w:tabs>
+          <w:tab w:val="num" w:pos="6480"/>
+        </w:tabs>
+        <w:ind w:left="6480" w:hanging="360"/>
+      </w:pPr>
+      <w:rPr>
+        <w:rFonts w:ascii="Wingdings" w:hAnsi="Wingdings" w:hint="default"/>
+        <w:sz w:val="20"/>
+      </w:rPr>
+    </w:lvl>
+  </w:abstractNum>
+  <w:abstractNum w:abstractNumId="10" w15:restartNumberingAfterBreak="0">
+    <w:nsid w:val="34933517"/>
+    <w:multiLevelType w:val="multilevel"/>
+    <w:tmpl w:val="F5DEF4AE"/>
+    <w:lvl w:ilvl="0">
+      <w:start w:val="1"/>
+      <w:numFmt w:val="bullet"/>
+      <w:lvlText w:val=""/>
+      <w:lvlJc w:val="left"/>
+      <w:pPr>
+        <w:tabs>
+          <w:tab w:val="num" w:pos="720"/>
+        </w:tabs>
+        <w:ind w:left="720" w:hanging="360"/>
+      </w:pPr>
+      <w:rPr>
+        <w:rFonts w:ascii="Symbol" w:hAnsi="Symbol" w:hint="default"/>
+        <w:sz w:val="20"/>
+      </w:rPr>
+    </w:lvl>
+    <w:lvl w:ilvl="1">
+      <w:start w:val="1"/>
+      <w:numFmt w:val="bullet"/>
+      <w:lvlText w:val="o"/>
+      <w:lvlJc w:val="left"/>
+      <w:pPr>
+        <w:tabs>
+          <w:tab w:val="num" w:pos="1440"/>
+        </w:tabs>
+        <w:ind w:left="1440" w:hanging="360"/>
+      </w:pPr>
+      <w:rPr>
+        <w:rFonts w:ascii="Courier New" w:hAnsi="Courier New" w:hint="default"/>
+        <w:sz w:val="20"/>
+      </w:rPr>
+    </w:lvl>
+    <w:lvl w:ilvl="2" w:tentative="1">
+      <w:start w:val="1"/>
+      <w:numFmt w:val="bullet"/>
+      <w:lvlText w:val=""/>
+      <w:lvlJc w:val="left"/>
+      <w:pPr>
+        <w:tabs>
+          <w:tab w:val="num" w:pos="2160"/>
+        </w:tabs>
+        <w:ind w:left="2160" w:hanging="360"/>
+      </w:pPr>
+      <w:rPr>
+        <w:rFonts w:ascii="Wingdings" w:hAnsi="Wingdings" w:hint="default"/>
+        <w:sz w:val="20"/>
+      </w:rPr>
+    </w:lvl>
+    <w:lvl w:ilvl="3" w:tentative="1">
+      <w:start w:val="1"/>
+      <w:numFmt w:val="bullet"/>
+      <w:lvlText w:val=""/>
+      <w:lvlJc w:val="left"/>
+      <w:pPr>
+        <w:tabs>
+          <w:tab w:val="num" w:pos="2880"/>
+        </w:tabs>
+        <w:ind w:left="2880" w:hanging="360"/>
+      </w:pPr>
+      <w:rPr>
+        <w:rFonts w:ascii="Wingdings" w:hAnsi="Wingdings" w:hint="default"/>
+        <w:sz w:val="20"/>
+      </w:rPr>
+    </w:lvl>
+    <w:lvl w:ilvl="4" w:tentative="1">
+      <w:start w:val="1"/>
+      <w:numFmt w:val="bullet"/>
+      <w:lvlText w:val=""/>
+      <w:lvlJc w:val="left"/>
+      <w:pPr>
+        <w:tabs>
+          <w:tab w:val="num" w:pos="3600"/>
+        </w:tabs>
+        <w:ind w:left="3600" w:hanging="360"/>
+      </w:pPr>
+      <w:rPr>
+        <w:rFonts w:ascii="Wingdings" w:hAnsi="Wingdings" w:hint="default"/>
+        <w:sz w:val="20"/>
+      </w:rPr>
+    </w:lvl>
+    <w:lvl w:ilvl="5" w:tentative="1">
+      <w:start w:val="1"/>
+      <w:numFmt w:val="bullet"/>
+      <w:lvlText w:val=""/>
+      <w:lvlJc w:val="left"/>
+      <w:pPr>
+        <w:tabs>
+          <w:tab w:val="num" w:pos="4320"/>
+        </w:tabs>
+        <w:ind w:left="4320" w:hanging="360"/>
+      </w:pPr>
+      <w:rPr>
+        <w:rFonts w:ascii="Wingdings" w:hAnsi="Wingdings" w:hint="default"/>
+        <w:sz w:val="20"/>
+      </w:rPr>
+    </w:lvl>
+    <w:lvl w:ilvl="6" w:tentative="1">
+      <w:start w:val="1"/>
+      <w:numFmt w:val="bullet"/>
+      <w:lvlText w:val=""/>
+      <w:lvlJc w:val="left"/>
+      <w:pPr>
+        <w:tabs>
+          <w:tab w:val="num" w:pos="5040"/>
+        </w:tabs>
+        <w:ind w:left="5040" w:hanging="360"/>
+      </w:pPr>
+      <w:rPr>
+        <w:rFonts w:ascii="Wingdings" w:hAnsi="Wingdings" w:hint="default"/>
+        <w:sz w:val="20"/>
+      </w:rPr>
+    </w:lvl>
+    <w:lvl w:ilvl="7" w:tentative="1">
+      <w:start w:val="1"/>
+      <w:numFmt w:val="bullet"/>
+      <w:lvlText w:val=""/>
+      <w:lvlJc w:val="left"/>
+      <w:pPr>
+        <w:tabs>
+          <w:tab w:val="num" w:pos="5760"/>
+        </w:tabs>
+        <w:ind w:left="5760" w:hanging="360"/>
+      </w:pPr>
+      <w:rPr>
+        <w:rFonts w:ascii="Wingdings" w:hAnsi="Wingdings" w:hint="default"/>
+        <w:sz w:val="20"/>
+      </w:rPr>
+    </w:lvl>
+    <w:lvl w:ilvl="8" w:tentative="1">
+      <w:start w:val="1"/>
+      <w:numFmt w:val="bullet"/>
+      <w:lvlText w:val=""/>
+      <w:lvlJc w:val="left"/>
+      <w:pPr>
+        <w:tabs>
+          <w:tab w:val="num" w:pos="6480"/>
+        </w:tabs>
+        <w:ind w:left="6480" w:hanging="360"/>
+      </w:pPr>
+      <w:rPr>
+        <w:rFonts w:ascii="Wingdings" w:hAnsi="Wingdings" w:hint="default"/>
+        <w:sz w:val="20"/>
+      </w:rPr>
+    </w:lvl>
+  </w:abstractNum>
+  <w:abstractNum w:abstractNumId="11" w15:restartNumberingAfterBreak="0">
     <w:nsid w:val="353C7801"/>
     <w:multiLevelType w:val="multilevel"/>
     <w:tmpl w:val="086EC790"/>
@@ -13616,7 +16024,7 @@
       </w:rPr>
     </w:lvl>
   </w:abstractNum>
-  <w:abstractNum w:abstractNumId="7" w15:restartNumberingAfterBreak="0">
+  <w:abstractNum w:abstractNumId="12" w15:restartNumberingAfterBreak="0">
     <w:nsid w:val="35D73B1B"/>
     <w:multiLevelType w:val="multilevel"/>
     <w:tmpl w:val="4FD63FF8"/>
@@ -13765,7 +16173,7 @@
       </w:rPr>
     </w:lvl>
   </w:abstractNum>
-  <w:abstractNum w:abstractNumId="8" w15:restartNumberingAfterBreak="0">
+  <w:abstractNum w:abstractNumId="13" w15:restartNumberingAfterBreak="0">
     <w:nsid w:val="361327C5"/>
     <w:multiLevelType w:val="multilevel"/>
     <w:tmpl w:val="C352D852"/>
@@ -13914,7 +16322,156 @@
       </w:rPr>
     </w:lvl>
   </w:abstractNum>
-  <w:abstractNum w:abstractNumId="9" w15:restartNumberingAfterBreak="0">
+  <w:abstractNum w:abstractNumId="14" w15:restartNumberingAfterBreak="0">
+    <w:nsid w:val="364545DE"/>
+    <w:multiLevelType w:val="multilevel"/>
+    <w:tmpl w:val="4CD2AA56"/>
+    <w:lvl w:ilvl="0">
+      <w:start w:val="1"/>
+      <w:numFmt w:val="bullet"/>
+      <w:lvlText w:val=""/>
+      <w:lvlJc w:val="left"/>
+      <w:pPr>
+        <w:tabs>
+          <w:tab w:val="num" w:pos="720"/>
+        </w:tabs>
+        <w:ind w:left="720" w:hanging="360"/>
+      </w:pPr>
+      <w:rPr>
+        <w:rFonts w:ascii="Symbol" w:hAnsi="Symbol" w:hint="default"/>
+        <w:sz w:val="20"/>
+      </w:rPr>
+    </w:lvl>
+    <w:lvl w:ilvl="1" w:tentative="1">
+      <w:start w:val="1"/>
+      <w:numFmt w:val="bullet"/>
+      <w:lvlText w:val="o"/>
+      <w:lvlJc w:val="left"/>
+      <w:pPr>
+        <w:tabs>
+          <w:tab w:val="num" w:pos="1440"/>
+        </w:tabs>
+        <w:ind w:left="1440" w:hanging="360"/>
+      </w:pPr>
+      <w:rPr>
+        <w:rFonts w:ascii="Courier New" w:hAnsi="Courier New" w:hint="default"/>
+        <w:sz w:val="20"/>
+      </w:rPr>
+    </w:lvl>
+    <w:lvl w:ilvl="2" w:tentative="1">
+      <w:start w:val="1"/>
+      <w:numFmt w:val="bullet"/>
+      <w:lvlText w:val=""/>
+      <w:lvlJc w:val="left"/>
+      <w:pPr>
+        <w:tabs>
+          <w:tab w:val="num" w:pos="2160"/>
+        </w:tabs>
+        <w:ind w:left="2160" w:hanging="360"/>
+      </w:pPr>
+      <w:rPr>
+        <w:rFonts w:ascii="Wingdings" w:hAnsi="Wingdings" w:hint="default"/>
+        <w:sz w:val="20"/>
+      </w:rPr>
+    </w:lvl>
+    <w:lvl w:ilvl="3" w:tentative="1">
+      <w:start w:val="1"/>
+      <w:numFmt w:val="bullet"/>
+      <w:lvlText w:val=""/>
+      <w:lvlJc w:val="left"/>
+      <w:pPr>
+        <w:tabs>
+          <w:tab w:val="num" w:pos="2880"/>
+        </w:tabs>
+        <w:ind w:left="2880" w:hanging="360"/>
+      </w:pPr>
+      <w:rPr>
+        <w:rFonts w:ascii="Wingdings" w:hAnsi="Wingdings" w:hint="default"/>
+        <w:sz w:val="20"/>
+      </w:rPr>
+    </w:lvl>
+    <w:lvl w:ilvl="4" w:tentative="1">
+      <w:start w:val="1"/>
+      <w:numFmt w:val="bullet"/>
+      <w:lvlText w:val=""/>
+      <w:lvlJc w:val="left"/>
+      <w:pPr>
+        <w:tabs>
+          <w:tab w:val="num" w:pos="3600"/>
+        </w:tabs>
+        <w:ind w:left="3600" w:hanging="360"/>
+      </w:pPr>
+      <w:rPr>
+        <w:rFonts w:ascii="Wingdings" w:hAnsi="Wingdings" w:hint="default"/>
+        <w:sz w:val="20"/>
+      </w:rPr>
+    </w:lvl>
+    <w:lvl w:ilvl="5" w:tentative="1">
+      <w:start w:val="1"/>
+      <w:numFmt w:val="bullet"/>
+      <w:lvlText w:val=""/>
+      <w:lvlJc w:val="left"/>
+      <w:pPr>
+        <w:tabs>
+          <w:tab w:val="num" w:pos="4320"/>
+        </w:tabs>
+        <w:ind w:left="4320" w:hanging="360"/>
+      </w:pPr>
+      <w:rPr>
+        <w:rFonts w:ascii="Wingdings" w:hAnsi="Wingdings" w:hint="default"/>
+        <w:sz w:val="20"/>
+      </w:rPr>
+    </w:lvl>
+    <w:lvl w:ilvl="6" w:tentative="1">
+      <w:start w:val="1"/>
+      <w:numFmt w:val="bullet"/>
+      <w:lvlText w:val=""/>
+      <w:lvlJc w:val="left"/>
+      <w:pPr>
+        <w:tabs>
+          <w:tab w:val="num" w:pos="5040"/>
+        </w:tabs>
+        <w:ind w:left="5040" w:hanging="360"/>
+      </w:pPr>
+      <w:rPr>
+        <w:rFonts w:ascii="Wingdings" w:hAnsi="Wingdings" w:hint="default"/>
+        <w:sz w:val="20"/>
+      </w:rPr>
+    </w:lvl>
+    <w:lvl w:ilvl="7" w:tentative="1">
+      <w:start w:val="1"/>
+      <w:numFmt w:val="bullet"/>
+      <w:lvlText w:val=""/>
+      <w:lvlJc w:val="left"/>
+      <w:pPr>
+        <w:tabs>
+          <w:tab w:val="num" w:pos="5760"/>
+        </w:tabs>
+        <w:ind w:left="5760" w:hanging="360"/>
+      </w:pPr>
+      <w:rPr>
+        <w:rFonts w:ascii="Wingdings" w:hAnsi="Wingdings" w:hint="default"/>
+        <w:sz w:val="20"/>
+      </w:rPr>
+    </w:lvl>
+    <w:lvl w:ilvl="8" w:tentative="1">
+      <w:start w:val="1"/>
+      <w:numFmt w:val="bullet"/>
+      <w:lvlText w:val=""/>
+      <w:lvlJc w:val="left"/>
+      <w:pPr>
+        <w:tabs>
+          <w:tab w:val="num" w:pos="6480"/>
+        </w:tabs>
+        <w:ind w:left="6480" w:hanging="360"/>
+      </w:pPr>
+      <w:rPr>
+        <w:rFonts w:ascii="Wingdings" w:hAnsi="Wingdings" w:hint="default"/>
+        <w:sz w:val="20"/>
+      </w:rPr>
+    </w:lvl>
+  </w:abstractNum>
+  <w:abstractNum w:abstractNumId="15" w15:restartNumberingAfterBreak="0">
     <w:nsid w:val="3DF35517"/>
     <w:multiLevelType w:val="multilevel"/>
     <w:tmpl w:val="4E6C1BA8"/>
@@ -14063,7 +16620,156 @@
       </w:rPr>
     </w:lvl>
   </w:abstractNum>
-  <w:abstractNum w:abstractNumId="10" w15:restartNumberingAfterBreak="0">
+  <w:abstractNum w:abstractNumId="16" w15:restartNumberingAfterBreak="0">
+    <w:nsid w:val="42394CF7"/>
+    <w:multiLevelType w:val="multilevel"/>
+    <w:tmpl w:val="BCAC9A9E"/>
+    <w:lvl w:ilvl="0">
+      <w:start w:val="1"/>
+      <w:numFmt w:val="bullet"/>
+      <w:lvlText w:val=""/>
+      <w:lvlJc w:val="left"/>
+      <w:pPr>
+        <w:tabs>
+          <w:tab w:val="num" w:pos="720"/>
+        </w:tabs>
+        <w:ind w:left="720" w:hanging="360"/>
+      </w:pPr>
+      <w:rPr>
+        <w:rFonts w:ascii="Symbol" w:hAnsi="Symbol" w:hint="default"/>
+        <w:sz w:val="20"/>
+      </w:rPr>
+    </w:lvl>
+    <w:lvl w:ilvl="1">
+      <w:start w:val="1"/>
+      <w:numFmt w:val="bullet"/>
+      <w:lvlText w:val="o"/>
+      <w:lvlJc w:val="left"/>
+      <w:pPr>
+        <w:tabs>
+          <w:tab w:val="num" w:pos="1440"/>
+        </w:tabs>
+        <w:ind w:left="1440" w:hanging="360"/>
+      </w:pPr>
+      <w:rPr>
+        <w:rFonts w:ascii="Courier New" w:hAnsi="Courier New" w:hint="default"/>
+        <w:sz w:val="20"/>
+      </w:rPr>
+    </w:lvl>
+    <w:lvl w:ilvl="2" w:tentative="1">
+      <w:start w:val="1"/>
+      <w:numFmt w:val="bullet"/>
+      <w:lvlText w:val=""/>
+      <w:lvlJc w:val="left"/>
+      <w:pPr>
+        <w:tabs>
+          <w:tab w:val="num" w:pos="2160"/>
+        </w:tabs>
+        <w:ind w:left="2160" w:hanging="360"/>
+      </w:pPr>
+      <w:rPr>
+        <w:rFonts w:ascii="Wingdings" w:hAnsi="Wingdings" w:hint="default"/>
+        <w:sz w:val="20"/>
+      </w:rPr>
+    </w:lvl>
+    <w:lvl w:ilvl="3" w:tentative="1">
+      <w:start w:val="1"/>
+      <w:numFmt w:val="bullet"/>
+      <w:lvlText w:val=""/>
+      <w:lvlJc w:val="left"/>
+      <w:pPr>
+        <w:tabs>
+          <w:tab w:val="num" w:pos="2880"/>
+        </w:tabs>
+        <w:ind w:left="2880" w:hanging="360"/>
+      </w:pPr>
+      <w:rPr>
+        <w:rFonts w:ascii="Wingdings" w:hAnsi="Wingdings" w:hint="default"/>
+        <w:sz w:val="20"/>
+      </w:rPr>
+    </w:lvl>
+    <w:lvl w:ilvl="4" w:tentative="1">
+      <w:start w:val="1"/>
+      <w:numFmt w:val="bullet"/>
+      <w:lvlText w:val=""/>
+      <w:lvlJc w:val="left"/>
+      <w:pPr>
+        <w:tabs>
+          <w:tab w:val="num" w:pos="3600"/>
+        </w:tabs>
+        <w:ind w:left="3600" w:hanging="360"/>
+      </w:pPr>
+      <w:rPr>
+        <w:rFonts w:ascii="Wingdings" w:hAnsi="Wingdings" w:hint="default"/>
+        <w:sz w:val="20"/>
+      </w:rPr>
+    </w:lvl>
+    <w:lvl w:ilvl="5" w:tentative="1">
+      <w:start w:val="1"/>
+      <w:numFmt w:val="bullet"/>
+      <w:lvlText w:val=""/>
+      <w:lvlJc w:val="left"/>
+      <w:pPr>
+        <w:tabs>
+          <w:tab w:val="num" w:pos="4320"/>
+        </w:tabs>
+        <w:ind w:left="4320" w:hanging="360"/>
+      </w:pPr>
+      <w:rPr>
+        <w:rFonts w:ascii="Wingdings" w:hAnsi="Wingdings" w:hint="default"/>
+        <w:sz w:val="20"/>
+      </w:rPr>
+    </w:lvl>
+    <w:lvl w:ilvl="6" w:tentative="1">
+      <w:start w:val="1"/>
+      <w:numFmt w:val="bullet"/>
+      <w:lvlText w:val=""/>
+      <w:lvlJc w:val="left"/>
+      <w:pPr>
+        <w:tabs>
+          <w:tab w:val="num" w:pos="5040"/>
+        </w:tabs>
+        <w:ind w:left="5040" w:hanging="360"/>
+      </w:pPr>
+      <w:rPr>
+        <w:rFonts w:ascii="Wingdings" w:hAnsi="Wingdings" w:hint="default"/>
+        <w:sz w:val="20"/>
+      </w:rPr>
+    </w:lvl>
+    <w:lvl w:ilvl="7" w:tentative="1">
+      <w:start w:val="1"/>
+      <w:numFmt w:val="bullet"/>
+      <w:lvlText w:val=""/>
+      <w:lvlJc w:val="left"/>
+      <w:pPr>
+        <w:tabs>
+          <w:tab w:val="num" w:pos="5760"/>
+        </w:tabs>
+        <w:ind w:left="5760" w:hanging="360"/>
+      </w:pPr>
+      <w:rPr>
+        <w:rFonts w:ascii="Wingdings" w:hAnsi="Wingdings" w:hint="default"/>
+        <w:sz w:val="20"/>
+      </w:rPr>
+    </w:lvl>
+    <w:lvl w:ilvl="8" w:tentative="1">
+      <w:start w:val="1"/>
+      <w:numFmt w:val="bullet"/>
+      <w:lvlText w:val=""/>
+      <w:lvlJc w:val="left"/>
+      <w:pPr>
+        <w:tabs>
+          <w:tab w:val="num" w:pos="6480"/>
+        </w:tabs>
+        <w:ind w:left="6480" w:hanging="360"/>
+      </w:pPr>
+      <w:rPr>
+        <w:rFonts w:ascii="Wingdings" w:hAnsi="Wingdings" w:hint="default"/>
+        <w:sz w:val="20"/>
+      </w:rPr>
+    </w:lvl>
+  </w:abstractNum>
+  <w:abstractNum w:abstractNumId="17" w15:restartNumberingAfterBreak="0">
     <w:nsid w:val="52833CA6"/>
     <w:multiLevelType w:val="multilevel"/>
     <w:tmpl w:val="D334F1B2"/>
@@ -14212,7 +16918,305 @@
       </w:rPr>
     </w:lvl>
   </w:abstractNum>
-  <w:abstractNum w:abstractNumId="11" w15:restartNumberingAfterBreak="0">
+  <w:abstractNum w:abstractNumId="18" w15:restartNumberingAfterBreak="0">
+    <w:nsid w:val="53CE461E"/>
+    <w:multiLevelType w:val="multilevel"/>
+    <w:tmpl w:val="4226004A"/>
+    <w:lvl w:ilvl="0">
+      <w:start w:val="1"/>
+      <w:numFmt w:val="bullet"/>
+      <w:lvlText w:val=""/>
+      <w:lvlJc w:val="left"/>
+      <w:pPr>
+        <w:tabs>
+          <w:tab w:val="num" w:pos="720"/>
+        </w:tabs>
+        <w:ind w:left="720" w:hanging="360"/>
+      </w:pPr>
+      <w:rPr>
+        <w:rFonts w:ascii="Symbol" w:hAnsi="Symbol" w:hint="default"/>
+        <w:sz w:val="20"/>
+      </w:rPr>
+    </w:lvl>
+    <w:lvl w:ilvl="1" w:tentative="1">
+      <w:start w:val="1"/>
+      <w:numFmt w:val="bullet"/>
+      <w:lvlText w:val="o"/>
+      <w:lvlJc w:val="left"/>
+      <w:pPr>
+        <w:tabs>
+          <w:tab w:val="num" w:pos="1440"/>
+        </w:tabs>
+        <w:ind w:left="1440" w:hanging="360"/>
+      </w:pPr>
+      <w:rPr>
+        <w:rFonts w:ascii="Courier New" w:hAnsi="Courier New" w:hint="default"/>
+        <w:sz w:val="20"/>
+      </w:rPr>
+    </w:lvl>
+    <w:lvl w:ilvl="2" w:tentative="1">
+      <w:start w:val="1"/>
+      <w:numFmt w:val="bullet"/>
+      <w:lvlText w:val=""/>
+      <w:lvlJc w:val="left"/>
+      <w:pPr>
+        <w:tabs>
+          <w:tab w:val="num" w:pos="2160"/>
+        </w:tabs>
+        <w:ind w:left="2160" w:hanging="360"/>
+      </w:pPr>
+      <w:rPr>
+        <w:rFonts w:ascii="Wingdings" w:hAnsi="Wingdings" w:hint="default"/>
+        <w:sz w:val="20"/>
+      </w:rPr>
+    </w:lvl>
+    <w:lvl w:ilvl="3" w:tentative="1">
+      <w:start w:val="1"/>
+      <w:numFmt w:val="bullet"/>
+      <w:lvlText w:val=""/>
+      <w:lvlJc w:val="left"/>
+      <w:pPr>
+        <w:tabs>
+          <w:tab w:val="num" w:pos="2880"/>
+        </w:tabs>
+        <w:ind w:left="2880" w:hanging="360"/>
+      </w:pPr>
+      <w:rPr>
+        <w:rFonts w:ascii="Wingdings" w:hAnsi="Wingdings" w:hint="default"/>
+        <w:sz w:val="20"/>
+      </w:rPr>
+    </w:lvl>
+    <w:lvl w:ilvl="4" w:tentative="1">
+      <w:start w:val="1"/>
+      <w:numFmt w:val="bullet"/>
+      <w:lvlText w:val=""/>
+      <w:lvlJc w:val="left"/>
+      <w:pPr>
+        <w:tabs>
+          <w:tab w:val="num" w:pos="3600"/>
+        </w:tabs>
+        <w:ind w:left="3600" w:hanging="360"/>
+      </w:pPr>
+      <w:rPr>
+        <w:rFonts w:ascii="Wingdings" w:hAnsi="Wingdings" w:hint="default"/>
+        <w:sz w:val="20"/>
+      </w:rPr>
+    </w:lvl>
+    <w:lvl w:ilvl="5" w:tentative="1">
+      <w:start w:val="1"/>
+      <w:numFmt w:val="bullet"/>
+      <w:lvlText w:val=""/>
+      <w:lvlJc w:val="left"/>
+      <w:pPr>
+        <w:tabs>
+          <w:tab w:val="num" w:pos="4320"/>
+        </w:tabs>
+        <w:ind w:left="4320" w:hanging="360"/>
+      </w:pPr>
+      <w:rPr>
+        <w:rFonts w:ascii="Wingdings" w:hAnsi="Wingdings" w:hint="default"/>
+        <w:sz w:val="20"/>
+      </w:rPr>
+    </w:lvl>
+    <w:lvl w:ilvl="6" w:tentative="1">
+      <w:start w:val="1"/>
+      <w:numFmt w:val="bullet"/>
+      <w:lvlText w:val=""/>
+      <w:lvlJc w:val="left"/>
+      <w:pPr>
+        <w:tabs>
+          <w:tab w:val="num" w:pos="5040"/>
+        </w:tabs>
+        <w:ind w:left="5040" w:hanging="360"/>
+      </w:pPr>
+      <w:rPr>
+        <w:rFonts w:ascii="Wingdings" w:hAnsi="Wingdings" w:hint="default"/>
+        <w:sz w:val="20"/>
+      </w:rPr>
+    </w:lvl>
+    <w:lvl w:ilvl="7" w:tentative="1">
+      <w:start w:val="1"/>
+      <w:numFmt w:val="bullet"/>
+      <w:lvlText w:val=""/>
+      <w:lvlJc w:val="left"/>
+      <w:pPr>
+        <w:tabs>
+          <w:tab w:val="num" w:pos="5760"/>
+        </w:tabs>
+        <w:ind w:left="5760" w:hanging="360"/>
+      </w:pPr>
+      <w:rPr>
+        <w:rFonts w:ascii="Wingdings" w:hAnsi="Wingdings" w:hint="default"/>
+        <w:sz w:val="20"/>
+      </w:rPr>
+    </w:lvl>
+    <w:lvl w:ilvl="8" w:tentative="1">
+      <w:start w:val="1"/>
+      <w:numFmt w:val="bullet"/>
+      <w:lvlText w:val=""/>
+      <w:lvlJc w:val="left"/>
+      <w:pPr>
+        <w:tabs>
+          <w:tab w:val="num" w:pos="6480"/>
+        </w:tabs>
+        <w:ind w:left="6480" w:hanging="360"/>
+      </w:pPr>
+      <w:rPr>
+        <w:rFonts w:ascii="Wingdings" w:hAnsi="Wingdings" w:hint="default"/>
+        <w:sz w:val="20"/>
+      </w:rPr>
+    </w:lvl>
+  </w:abstractNum>
+  <w:abstractNum w:abstractNumId="19" w15:restartNumberingAfterBreak="0">
+    <w:nsid w:val="5C0F7D4A"/>
+    <w:multiLevelType w:val="multilevel"/>
+    <w:tmpl w:val="9B4E66F8"/>
+    <w:lvl w:ilvl="0">
+      <w:start w:val="1"/>
+      <w:numFmt w:val="bullet"/>
+      <w:lvlText w:val=""/>
+      <w:lvlJc w:val="left"/>
+      <w:pPr>
+        <w:tabs>
+          <w:tab w:val="num" w:pos="720"/>
+        </w:tabs>
+        <w:ind w:left="720" w:hanging="360"/>
+      </w:pPr>
+      <w:rPr>
+        <w:rFonts w:ascii="Symbol" w:hAnsi="Symbol" w:hint="default"/>
+        <w:sz w:val="20"/>
+      </w:rPr>
+    </w:lvl>
+    <w:lvl w:ilvl="1">
+      <w:start w:val="1"/>
+      <w:numFmt w:val="bullet"/>
+      <w:lvlText w:val="o"/>
+      <w:lvlJc w:val="left"/>
+      <w:pPr>
+        <w:tabs>
+          <w:tab w:val="num" w:pos="1440"/>
+        </w:tabs>
+        <w:ind w:left="1440" w:hanging="360"/>
+      </w:pPr>
+      <w:rPr>
+        <w:rFonts w:ascii="Courier New" w:hAnsi="Courier New" w:hint="default"/>
+        <w:sz w:val="20"/>
+      </w:rPr>
+    </w:lvl>
+    <w:lvl w:ilvl="2" w:tentative="1">
+      <w:start w:val="1"/>
+      <w:numFmt w:val="bullet"/>
+      <w:lvlText w:val=""/>
+      <w:lvlJc w:val="left"/>
+      <w:pPr>
+        <w:tabs>
+          <w:tab w:val="num" w:pos="2160"/>
+        </w:tabs>
+        <w:ind w:left="2160" w:hanging="360"/>
+      </w:pPr>
+      <w:rPr>
+        <w:rFonts w:ascii="Wingdings" w:hAnsi="Wingdings" w:hint="default"/>
+        <w:sz w:val="20"/>
+      </w:rPr>
+    </w:lvl>
+    <w:lvl w:ilvl="3" w:tentative="1">
+      <w:start w:val="1"/>
+      <w:numFmt w:val="bullet"/>
+      <w:lvlText w:val=""/>
+      <w:lvlJc w:val="left"/>
+      <w:pPr>
+        <w:tabs>
+          <w:tab w:val="num" w:pos="2880"/>
+        </w:tabs>
+        <w:ind w:left="2880" w:hanging="360"/>
+      </w:pPr>
+      <w:rPr>
+        <w:rFonts w:ascii="Wingdings" w:hAnsi="Wingdings" w:hint="default"/>
+        <w:sz w:val="20"/>
+      </w:rPr>
+    </w:lvl>
+    <w:lvl w:ilvl="4" w:tentative="1">
+      <w:start w:val="1"/>
+      <w:numFmt w:val="bullet"/>
+      <w:lvlText w:val=""/>
+      <w:lvlJc w:val="left"/>
+      <w:pPr>
+        <w:tabs>
+          <w:tab w:val="num" w:pos="3600"/>
+        </w:tabs>
+        <w:ind w:left="3600" w:hanging="360"/>
+      </w:pPr>
+      <w:rPr>
+        <w:rFonts w:ascii="Wingdings" w:hAnsi="Wingdings" w:hint="default"/>
+        <w:sz w:val="20"/>
+      </w:rPr>
+    </w:lvl>
+    <w:lvl w:ilvl="5" w:tentative="1">
+      <w:start w:val="1"/>
+      <w:numFmt w:val="bullet"/>
+      <w:lvlText w:val=""/>
+      <w:lvlJc w:val="left"/>
+      <w:pPr>
+        <w:tabs>
+          <w:tab w:val="num" w:pos="4320"/>
+        </w:tabs>
+        <w:ind w:left="4320" w:hanging="360"/>
+      </w:pPr>
+      <w:rPr>
+        <w:rFonts w:ascii="Wingdings" w:hAnsi="Wingdings" w:hint="default"/>
+        <w:sz w:val="20"/>
+      </w:rPr>
+    </w:lvl>
+    <w:lvl w:ilvl="6" w:tentative="1">
+      <w:start w:val="1"/>
+      <w:numFmt w:val="bullet"/>
+      <w:lvlText w:val=""/>
+      <w:lvlJc w:val="left"/>
+      <w:pPr>
+        <w:tabs>
+          <w:tab w:val="num" w:pos="5040"/>
+        </w:tabs>
+        <w:ind w:left="5040" w:hanging="360"/>
+      </w:pPr>
+      <w:rPr>
+        <w:rFonts w:ascii="Wingdings" w:hAnsi="Wingdings" w:hint="default"/>
+        <w:sz w:val="20"/>
+      </w:rPr>
+    </w:lvl>
+    <w:lvl w:ilvl="7" w:tentative="1">
+      <w:start w:val="1"/>
+      <w:numFmt w:val="bullet"/>
+      <w:lvlText w:val=""/>
+      <w:lvlJc w:val="left"/>
+      <w:pPr>
+        <w:tabs>
+          <w:tab w:val="num" w:pos="5760"/>
+        </w:tabs>
+        <w:ind w:left="5760" w:hanging="360"/>
+      </w:pPr>
+      <w:rPr>
+        <w:rFonts w:ascii="Wingdings" w:hAnsi="Wingdings" w:hint="default"/>
+        <w:sz w:val="20"/>
+      </w:rPr>
+    </w:lvl>
+    <w:lvl w:ilvl="8" w:tentative="1">
+      <w:start w:val="1"/>
+      <w:numFmt w:val="bullet"/>
+      <w:lvlText w:val=""/>
+      <w:lvlJc w:val="left"/>
+      <w:pPr>
+        <w:tabs>
+          <w:tab w:val="num" w:pos="6480"/>
+        </w:tabs>
+        <w:ind w:left="6480" w:hanging="360"/>
+      </w:pPr>
+      <w:rPr>
+        <w:rFonts w:ascii="Wingdings" w:hAnsi="Wingdings" w:hint="default"/>
+        <w:sz w:val="20"/>
+      </w:rPr>
+    </w:lvl>
+  </w:abstractNum>
+  <w:abstractNum w:abstractNumId="20" w15:restartNumberingAfterBreak="0">
     <w:nsid w:val="6149756D"/>
     <w:multiLevelType w:val="multilevel"/>
     <w:tmpl w:val="517C73FA"/>
@@ -14329,7 +17333,156 @@
       </w:pPr>
     </w:lvl>
   </w:abstractNum>
-  <w:abstractNum w:abstractNumId="12" w15:restartNumberingAfterBreak="0">
+  <w:abstractNum w:abstractNumId="21" w15:restartNumberingAfterBreak="0">
+    <w:nsid w:val="649D18A4"/>
+    <w:multiLevelType w:val="multilevel"/>
+    <w:tmpl w:val="14CE6084"/>
+    <w:lvl w:ilvl="0">
+      <w:start w:val="1"/>
+      <w:numFmt w:val="bullet"/>
+      <w:lvlText w:val=""/>
+      <w:lvlJc w:val="left"/>
+      <w:pPr>
+        <w:tabs>
+          <w:tab w:val="num" w:pos="720"/>
+        </w:tabs>
+        <w:ind w:left="720" w:hanging="360"/>
+      </w:pPr>
+      <w:rPr>
+        <w:rFonts w:ascii="Symbol" w:hAnsi="Symbol" w:hint="default"/>
+        <w:sz w:val="20"/>
+      </w:rPr>
+    </w:lvl>
+    <w:lvl w:ilvl="1" w:tentative="1">
+      <w:start w:val="1"/>
+      <w:numFmt w:val="bullet"/>
+      <w:lvlText w:val="o"/>
+      <w:lvlJc w:val="left"/>
+      <w:pPr>
+        <w:tabs>
+          <w:tab w:val="num" w:pos="1440"/>
+        </w:tabs>
+        <w:ind w:left="1440" w:hanging="360"/>
+      </w:pPr>
+      <w:rPr>
+        <w:rFonts w:ascii="Courier New" w:hAnsi="Courier New" w:hint="default"/>
+        <w:sz w:val="20"/>
+      </w:rPr>
+    </w:lvl>
+    <w:lvl w:ilvl="2" w:tentative="1">
+      <w:start w:val="1"/>
+      <w:numFmt w:val="bullet"/>
+      <w:lvlText w:val=""/>
+      <w:lvlJc w:val="left"/>
+      <w:pPr>
+        <w:tabs>
+          <w:tab w:val="num" w:pos="2160"/>
+        </w:tabs>
+        <w:ind w:left="2160" w:hanging="360"/>
+      </w:pPr>
+      <w:rPr>
+        <w:rFonts w:ascii="Wingdings" w:hAnsi="Wingdings" w:hint="default"/>
+        <w:sz w:val="20"/>
+      </w:rPr>
+    </w:lvl>
+    <w:lvl w:ilvl="3" w:tentative="1">
+      <w:start w:val="1"/>
+      <w:numFmt w:val="bullet"/>
+      <w:lvlText w:val=""/>
+      <w:lvlJc w:val="left"/>
+      <w:pPr>
+        <w:tabs>
+          <w:tab w:val="num" w:pos="2880"/>
+        </w:tabs>
+        <w:ind w:left="2880" w:hanging="360"/>
+      </w:pPr>
+      <w:rPr>
+        <w:rFonts w:ascii="Wingdings" w:hAnsi="Wingdings" w:hint="default"/>
+        <w:sz w:val="20"/>
+      </w:rPr>
+    </w:lvl>
+    <w:lvl w:ilvl="4" w:tentative="1">
+      <w:start w:val="1"/>
+      <w:numFmt w:val="bullet"/>
+      <w:lvlText w:val=""/>
+      <w:lvlJc w:val="left"/>
+      <w:pPr>
+        <w:tabs>
+          <w:tab w:val="num" w:pos="3600"/>
+        </w:tabs>
+        <w:ind w:left="3600" w:hanging="360"/>
+      </w:pPr>
+      <w:rPr>
+        <w:rFonts w:ascii="Wingdings" w:hAnsi="Wingdings" w:hint="default"/>
+        <w:sz w:val="20"/>
+      </w:rPr>
+    </w:lvl>
+    <w:lvl w:ilvl="5" w:tentative="1">
+      <w:start w:val="1"/>
+      <w:numFmt w:val="bullet"/>
+      <w:lvlText w:val=""/>
+      <w:lvlJc w:val="left"/>
+      <w:pPr>
+        <w:tabs>
+          <w:tab w:val="num" w:pos="4320"/>
+        </w:tabs>
+        <w:ind w:left="4320" w:hanging="360"/>
+      </w:pPr>
+      <w:rPr>
+        <w:rFonts w:ascii="Wingdings" w:hAnsi="Wingdings" w:hint="default"/>
+        <w:sz w:val="20"/>
+      </w:rPr>
+    </w:lvl>
+    <w:lvl w:ilvl="6" w:tentative="1">
+      <w:start w:val="1"/>
+      <w:numFmt w:val="bullet"/>
+      <w:lvlText w:val=""/>
+      <w:lvlJc w:val="left"/>
+      <w:pPr>
+        <w:tabs>
+          <w:tab w:val="num" w:pos="5040"/>
+        </w:tabs>
+        <w:ind w:left="5040" w:hanging="360"/>
+      </w:pPr>
+      <w:rPr>
+        <w:rFonts w:ascii="Wingdings" w:hAnsi="Wingdings" w:hint="default"/>
+        <w:sz w:val="20"/>
+      </w:rPr>
+    </w:lvl>
+    <w:lvl w:ilvl="7" w:tentative="1">
+      <w:start w:val="1"/>
+      <w:numFmt w:val="bullet"/>
+      <w:lvlText w:val=""/>
+      <w:lvlJc w:val="left"/>
+      <w:pPr>
+        <w:tabs>
+          <w:tab w:val="num" w:pos="5760"/>
+        </w:tabs>
+        <w:ind w:left="5760" w:hanging="360"/>
+      </w:pPr>
+      <w:rPr>
+        <w:rFonts w:ascii="Wingdings" w:hAnsi="Wingdings" w:hint="default"/>
+        <w:sz w:val="20"/>
+      </w:rPr>
+    </w:lvl>
+    <w:lvl w:ilvl="8" w:tentative="1">
+      <w:start w:val="1"/>
+      <w:numFmt w:val="bullet"/>
+      <w:lvlText w:val=""/>
+      <w:lvlJc w:val="left"/>
+      <w:pPr>
+        <w:tabs>
+          <w:tab w:val="num" w:pos="6480"/>
+        </w:tabs>
+        <w:ind w:left="6480" w:hanging="360"/>
+      </w:pPr>
+      <w:rPr>
+        <w:rFonts w:ascii="Wingdings" w:hAnsi="Wingdings" w:hint="default"/>
+        <w:sz w:val="20"/>
+      </w:rPr>
+    </w:lvl>
+  </w:abstractNum>
+  <w:abstractNum w:abstractNumId="22" w15:restartNumberingAfterBreak="0">
     <w:nsid w:val="776F245E"/>
     <w:multiLevelType w:val="multilevel"/>
     <w:tmpl w:val="BE7040E0"/>
@@ -14478,7 +17631,156 @@
       </w:rPr>
     </w:lvl>
   </w:abstractNum>
-  <w:abstractNum w:abstractNumId="13" w15:restartNumberingAfterBreak="0">
+  <w:abstractNum w:abstractNumId="23" w15:restartNumberingAfterBreak="0">
+    <w:nsid w:val="7A916AA0"/>
+    <w:multiLevelType w:val="multilevel"/>
+    <w:tmpl w:val="B9FC7798"/>
+    <w:lvl w:ilvl="0">
+      <w:start w:val="1"/>
+      <w:numFmt w:val="bullet"/>
+      <w:lvlText w:val=""/>
+      <w:lvlJc w:val="left"/>
+      <w:pPr>
+        <w:tabs>
+          <w:tab w:val="num" w:pos="720"/>
+        </w:tabs>
+        <w:ind w:left="720" w:hanging="360"/>
+      </w:pPr>
+      <w:rPr>
+        <w:rFonts w:ascii="Symbol" w:hAnsi="Symbol" w:hint="default"/>
+        <w:sz w:val="20"/>
+      </w:rPr>
+    </w:lvl>
+    <w:lvl w:ilvl="1">
+      <w:start w:val="1"/>
+      <w:numFmt w:val="bullet"/>
+      <w:lvlText w:val="o"/>
+      <w:lvlJc w:val="left"/>
+      <w:pPr>
+        <w:tabs>
+          <w:tab w:val="num" w:pos="1440"/>
+        </w:tabs>
+        <w:ind w:left="1440" w:hanging="360"/>
+      </w:pPr>
+      <w:rPr>
+        <w:rFonts w:ascii="Courier New" w:hAnsi="Courier New" w:hint="default"/>
+        <w:sz w:val="20"/>
+      </w:rPr>
+    </w:lvl>
+    <w:lvl w:ilvl="2" w:tentative="1">
+      <w:start w:val="1"/>
+      <w:numFmt w:val="bullet"/>
+      <w:lvlText w:val=""/>
+      <w:lvlJc w:val="left"/>
+      <w:pPr>
+        <w:tabs>
+          <w:tab w:val="num" w:pos="2160"/>
+        </w:tabs>
+        <w:ind w:left="2160" w:hanging="360"/>
+      </w:pPr>
+      <w:rPr>
+        <w:rFonts w:ascii="Wingdings" w:hAnsi="Wingdings" w:hint="default"/>
+        <w:sz w:val="20"/>
+      </w:rPr>
+    </w:lvl>
+    <w:lvl w:ilvl="3" w:tentative="1">
+      <w:start w:val="1"/>
+      <w:numFmt w:val="bullet"/>
+      <w:lvlText w:val=""/>
+      <w:lvlJc w:val="left"/>
+      <w:pPr>
+        <w:tabs>
+          <w:tab w:val="num" w:pos="2880"/>
+        </w:tabs>
+        <w:ind w:left="2880" w:hanging="360"/>
+      </w:pPr>
+      <w:rPr>
+        <w:rFonts w:ascii="Wingdings" w:hAnsi="Wingdings" w:hint="default"/>
+        <w:sz w:val="20"/>
+      </w:rPr>
+    </w:lvl>
+    <w:lvl w:ilvl="4" w:tentative="1">
+      <w:start w:val="1"/>
+      <w:numFmt w:val="bullet"/>
+      <w:lvlText w:val=""/>
+      <w:lvlJc w:val="left"/>
+      <w:pPr>
+        <w:tabs>
+          <w:tab w:val="num" w:pos="3600"/>
+        </w:tabs>
+        <w:ind w:left="3600" w:hanging="360"/>
+      </w:pPr>
+      <w:rPr>
+        <w:rFonts w:ascii="Wingdings" w:hAnsi="Wingdings" w:hint="default"/>
+        <w:sz w:val="20"/>
+      </w:rPr>
+    </w:lvl>
+    <w:lvl w:ilvl="5" w:tentative="1">
+      <w:start w:val="1"/>
+      <w:numFmt w:val="bullet"/>
+      <w:lvlText w:val=""/>
+      <w:lvlJc w:val="left"/>
+      <w:pPr>
+        <w:tabs>
+          <w:tab w:val="num" w:pos="4320"/>
+        </w:tabs>
+        <w:ind w:left="4320" w:hanging="360"/>
+      </w:pPr>
+      <w:rPr>
+        <w:rFonts w:ascii="Wingdings" w:hAnsi="Wingdings" w:hint="default"/>
+        <w:sz w:val="20"/>
+      </w:rPr>
+    </w:lvl>
+    <w:lvl w:ilvl="6" w:tentative="1">
+      <w:start w:val="1"/>
+      <w:numFmt w:val="bullet"/>
+      <w:lvlText w:val=""/>
+      <w:lvlJc w:val="left"/>
+      <w:pPr>
+        <w:tabs>
+          <w:tab w:val="num" w:pos="5040"/>
+        </w:tabs>
+        <w:ind w:left="5040" w:hanging="360"/>
+      </w:pPr>
+      <w:rPr>
+        <w:rFonts w:ascii="Wingdings" w:hAnsi="Wingdings" w:hint="default"/>
+        <w:sz w:val="20"/>
+      </w:rPr>
+    </w:lvl>
+    <w:lvl w:ilvl="7" w:tentative="1">
+      <w:start w:val="1"/>
+      <w:numFmt w:val="bullet"/>
+      <w:lvlText w:val=""/>
+      <w:lvlJc w:val="left"/>
+      <w:pPr>
+        <w:tabs>
+          <w:tab w:val="num" w:pos="5760"/>
+        </w:tabs>
+        <w:ind w:left="5760" w:hanging="360"/>
+      </w:pPr>
+      <w:rPr>
+        <w:rFonts w:ascii="Wingdings" w:hAnsi="Wingdings" w:hint="default"/>
+        <w:sz w:val="20"/>
+      </w:rPr>
+    </w:lvl>
+    <w:lvl w:ilvl="8" w:tentative="1">
+      <w:start w:val="1"/>
+      <w:numFmt w:val="bullet"/>
+      <w:lvlText w:val=""/>
+      <w:lvlJc w:val="left"/>
+      <w:pPr>
+        <w:tabs>
+          <w:tab w:val="num" w:pos="6480"/>
+        </w:tabs>
+        <w:ind w:left="6480" w:hanging="360"/>
+      </w:pPr>
+      <w:rPr>
+        <w:rFonts w:ascii="Wingdings" w:hAnsi="Wingdings" w:hint="default"/>
+        <w:sz w:val="20"/>
+      </w:rPr>
+    </w:lvl>
+  </w:abstractNum>
+  <w:abstractNum w:abstractNumId="24" w15:restartNumberingAfterBreak="0">
     <w:nsid w:val="7B1A65EE"/>
     <w:multiLevelType w:val="multilevel"/>
     <w:tmpl w:val="3D2AD5BE"/>
@@ -14627,7 +17929,7 @@
       </w:rPr>
     </w:lvl>
   </w:abstractNum>
-  <w:abstractNum w:abstractNumId="14" w15:restartNumberingAfterBreak="0">
+  <w:abstractNum w:abstractNumId="25" w15:restartNumberingAfterBreak="0">
     <w:nsid w:val="7BB3655B"/>
     <w:multiLevelType w:val="multilevel"/>
     <w:tmpl w:val="1C124500"/>
@@ -14777,49 +18079,82 @@
     </w:lvl>
   </w:abstractNum>
   <w:num w:numId="1" w16cid:durableId="2092042537">
+    <w:abstractNumId w:val="6"/>
+  </w:num>
+  <w:num w:numId="2" w16cid:durableId="1530340598">
     <w:abstractNumId w:val="5"/>
   </w:num>
-  <w:num w:numId="2" w16cid:durableId="1530340598">
+  <w:num w:numId="3" w16cid:durableId="1425489566">
+    <w:abstractNumId w:val="20"/>
+  </w:num>
+  <w:num w:numId="4" w16cid:durableId="1124154210">
+    <w:abstractNumId w:val="25"/>
+  </w:num>
+  <w:num w:numId="5" w16cid:durableId="515536832">
     <w:abstractNumId w:val="4"/>
   </w:num>
-  <w:num w:numId="3" w16cid:durableId="1425489566">
+  <w:num w:numId="6" w16cid:durableId="1760522717">
+    <w:abstractNumId w:val="17"/>
+  </w:num>
+  <w:num w:numId="7" w16cid:durableId="1021324928">
+    <w:abstractNumId w:val="24"/>
+  </w:num>
+  <w:num w:numId="8" w16cid:durableId="595677299">
+    <w:abstractNumId w:val="2"/>
+  </w:num>
+  <w:num w:numId="9" w16cid:durableId="758647672">
+    <w:abstractNumId w:val="13"/>
+  </w:num>
+  <w:num w:numId="10" w16cid:durableId="1416391061">
+    <w:abstractNumId w:val="3"/>
+  </w:num>
+  <w:num w:numId="11" w16cid:durableId="825246195">
+    <w:abstractNumId w:val="12"/>
+  </w:num>
+  <w:num w:numId="12" w16cid:durableId="997851910">
+    <w:abstractNumId w:val="15"/>
+  </w:num>
+  <w:num w:numId="13" w16cid:durableId="1215000075">
     <w:abstractNumId w:val="11"/>
   </w:num>
-  <w:num w:numId="4" w16cid:durableId="1124154210">
-    <w:abstractNumId w:val="14"/>
-  </w:num>
-  <w:num w:numId="5" w16cid:durableId="515536832">
-    <w:abstractNumId w:val="3"/>
-  </w:num>
-  <w:num w:numId="6" w16cid:durableId="1760522717">
-    <w:abstractNumId w:val="10"/>
-  </w:num>
-  <w:num w:numId="7" w16cid:durableId="1021324928">
-    <w:abstractNumId w:val="13"/>
-  </w:num>
-  <w:num w:numId="8" w16cid:durableId="595677299">
-    <w:abstractNumId w:val="1"/>
-  </w:num>
-  <w:num w:numId="9" w16cid:durableId="758647672">
-    <w:abstractNumId w:val="8"/>
-  </w:num>
-  <w:num w:numId="10" w16cid:durableId="1416391061">
-    <w:abstractNumId w:val="2"/>
-  </w:num>
-  <w:num w:numId="11" w16cid:durableId="825246195">
-    <w:abstractNumId w:val="7"/>
-  </w:num>
-  <w:num w:numId="12" w16cid:durableId="997851910">
-    <w:abstractNumId w:val="9"/>
-  </w:num>
-  <w:num w:numId="13" w16cid:durableId="1215000075">
-    <w:abstractNumId w:val="6"/>
-  </w:num>
   <w:num w:numId="14" w16cid:durableId="324211962">
-    <w:abstractNumId w:val="12"/>
+    <w:abstractNumId w:val="22"/>
   </w:num>
   <w:num w:numId="15" w16cid:durableId="77748295">
     <w:abstractNumId w:val="0"/>
+  </w:num>
+  <w:num w:numId="16" w16cid:durableId="533544408">
+    <w:abstractNumId w:val="16"/>
+  </w:num>
+  <w:num w:numId="17" w16cid:durableId="1281691991">
+    <w:abstractNumId w:val="23"/>
+  </w:num>
+  <w:num w:numId="18" w16cid:durableId="1198349061">
+    <w:abstractNumId w:val="19"/>
+  </w:num>
+  <w:num w:numId="19" w16cid:durableId="1730415620">
+    <w:abstractNumId w:val="9"/>
+  </w:num>
+  <w:num w:numId="20" w16cid:durableId="409615878">
+    <w:abstractNumId w:val="8"/>
+  </w:num>
+  <w:num w:numId="21" w16cid:durableId="500851729">
+    <w:abstractNumId w:val="10"/>
+  </w:num>
+  <w:num w:numId="22" w16cid:durableId="589508064">
+    <w:abstractNumId w:val="14"/>
+  </w:num>
+  <w:num w:numId="23" w16cid:durableId="1796021261">
+    <w:abstractNumId w:val="7"/>
+  </w:num>
+  <w:num w:numId="24" w16cid:durableId="1178272652">
+    <w:abstractNumId w:val="18"/>
+  </w:num>
+  <w:num w:numId="25" w16cid:durableId="135027157">
+    <w:abstractNumId w:val="21"/>
+  </w:num>
+  <w:num w:numId="26" w16cid:durableId="323313977">
+    <w:abstractNumId w:val="1"/>
   </w:num>
 </w:numbering>
 </file>
@@ -15334,7 +18669,6 @@
     <w:next w:val="Standard"/>
     <w:link w:val="berschrift5Zchn"/>
     <w:uiPriority w:val="9"/>
-    <w:semiHidden/>
     <w:unhideWhenUsed/>
     <w:qFormat/>
     <w:rsid w:val="00EC7FEF"/>
@@ -15540,7 +18874,6 @@
     <w:basedOn w:val="Absatz-Standardschriftart"/>
     <w:link w:val="berschrift5"/>
     <w:uiPriority w:val="9"/>
-    <w:semiHidden/>
     <w:rsid w:val="00EC7FEF"/>
     <w:rPr>
       <w:rFonts w:eastAsiaTheme="majorEastAsia" w:cstheme="majorBidi"/>

</xml_diff>

<commit_message>
reservations seite design anpassung
</commit_message>
<xml_diff>
--- a/Projektdokumentation_Leon-Egli-SOL2.docx
+++ b/Projektdokumentation_Leon-Egli-SOL2.docx
@@ -780,7 +780,7 @@
               <w:szCs w:val="40"/>
             </w:rPr>
             <w:drawing>
-              <wp:anchor distT="0" distB="0" distL="114300" distR="114300" simplePos="0" relativeHeight="251663360" behindDoc="0" locked="0" layoutInCell="1" allowOverlap="1" wp14:anchorId="0C9A6B0E" wp14:editId="31925DF8">
+              <wp:anchor distT="0" distB="0" distL="114300" distR="114300" simplePos="0" relativeHeight="251663360" behindDoc="0" locked="0" layoutInCell="1" allowOverlap="1" wp14:anchorId="0C9A6B0E" wp14:editId="3470741E">
                 <wp:simplePos x="0" y="0"/>
                 <wp:positionH relativeFrom="margin">
                   <wp:align>left</wp:align>
@@ -915,7 +915,7 @@
           <w:r>
             <w:fldChar w:fldCharType="separate"/>
           </w:r>
-          <w:hyperlink w:anchor="_Toc198415020" w:history="1">
+          <w:hyperlink w:anchor="_Toc198544473" w:history="1">
             <w:r>
               <w:rPr>
                 <w:rStyle w:val="Hyperlink"/>
@@ -957,7 +957,7 @@
                 <w:noProof/>
                 <w:webHidden/>
               </w:rPr>
-              <w:instrText xml:space="preserve"> PAGEREF _Toc198415020 \h </w:instrText>
+              <w:instrText xml:space="preserve"> PAGEREF _Toc198544473 \h </w:instrText>
             </w:r>
             <w:r>
               <w:rPr>
@@ -1001,7 +1001,7 @@
               <w:lang w:eastAsia="de-CH"/>
             </w:rPr>
           </w:pPr>
-          <w:hyperlink w:anchor="_Toc198415021" w:history="1">
+          <w:hyperlink w:anchor="_Toc198544474" w:history="1">
             <w:r>
               <w:rPr>
                 <w:rStyle w:val="Hyperlink"/>
@@ -1043,7 +1043,7 @@
                 <w:noProof/>
                 <w:webHidden/>
               </w:rPr>
-              <w:instrText xml:space="preserve"> PAGEREF _Toc198415021 \h </w:instrText>
+              <w:instrText xml:space="preserve"> PAGEREF _Toc198544474 \h </w:instrText>
             </w:r>
             <w:r>
               <w:rPr>
@@ -1087,7 +1087,7 @@
               <w:lang w:eastAsia="de-CH"/>
             </w:rPr>
           </w:pPr>
-          <w:hyperlink w:anchor="_Toc198415022" w:history="1">
+          <w:hyperlink w:anchor="_Toc198544475" w:history="1">
             <w:r>
               <w:rPr>
                 <w:rStyle w:val="Hyperlink"/>
@@ -1129,7 +1129,7 @@
                 <w:noProof/>
                 <w:webHidden/>
               </w:rPr>
-              <w:instrText xml:space="preserve"> PAGEREF _Toc198415022 \h </w:instrText>
+              <w:instrText xml:space="preserve"> PAGEREF _Toc198544475 \h </w:instrText>
             </w:r>
             <w:r>
               <w:rPr>
@@ -1173,7 +1173,7 @@
               <w:lang w:eastAsia="de-CH"/>
             </w:rPr>
           </w:pPr>
-          <w:hyperlink w:anchor="_Toc198415023" w:history="1">
+          <w:hyperlink w:anchor="_Toc198544476" w:history="1">
             <w:r>
               <w:rPr>
                 <w:rStyle w:val="Hyperlink"/>
@@ -1215,7 +1215,7 @@
                 <w:noProof/>
                 <w:webHidden/>
               </w:rPr>
-              <w:instrText xml:space="preserve"> PAGEREF _Toc198415023 \h </w:instrText>
+              <w:instrText xml:space="preserve"> PAGEREF _Toc198544476 \h </w:instrText>
             </w:r>
             <w:r>
               <w:rPr>
@@ -1259,7 +1259,7 @@
               <w:lang w:eastAsia="de-CH"/>
             </w:rPr>
           </w:pPr>
-          <w:hyperlink w:anchor="_Toc198415024" w:history="1">
+          <w:hyperlink w:anchor="_Toc198544477" w:history="1">
             <w:r>
               <w:rPr>
                 <w:rStyle w:val="Hyperlink"/>
@@ -1280,7 +1280,21 @@
                 <w:rStyle w:val="Hyperlink"/>
                 <w:noProof/>
               </w:rPr>
-              <w:t>Projektziel definieren</w:t>
+              <w:t>Projektziel definie</w:t>
+            </w:r>
+            <w:r>
+              <w:rPr>
+                <w:rStyle w:val="Hyperlink"/>
+                <w:noProof/>
+              </w:rPr>
+              <w:t>r</w:t>
+            </w:r>
+            <w:r>
+              <w:rPr>
+                <w:rStyle w:val="Hyperlink"/>
+                <w:noProof/>
+              </w:rPr>
+              <w:t>en</w:t>
             </w:r>
             <w:r>
               <w:rPr>
@@ -1301,7 +1315,7 @@
                 <w:noProof/>
                 <w:webHidden/>
               </w:rPr>
-              <w:instrText xml:space="preserve"> PAGEREF _Toc198415024 \h </w:instrText>
+              <w:instrText xml:space="preserve"> PAGEREF _Toc198544477 \h </w:instrText>
             </w:r>
             <w:r>
               <w:rPr>
@@ -1345,7 +1359,7 @@
               <w:lang w:eastAsia="de-CH"/>
             </w:rPr>
           </w:pPr>
-          <w:hyperlink w:anchor="_Toc198415025" w:history="1">
+          <w:hyperlink w:anchor="_Toc198544478" w:history="1">
             <w:r>
               <w:rPr>
                 <w:rStyle w:val="Hyperlink"/>
@@ -1387,7 +1401,7 @@
                 <w:noProof/>
                 <w:webHidden/>
               </w:rPr>
-              <w:instrText xml:space="preserve"> PAGEREF _Toc198415025 \h </w:instrText>
+              <w:instrText xml:space="preserve"> PAGEREF _Toc198544478 \h </w:instrText>
             </w:r>
             <w:r>
               <w:rPr>
@@ -1431,7 +1445,7 @@
               <w:lang w:eastAsia="de-CH"/>
             </w:rPr>
           </w:pPr>
-          <w:hyperlink w:anchor="_Toc198415026" w:history="1">
+          <w:hyperlink w:anchor="_Toc198544479" w:history="1">
             <w:r>
               <w:rPr>
                 <w:rStyle w:val="Hyperlink"/>
@@ -1473,7 +1487,7 @@
                 <w:noProof/>
                 <w:webHidden/>
               </w:rPr>
-              <w:instrText xml:space="preserve"> PAGEREF _Toc198415026 \h </w:instrText>
+              <w:instrText xml:space="preserve"> PAGEREF _Toc198544479 \h </w:instrText>
             </w:r>
             <w:r>
               <w:rPr>
@@ -1517,7 +1531,7 @@
               <w:lang w:eastAsia="de-CH"/>
             </w:rPr>
           </w:pPr>
-          <w:hyperlink w:anchor="_Toc198415027" w:history="1">
+          <w:hyperlink w:anchor="_Toc198544480" w:history="1">
             <w:r>
               <w:rPr>
                 <w:rStyle w:val="Hyperlink"/>
@@ -1559,7 +1573,7 @@
                 <w:noProof/>
                 <w:webHidden/>
               </w:rPr>
-              <w:instrText xml:space="preserve"> PAGEREF _Toc198415027 \h </w:instrText>
+              <w:instrText xml:space="preserve"> PAGEREF _Toc198544480 \h </w:instrText>
             </w:r>
             <w:r>
               <w:rPr>
@@ -1603,7 +1617,7 @@
               <w:lang w:eastAsia="de-CH"/>
             </w:rPr>
           </w:pPr>
-          <w:hyperlink w:anchor="_Toc198415028" w:history="1">
+          <w:hyperlink w:anchor="_Toc198544481" w:history="1">
             <w:r>
               <w:rPr>
                 <w:rStyle w:val="Hyperlink"/>
@@ -1645,7 +1659,7 @@
                 <w:noProof/>
                 <w:webHidden/>
               </w:rPr>
-              <w:instrText xml:space="preserve"> PAGEREF _Toc198415028 \h </w:instrText>
+              <w:instrText xml:space="preserve"> PAGEREF _Toc198544481 \h </w:instrText>
             </w:r>
             <w:r>
               <w:rPr>
@@ -1689,7 +1703,7 @@
               <w:lang w:eastAsia="de-CH"/>
             </w:rPr>
           </w:pPr>
-          <w:hyperlink w:anchor="_Toc198415029" w:history="1">
+          <w:hyperlink w:anchor="_Toc198544482" w:history="1">
             <w:r>
               <w:rPr>
                 <w:rStyle w:val="Hyperlink"/>
@@ -1731,7 +1745,7 @@
                 <w:noProof/>
                 <w:webHidden/>
               </w:rPr>
-              <w:instrText xml:space="preserve"> PAGEREF _Toc198415029 \h </w:instrText>
+              <w:instrText xml:space="preserve"> PAGEREF _Toc198544482 \h </w:instrText>
             </w:r>
             <w:r>
               <w:rPr>
@@ -1775,7 +1789,7 @@
               <w:lang w:eastAsia="de-CH"/>
             </w:rPr>
           </w:pPr>
-          <w:hyperlink w:anchor="_Toc198415030" w:history="1">
+          <w:hyperlink w:anchor="_Toc198544483" w:history="1">
             <w:r>
               <w:rPr>
                 <w:rStyle w:val="Hyperlink"/>
@@ -1817,7 +1831,7 @@
                 <w:noProof/>
                 <w:webHidden/>
               </w:rPr>
-              <w:instrText xml:space="preserve"> PAGEREF _Toc198415030 \h </w:instrText>
+              <w:instrText xml:space="preserve"> PAGEREF _Toc198544483 \h </w:instrText>
             </w:r>
             <w:r>
               <w:rPr>
@@ -1861,7 +1875,7 @@
               <w:lang w:eastAsia="de-CH"/>
             </w:rPr>
           </w:pPr>
-          <w:hyperlink w:anchor="_Toc198415031" w:history="1">
+          <w:hyperlink w:anchor="_Toc198544484" w:history="1">
             <w:r>
               <w:rPr>
                 <w:rStyle w:val="Hyperlink"/>
@@ -1903,7 +1917,7 @@
                 <w:noProof/>
                 <w:webHidden/>
               </w:rPr>
-              <w:instrText xml:space="preserve"> PAGEREF _Toc198415031 \h </w:instrText>
+              <w:instrText xml:space="preserve"> PAGEREF _Toc198544484 \h </w:instrText>
             </w:r>
             <w:r>
               <w:rPr>
@@ -1947,7 +1961,7 @@
               <w:lang w:eastAsia="de-CH"/>
             </w:rPr>
           </w:pPr>
-          <w:hyperlink w:anchor="_Toc198415032" w:history="1">
+          <w:hyperlink w:anchor="_Toc198544485" w:history="1">
             <w:r>
               <w:rPr>
                 <w:rStyle w:val="Hyperlink"/>
@@ -1989,7 +2003,7 @@
                 <w:noProof/>
                 <w:webHidden/>
               </w:rPr>
-              <w:instrText xml:space="preserve"> PAGEREF _Toc198415032 \h </w:instrText>
+              <w:instrText xml:space="preserve"> PAGEREF _Toc198544485 \h </w:instrText>
             </w:r>
             <w:r>
               <w:rPr>
@@ -2033,7 +2047,7 @@
               <w:lang w:eastAsia="de-CH"/>
             </w:rPr>
           </w:pPr>
-          <w:hyperlink w:anchor="_Toc198415033" w:history="1">
+          <w:hyperlink w:anchor="_Toc198544486" w:history="1">
             <w:r>
               <w:rPr>
                 <w:rStyle w:val="Hyperlink"/>
@@ -2075,7 +2089,7 @@
                 <w:noProof/>
                 <w:webHidden/>
               </w:rPr>
-              <w:instrText xml:space="preserve"> PAGEREF _Toc198415033 \h </w:instrText>
+              <w:instrText xml:space="preserve"> PAGEREF _Toc198544486 \h </w:instrText>
             </w:r>
             <w:r>
               <w:rPr>
@@ -2119,7 +2133,7 @@
               <w:lang w:eastAsia="de-CH"/>
             </w:rPr>
           </w:pPr>
-          <w:hyperlink w:anchor="_Toc198415034" w:history="1">
+          <w:hyperlink w:anchor="_Toc198544487" w:history="1">
             <w:r>
               <w:rPr>
                 <w:rStyle w:val="Hyperlink"/>
@@ -2161,7 +2175,7 @@
                 <w:noProof/>
                 <w:webHidden/>
               </w:rPr>
-              <w:instrText xml:space="preserve"> PAGEREF _Toc198415034 \h </w:instrText>
+              <w:instrText xml:space="preserve"> PAGEREF _Toc198544487 \h </w:instrText>
             </w:r>
             <w:r>
               <w:rPr>
@@ -2205,7 +2219,7 @@
               <w:lang w:eastAsia="de-CH"/>
             </w:rPr>
           </w:pPr>
-          <w:hyperlink w:anchor="_Toc198415035" w:history="1">
+          <w:hyperlink w:anchor="_Toc198544488" w:history="1">
             <w:r>
               <w:rPr>
                 <w:rStyle w:val="Hyperlink"/>
@@ -2247,7 +2261,7 @@
                 <w:noProof/>
                 <w:webHidden/>
               </w:rPr>
-              <w:instrText xml:space="preserve"> PAGEREF _Toc198415035 \h </w:instrText>
+              <w:instrText xml:space="preserve"> PAGEREF _Toc198544488 \h </w:instrText>
             </w:r>
             <w:r>
               <w:rPr>
@@ -2291,7 +2305,7 @@
               <w:lang w:eastAsia="de-CH"/>
             </w:rPr>
           </w:pPr>
-          <w:hyperlink w:anchor="_Toc198415036" w:history="1">
+          <w:hyperlink w:anchor="_Toc198544489" w:history="1">
             <w:r>
               <w:rPr>
                 <w:rStyle w:val="Hyperlink"/>
@@ -2333,7 +2347,7 @@
                 <w:noProof/>
                 <w:webHidden/>
               </w:rPr>
-              <w:instrText xml:space="preserve"> PAGEREF _Toc198415036 \h </w:instrText>
+              <w:instrText xml:space="preserve"> PAGEREF _Toc198544489 \h </w:instrText>
             </w:r>
             <w:r>
               <w:rPr>
@@ -2377,7 +2391,7 @@
               <w:lang w:eastAsia="de-CH"/>
             </w:rPr>
           </w:pPr>
-          <w:hyperlink w:anchor="_Toc198415037" w:history="1">
+          <w:hyperlink w:anchor="_Toc198544490" w:history="1">
             <w:r>
               <w:rPr>
                 <w:rStyle w:val="Hyperlink"/>
@@ -2419,7 +2433,7 @@
                 <w:noProof/>
                 <w:webHidden/>
               </w:rPr>
-              <w:instrText xml:space="preserve"> PAGEREF _Toc198415037 \h </w:instrText>
+              <w:instrText xml:space="preserve"> PAGEREF _Toc198544490 \h </w:instrText>
             </w:r>
             <w:r>
               <w:rPr>
@@ -2463,7 +2477,7 @@
               <w:lang w:eastAsia="de-CH"/>
             </w:rPr>
           </w:pPr>
-          <w:hyperlink w:anchor="_Toc198415038" w:history="1">
+          <w:hyperlink w:anchor="_Toc198544491" w:history="1">
             <w:r>
               <w:rPr>
                 <w:rStyle w:val="Hyperlink"/>
@@ -2505,7 +2519,7 @@
                 <w:noProof/>
                 <w:webHidden/>
               </w:rPr>
-              <w:instrText xml:space="preserve"> PAGEREF _Toc198415038 \h </w:instrText>
+              <w:instrText xml:space="preserve"> PAGEREF _Toc198544491 \h </w:instrText>
             </w:r>
             <w:r>
               <w:rPr>
@@ -2549,7 +2563,7 @@
               <w:lang w:eastAsia="de-CH"/>
             </w:rPr>
           </w:pPr>
-          <w:hyperlink w:anchor="_Toc198415039" w:history="1">
+          <w:hyperlink w:anchor="_Toc198544492" w:history="1">
             <w:r>
               <w:rPr>
                 <w:rStyle w:val="Hyperlink"/>
@@ -2591,7 +2605,7 @@
                 <w:noProof/>
                 <w:webHidden/>
               </w:rPr>
-              <w:instrText xml:space="preserve"> PAGEREF _Toc198415039 \h </w:instrText>
+              <w:instrText xml:space="preserve"> PAGEREF _Toc198544492 \h </w:instrText>
             </w:r>
             <w:r>
               <w:rPr>
@@ -2635,7 +2649,7 @@
               <w:lang w:eastAsia="de-CH"/>
             </w:rPr>
           </w:pPr>
-          <w:hyperlink w:anchor="_Toc198415040" w:history="1">
+          <w:hyperlink w:anchor="_Toc198544493" w:history="1">
             <w:r>
               <w:rPr>
                 <w:rStyle w:val="Hyperlink"/>
@@ -2677,7 +2691,7 @@
                 <w:noProof/>
                 <w:webHidden/>
               </w:rPr>
-              <w:instrText xml:space="preserve"> PAGEREF _Toc198415040 \h </w:instrText>
+              <w:instrText xml:space="preserve"> PAGEREF _Toc198544493 \h </w:instrText>
             </w:r>
             <w:r>
               <w:rPr>
@@ -2721,7 +2735,7 @@
               <w:lang w:eastAsia="de-CH"/>
             </w:rPr>
           </w:pPr>
-          <w:hyperlink w:anchor="_Toc198415041" w:history="1">
+          <w:hyperlink w:anchor="_Toc198544494" w:history="1">
             <w:r>
               <w:rPr>
                 <w:rStyle w:val="Hyperlink"/>
@@ -2763,7 +2777,7 @@
                 <w:noProof/>
                 <w:webHidden/>
               </w:rPr>
-              <w:instrText xml:space="preserve"> PAGEREF _Toc198415041 \h </w:instrText>
+              <w:instrText xml:space="preserve"> PAGEREF _Toc198544494 \h </w:instrText>
             </w:r>
             <w:r>
               <w:rPr>
@@ -2807,7 +2821,7 @@
               <w:lang w:eastAsia="de-CH"/>
             </w:rPr>
           </w:pPr>
-          <w:hyperlink w:anchor="_Toc198415042" w:history="1">
+          <w:hyperlink w:anchor="_Toc198544495" w:history="1">
             <w:r>
               <w:rPr>
                 <w:rStyle w:val="Hyperlink"/>
@@ -2849,7 +2863,7 @@
                 <w:noProof/>
                 <w:webHidden/>
               </w:rPr>
-              <w:instrText xml:space="preserve"> PAGEREF _Toc198415042 \h </w:instrText>
+              <w:instrText xml:space="preserve"> PAGEREF _Toc198544495 \h </w:instrText>
             </w:r>
             <w:r>
               <w:rPr>
@@ -2893,7 +2907,7 @@
               <w:lang w:eastAsia="de-CH"/>
             </w:rPr>
           </w:pPr>
-          <w:hyperlink w:anchor="_Toc198415043" w:history="1">
+          <w:hyperlink w:anchor="_Toc198544496" w:history="1">
             <w:r>
               <w:rPr>
                 <w:rStyle w:val="Hyperlink"/>
@@ -2935,7 +2949,7 @@
                 <w:noProof/>
                 <w:webHidden/>
               </w:rPr>
-              <w:instrText xml:space="preserve"> PAGEREF _Toc198415043 \h </w:instrText>
+              <w:instrText xml:space="preserve"> PAGEREF _Toc198544496 \h </w:instrText>
             </w:r>
             <w:r>
               <w:rPr>
@@ -2979,7 +2993,7 @@
               <w:lang w:eastAsia="de-CH"/>
             </w:rPr>
           </w:pPr>
-          <w:hyperlink w:anchor="_Toc198415044" w:history="1">
+          <w:hyperlink w:anchor="_Toc198544497" w:history="1">
             <w:r>
               <w:rPr>
                 <w:rStyle w:val="Hyperlink"/>
@@ -3021,7 +3035,7 @@
                 <w:noProof/>
                 <w:webHidden/>
               </w:rPr>
-              <w:instrText xml:space="preserve"> PAGEREF _Toc198415044 \h </w:instrText>
+              <w:instrText xml:space="preserve"> PAGEREF _Toc198544497 \h </w:instrText>
             </w:r>
             <w:r>
               <w:rPr>
@@ -3065,7 +3079,7 @@
               <w:lang w:eastAsia="de-CH"/>
             </w:rPr>
           </w:pPr>
-          <w:hyperlink w:anchor="_Toc198415045" w:history="1">
+          <w:hyperlink w:anchor="_Toc198544498" w:history="1">
             <w:r>
               <w:rPr>
                 <w:rStyle w:val="Hyperlink"/>
@@ -3107,7 +3121,7 @@
                 <w:noProof/>
                 <w:webHidden/>
               </w:rPr>
-              <w:instrText xml:space="preserve"> PAGEREF _Toc198415045 \h </w:instrText>
+              <w:instrText xml:space="preserve"> PAGEREF _Toc198544498 \h </w:instrText>
             </w:r>
             <w:r>
               <w:rPr>
@@ -3151,7 +3165,7 @@
               <w:lang w:eastAsia="de-CH"/>
             </w:rPr>
           </w:pPr>
-          <w:hyperlink w:anchor="_Toc198415046" w:history="1">
+          <w:hyperlink w:anchor="_Toc198544499" w:history="1">
             <w:r>
               <w:rPr>
                 <w:rStyle w:val="Hyperlink"/>
@@ -3193,7 +3207,7 @@
                 <w:noProof/>
                 <w:webHidden/>
               </w:rPr>
-              <w:instrText xml:space="preserve"> PAGEREF _Toc198415046 \h </w:instrText>
+              <w:instrText xml:space="preserve"> PAGEREF _Toc198544499 \h </w:instrText>
             </w:r>
             <w:r>
               <w:rPr>
@@ -3237,7 +3251,7 @@
               <w:lang w:eastAsia="de-CH"/>
             </w:rPr>
           </w:pPr>
-          <w:hyperlink w:anchor="_Toc198415047" w:history="1">
+          <w:hyperlink w:anchor="_Toc198544500" w:history="1">
             <w:r>
               <w:rPr>
                 <w:rStyle w:val="Hyperlink"/>
@@ -3279,7 +3293,7 @@
                 <w:noProof/>
                 <w:webHidden/>
               </w:rPr>
-              <w:instrText xml:space="preserve"> PAGEREF _Toc198415047 \h </w:instrText>
+              <w:instrText xml:space="preserve"> PAGEREF _Toc198544500 \h </w:instrText>
             </w:r>
             <w:r>
               <w:rPr>
@@ -3323,7 +3337,7 @@
               <w:lang w:eastAsia="de-CH"/>
             </w:rPr>
           </w:pPr>
-          <w:hyperlink w:anchor="_Toc198415048" w:history="1">
+          <w:hyperlink w:anchor="_Toc198544501" w:history="1">
             <w:r>
               <w:rPr>
                 <w:rStyle w:val="Hyperlink"/>
@@ -3365,7 +3379,7 @@
                 <w:noProof/>
                 <w:webHidden/>
               </w:rPr>
-              <w:instrText xml:space="preserve"> PAGEREF _Toc198415048 \h </w:instrText>
+              <w:instrText xml:space="preserve"> PAGEREF _Toc198544501 \h </w:instrText>
             </w:r>
             <w:r>
               <w:rPr>
@@ -3409,7 +3423,7 @@
               <w:lang w:eastAsia="de-CH"/>
             </w:rPr>
           </w:pPr>
-          <w:hyperlink w:anchor="_Toc198415049" w:history="1">
+          <w:hyperlink w:anchor="_Toc198544502" w:history="1">
             <w:r>
               <w:rPr>
                 <w:rStyle w:val="Hyperlink"/>
@@ -3451,7 +3465,7 @@
                 <w:noProof/>
                 <w:webHidden/>
               </w:rPr>
-              <w:instrText xml:space="preserve"> PAGEREF _Toc198415049 \h </w:instrText>
+              <w:instrText xml:space="preserve"> PAGEREF _Toc198544502 \h </w:instrText>
             </w:r>
             <w:r>
               <w:rPr>
@@ -3495,7 +3509,7 @@
               <w:lang w:eastAsia="de-CH"/>
             </w:rPr>
           </w:pPr>
-          <w:hyperlink w:anchor="_Toc198415050" w:history="1">
+          <w:hyperlink w:anchor="_Toc198544503" w:history="1">
             <w:r>
               <w:rPr>
                 <w:rStyle w:val="Hyperlink"/>
@@ -3537,7 +3551,7 @@
                 <w:noProof/>
                 <w:webHidden/>
               </w:rPr>
-              <w:instrText xml:space="preserve"> PAGEREF _Toc198415050 \h </w:instrText>
+              <w:instrText xml:space="preserve"> PAGEREF _Toc198544503 \h </w:instrText>
             </w:r>
             <w:r>
               <w:rPr>
@@ -3581,7 +3595,7 @@
               <w:lang w:eastAsia="de-CH"/>
             </w:rPr>
           </w:pPr>
-          <w:hyperlink w:anchor="_Toc198415051" w:history="1">
+          <w:hyperlink w:anchor="_Toc198544504" w:history="1">
             <w:r>
               <w:rPr>
                 <w:rStyle w:val="Hyperlink"/>
@@ -3623,7 +3637,7 @@
                 <w:noProof/>
                 <w:webHidden/>
               </w:rPr>
-              <w:instrText xml:space="preserve"> PAGEREF _Toc198415051 \h </w:instrText>
+              <w:instrText xml:space="preserve"> PAGEREF _Toc198544504 \h </w:instrText>
             </w:r>
             <w:r>
               <w:rPr>
@@ -3667,7 +3681,7 @@
               <w:lang w:eastAsia="de-CH"/>
             </w:rPr>
           </w:pPr>
-          <w:hyperlink w:anchor="_Toc198415052" w:history="1">
+          <w:hyperlink w:anchor="_Toc198544505" w:history="1">
             <w:r>
               <w:rPr>
                 <w:rStyle w:val="Hyperlink"/>
@@ -3709,7 +3723,7 @@
                 <w:noProof/>
                 <w:webHidden/>
               </w:rPr>
-              <w:instrText xml:space="preserve"> PAGEREF _Toc198415052 \h </w:instrText>
+              <w:instrText xml:space="preserve"> PAGEREF _Toc198544505 \h </w:instrText>
             </w:r>
             <w:r>
               <w:rPr>
@@ -3753,7 +3767,7 @@
               <w:lang w:eastAsia="de-CH"/>
             </w:rPr>
           </w:pPr>
-          <w:hyperlink w:anchor="_Toc198415053" w:history="1">
+          <w:hyperlink w:anchor="_Toc198544506" w:history="1">
             <w:r>
               <w:rPr>
                 <w:rStyle w:val="Hyperlink"/>
@@ -3795,7 +3809,7 @@
                 <w:noProof/>
                 <w:webHidden/>
               </w:rPr>
-              <w:instrText xml:space="preserve"> PAGEREF _Toc198415053 \h </w:instrText>
+              <w:instrText xml:space="preserve"> PAGEREF _Toc198544506 \h </w:instrText>
             </w:r>
             <w:r>
               <w:rPr>
@@ -3839,7 +3853,7 @@
               <w:lang w:eastAsia="de-CH"/>
             </w:rPr>
           </w:pPr>
-          <w:hyperlink w:anchor="_Toc198415054" w:history="1">
+          <w:hyperlink w:anchor="_Toc198544507" w:history="1">
             <w:r>
               <w:rPr>
                 <w:rStyle w:val="Hyperlink"/>
@@ -3881,7 +3895,7 @@
                 <w:noProof/>
                 <w:webHidden/>
               </w:rPr>
-              <w:instrText xml:space="preserve"> PAGEREF _Toc198415054 \h </w:instrText>
+              <w:instrText xml:space="preserve"> PAGEREF _Toc198544507 \h </w:instrText>
             </w:r>
             <w:r>
               <w:rPr>
@@ -3925,7 +3939,7 @@
               <w:lang w:eastAsia="de-CH"/>
             </w:rPr>
           </w:pPr>
-          <w:hyperlink w:anchor="_Toc198415055" w:history="1">
+          <w:hyperlink w:anchor="_Toc198544508" w:history="1">
             <w:r>
               <w:rPr>
                 <w:rStyle w:val="Hyperlink"/>
@@ -3967,7 +3981,7 @@
                 <w:noProof/>
                 <w:webHidden/>
               </w:rPr>
-              <w:instrText xml:space="preserve"> PAGEREF _Toc198415055 \h </w:instrText>
+              <w:instrText xml:space="preserve"> PAGEREF _Toc198544508 \h </w:instrText>
             </w:r>
             <w:r>
               <w:rPr>
@@ -4011,7 +4025,7 @@
               <w:lang w:eastAsia="de-CH"/>
             </w:rPr>
           </w:pPr>
-          <w:hyperlink w:anchor="_Toc198415056" w:history="1">
+          <w:hyperlink w:anchor="_Toc198544509" w:history="1">
             <w:r>
               <w:rPr>
                 <w:rStyle w:val="Hyperlink"/>
@@ -4053,7 +4067,7 @@
                 <w:noProof/>
                 <w:webHidden/>
               </w:rPr>
-              <w:instrText xml:space="preserve"> PAGEREF _Toc198415056 \h </w:instrText>
+              <w:instrText xml:space="preserve"> PAGEREF _Toc198544509 \h </w:instrText>
             </w:r>
             <w:r>
               <w:rPr>
@@ -4097,7 +4111,7 @@
               <w:lang w:eastAsia="de-CH"/>
             </w:rPr>
           </w:pPr>
-          <w:hyperlink w:anchor="_Toc198415057" w:history="1">
+          <w:hyperlink w:anchor="_Toc198544510" w:history="1">
             <w:r>
               <w:rPr>
                 <w:rStyle w:val="Hyperlink"/>
@@ -4139,7 +4153,7 @@
                 <w:noProof/>
                 <w:webHidden/>
               </w:rPr>
-              <w:instrText xml:space="preserve"> PAGEREF _Toc198415057 \h </w:instrText>
+              <w:instrText xml:space="preserve"> PAGEREF _Toc198544510 \h </w:instrText>
             </w:r>
             <w:r>
               <w:rPr>
@@ -4183,7 +4197,7 @@
               <w:lang w:eastAsia="de-CH"/>
             </w:rPr>
           </w:pPr>
-          <w:hyperlink w:anchor="_Toc198415058" w:history="1">
+          <w:hyperlink w:anchor="_Toc198544511" w:history="1">
             <w:r>
               <w:rPr>
                 <w:rStyle w:val="Hyperlink"/>
@@ -4225,7 +4239,7 @@
                 <w:noProof/>
                 <w:webHidden/>
               </w:rPr>
-              <w:instrText xml:space="preserve"> PAGEREF _Toc198415058 \h </w:instrText>
+              <w:instrText xml:space="preserve"> PAGEREF _Toc198544511 \h </w:instrText>
             </w:r>
             <w:r>
               <w:rPr>
@@ -4269,7 +4283,7 @@
               <w:lang w:eastAsia="de-CH"/>
             </w:rPr>
           </w:pPr>
-          <w:hyperlink w:anchor="_Toc198415059" w:history="1">
+          <w:hyperlink w:anchor="_Toc198544512" w:history="1">
             <w:r>
               <w:rPr>
                 <w:rStyle w:val="Hyperlink"/>
@@ -4312,7 +4326,7 @@
                 <w:noProof/>
                 <w:webHidden/>
               </w:rPr>
-              <w:instrText xml:space="preserve"> PAGEREF _Toc198415059 \h </w:instrText>
+              <w:instrText xml:space="preserve"> PAGEREF _Toc198544512 \h </w:instrText>
             </w:r>
             <w:r>
               <w:rPr>
@@ -4356,7 +4370,7 @@
               <w:lang w:eastAsia="de-CH"/>
             </w:rPr>
           </w:pPr>
-          <w:hyperlink w:anchor="_Toc198415060" w:history="1">
+          <w:hyperlink w:anchor="_Toc198544513" w:history="1">
             <w:r>
               <w:rPr>
                 <w:rStyle w:val="Hyperlink"/>
@@ -4399,7 +4413,7 @@
                 <w:noProof/>
                 <w:webHidden/>
               </w:rPr>
-              <w:instrText xml:space="preserve"> PAGEREF _Toc198415060 \h </w:instrText>
+              <w:instrText xml:space="preserve"> PAGEREF _Toc198544513 \h </w:instrText>
             </w:r>
             <w:r>
               <w:rPr>
@@ -4443,7 +4457,7 @@
               <w:lang w:eastAsia="de-CH"/>
             </w:rPr>
           </w:pPr>
-          <w:hyperlink w:anchor="_Toc198415061" w:history="1">
+          <w:hyperlink w:anchor="_Toc198544514" w:history="1">
             <w:r>
               <w:rPr>
                 <w:rStyle w:val="Hyperlink"/>
@@ -4487,7 +4501,7 @@
                 <w:noProof/>
                 <w:webHidden/>
               </w:rPr>
-              <w:instrText xml:space="preserve"> PAGEREF _Toc198415061 \h </w:instrText>
+              <w:instrText xml:space="preserve"> PAGEREF _Toc198544514 \h </w:instrText>
             </w:r>
             <w:r>
               <w:rPr>
@@ -4531,7 +4545,7 @@
               <w:lang w:eastAsia="de-CH"/>
             </w:rPr>
           </w:pPr>
-          <w:hyperlink w:anchor="_Toc198415062" w:history="1">
+          <w:hyperlink w:anchor="_Toc198544515" w:history="1">
             <w:r>
               <w:rPr>
                 <w:rStyle w:val="Hyperlink"/>
@@ -4575,7 +4589,7 @@
                 <w:noProof/>
                 <w:webHidden/>
               </w:rPr>
-              <w:instrText xml:space="preserve"> PAGEREF _Toc198415062 \h </w:instrText>
+              <w:instrText xml:space="preserve"> PAGEREF _Toc198544515 \h </w:instrText>
             </w:r>
             <w:r>
               <w:rPr>
@@ -4619,7 +4633,7 @@
               <w:lang w:eastAsia="de-CH"/>
             </w:rPr>
           </w:pPr>
-          <w:hyperlink w:anchor="_Toc198415063" w:history="1">
+          <w:hyperlink w:anchor="_Toc198544516" w:history="1">
             <w:r>
               <w:rPr>
                 <w:rStyle w:val="Hyperlink"/>
@@ -4661,7 +4675,7 @@
                 <w:noProof/>
                 <w:webHidden/>
               </w:rPr>
-              <w:instrText xml:space="preserve"> PAGEREF _Toc198415063 \h </w:instrText>
+              <w:instrText xml:space="preserve"> PAGEREF _Toc198544516 \h </w:instrText>
             </w:r>
             <w:r>
               <w:rPr>
@@ -4705,7 +4719,7 @@
               <w:lang w:eastAsia="de-CH"/>
             </w:rPr>
           </w:pPr>
-          <w:hyperlink w:anchor="_Toc198415064" w:history="1">
+          <w:hyperlink w:anchor="_Toc198544517" w:history="1">
             <w:r>
               <w:rPr>
                 <w:rStyle w:val="Hyperlink"/>
@@ -4748,7 +4762,7 @@
                 <w:noProof/>
                 <w:webHidden/>
               </w:rPr>
-              <w:instrText xml:space="preserve"> PAGEREF _Toc198415064 \h </w:instrText>
+              <w:instrText xml:space="preserve"> PAGEREF _Toc198544517 \h </w:instrText>
             </w:r>
             <w:r>
               <w:rPr>
@@ -4792,7 +4806,7 @@
               <w:lang w:eastAsia="de-CH"/>
             </w:rPr>
           </w:pPr>
-          <w:hyperlink w:anchor="_Toc198415065" w:history="1">
+          <w:hyperlink w:anchor="_Toc198544518" w:history="1">
             <w:r>
               <w:rPr>
                 <w:rStyle w:val="Hyperlink"/>
@@ -4835,7 +4849,7 @@
                 <w:noProof/>
                 <w:webHidden/>
               </w:rPr>
-              <w:instrText xml:space="preserve"> PAGEREF _Toc198415065 \h </w:instrText>
+              <w:instrText xml:space="preserve"> PAGEREF _Toc198544518 \h </w:instrText>
             </w:r>
             <w:r>
               <w:rPr>
@@ -4879,7 +4893,7 @@
               <w:lang w:eastAsia="de-CH"/>
             </w:rPr>
           </w:pPr>
-          <w:hyperlink w:anchor="_Toc198415066" w:history="1">
+          <w:hyperlink w:anchor="_Toc198544519" w:history="1">
             <w:r>
               <w:rPr>
                 <w:rStyle w:val="Hyperlink"/>
@@ -4922,7 +4936,7 @@
                 <w:noProof/>
                 <w:webHidden/>
               </w:rPr>
-              <w:instrText xml:space="preserve"> PAGEREF _Toc198415066 \h </w:instrText>
+              <w:instrText xml:space="preserve"> PAGEREF _Toc198544519 \h </w:instrText>
             </w:r>
             <w:r>
               <w:rPr>
@@ -4983,7 +4997,7 @@
       <w:pPr>
         <w:pStyle w:val="berschrift1"/>
       </w:pPr>
-      <w:bookmarkStart w:id="0" w:name="_Toc198415020"/>
+      <w:bookmarkStart w:id="0" w:name="_Toc198544473"/>
       <w:r>
         <w:lastRenderedPageBreak/>
         <w:t>Einleitung</w:t>
@@ -5025,7 +5039,7 @@
       <w:pPr>
         <w:pStyle w:val="berschrift1"/>
       </w:pPr>
-      <w:bookmarkStart w:id="1" w:name="_Toc198415021"/>
+      <w:bookmarkStart w:id="1" w:name="_Toc198544474"/>
       <w:r>
         <w:lastRenderedPageBreak/>
         <w:t>Informieren</w:t>
@@ -5044,7 +5058,7 @@
       <w:pPr>
         <w:pStyle w:val="berschrift2"/>
       </w:pPr>
-      <w:bookmarkStart w:id="2" w:name="_Toc198415022"/>
+      <w:bookmarkStart w:id="2" w:name="_Toc198544475"/>
       <w:r>
         <w:t>Ist Zustand</w:t>
       </w:r>
@@ -5102,7 +5116,7 @@
       <w:pPr>
         <w:pStyle w:val="berschrift2"/>
       </w:pPr>
-      <w:bookmarkStart w:id="3" w:name="_Toc198415023"/>
+      <w:bookmarkStart w:id="3" w:name="_Toc198544476"/>
       <w:r>
         <w:t>Soll-Zustand</w:t>
       </w:r>
@@ -5242,7 +5256,7 @@
       <w:pPr>
         <w:pStyle w:val="berschrift2"/>
       </w:pPr>
-      <w:bookmarkStart w:id="4" w:name="_Toc198415024"/>
+      <w:bookmarkStart w:id="4" w:name="_Toc198544477"/>
       <w:r>
         <w:t>Projektziel definieren</w:t>
       </w:r>
@@ -5252,7 +5266,7 @@
       <w:pPr>
         <w:pStyle w:val="berschrift3"/>
       </w:pPr>
-      <w:bookmarkStart w:id="5" w:name="_Toc198415025"/>
+      <w:bookmarkStart w:id="5" w:name="_Toc198544478"/>
       <w:r>
         <w:t>Ziel</w:t>
       </w:r>
@@ -5304,7 +5318,7 @@
       <w:pPr>
         <w:pStyle w:val="berschrift3"/>
       </w:pPr>
-      <w:bookmarkStart w:id="6" w:name="_Toc198415026"/>
+      <w:bookmarkStart w:id="6" w:name="_Toc198544479"/>
       <w:r>
         <w:lastRenderedPageBreak/>
         <w:t>Was soll erreicht werden?</w:t>
@@ -5458,7 +5472,7 @@
       <w:pPr>
         <w:pStyle w:val="berschrift3"/>
       </w:pPr>
-      <w:bookmarkStart w:id="7" w:name="_Toc198415027"/>
+      <w:bookmarkStart w:id="7" w:name="_Toc198544480"/>
       <w:r>
         <w:t>Erfolgskriterien</w:t>
       </w:r>
@@ -5585,7 +5599,7 @@
       <w:pPr>
         <w:pStyle w:val="berschrift2"/>
       </w:pPr>
-      <w:bookmarkStart w:id="8" w:name="_Toc198415028"/>
+      <w:bookmarkStart w:id="8" w:name="_Toc198544481"/>
       <w:r>
         <w:lastRenderedPageBreak/>
         <w:t>Zielgruppe &amp; Anforderungen</w:t>
@@ -5599,7 +5613,7 @@
       <w:pPr>
         <w:pStyle w:val="berschrift3"/>
       </w:pPr>
-      <w:bookmarkStart w:id="9" w:name="_Toc198415029"/>
+      <w:bookmarkStart w:id="9" w:name="_Toc198544482"/>
       <w:r>
         <w:t>Zielgruppe</w:t>
       </w:r>
@@ -5745,7 +5759,7 @@
       <w:pPr>
         <w:pStyle w:val="berschrift3"/>
       </w:pPr>
-      <w:bookmarkStart w:id="10" w:name="_Toc198415030"/>
+      <w:bookmarkStart w:id="10" w:name="_Toc198544483"/>
       <w:r>
         <w:t>Kino-Mitarbeitende / Verwaltung</w:t>
       </w:r>
@@ -5805,7 +5819,7 @@
         <w:lastRenderedPageBreak/>
         <w:t xml:space="preserve"> </w:t>
       </w:r>
-      <w:bookmarkStart w:id="11" w:name="_Toc198415031"/>
+      <w:bookmarkStart w:id="11" w:name="_Toc198544484"/>
       <w:r>
         <w:t>Anforderungen</w:t>
       </w:r>
@@ -6782,7 +6796,7 @@
       <w:pPr>
         <w:pStyle w:val="berschrift2"/>
       </w:pPr>
-      <w:bookmarkStart w:id="12" w:name="_Toc198415032"/>
+      <w:bookmarkStart w:id="12" w:name="_Toc198544485"/>
       <w:r>
         <w:lastRenderedPageBreak/>
         <w:t>User Flow</w:t>
@@ -7154,7 +7168,7 @@
       <w:pPr>
         <w:pStyle w:val="berschrift1"/>
       </w:pPr>
-      <w:bookmarkStart w:id="13" w:name="_Toc198415033"/>
+      <w:bookmarkStart w:id="13" w:name="_Toc198544486"/>
       <w:r>
         <w:lastRenderedPageBreak/>
         <w:t>Planen</w:t>
@@ -7176,7 +7190,7 @@
       <w:pPr>
         <w:pStyle w:val="berschrift2"/>
       </w:pPr>
-      <w:bookmarkStart w:id="14" w:name="_Toc198415034"/>
+      <w:bookmarkStart w:id="14" w:name="_Toc198544487"/>
       <w:r>
         <w:t>Arbeitspakete</w:t>
       </w:r>
@@ -9137,7 +9151,7 @@
       <w:pPr>
         <w:pStyle w:val="berschrift2"/>
       </w:pPr>
-      <w:bookmarkStart w:id="15" w:name="_Toc198415035"/>
+      <w:bookmarkStart w:id="15" w:name="_Toc198544488"/>
       <w:r>
         <w:rPr>
           <w:noProof/>
@@ -9415,7 +9429,7 @@
       <w:pPr>
         <w:pStyle w:val="berschrift2"/>
       </w:pPr>
-      <w:bookmarkStart w:id="16" w:name="_Toc198415036"/>
+      <w:bookmarkStart w:id="16" w:name="_Toc198544489"/>
       <w:r>
         <w:lastRenderedPageBreak/>
         <w:t>Ressourcenplanung</w:t>
@@ -9445,7 +9459,7 @@
       <w:r>
         <w:t xml:space="preserve"> </w:t>
       </w:r>
-      <w:bookmarkStart w:id="17" w:name="_Toc198415037"/>
+      <w:bookmarkStart w:id="17" w:name="_Toc198544490"/>
       <w:r>
         <w:t>Technische Hilfsmittel (Hardware)</w:t>
       </w:r>
@@ -9678,7 +9692,7 @@
       <w:pPr>
         <w:pStyle w:val="berschrift3"/>
       </w:pPr>
-      <w:bookmarkStart w:id="18" w:name="_Toc198415038"/>
+      <w:bookmarkStart w:id="18" w:name="_Toc198544491"/>
       <w:r>
         <w:t>Software &amp; Tools (Entwicklung)</w:t>
       </w:r>
@@ -10035,7 +10049,7 @@
       <w:pPr>
         <w:pStyle w:val="berschrift3"/>
       </w:pPr>
-      <w:bookmarkStart w:id="19" w:name="_Toc198415039"/>
+      <w:bookmarkStart w:id="19" w:name="_Toc198544492"/>
       <w:r>
         <w:t>Software &amp; Tools (Organisation &amp; Planung)</w:t>
       </w:r>
@@ -10254,7 +10268,7 @@
       <w:pPr>
         <w:pStyle w:val="berschrift2"/>
       </w:pPr>
-      <w:bookmarkStart w:id="20" w:name="_Toc198415040"/>
+      <w:bookmarkStart w:id="20" w:name="_Toc198544493"/>
       <w:r>
         <w:lastRenderedPageBreak/>
         <w:t>Projektstruktur</w:t>
@@ -10316,7 +10330,7 @@
       <w:pPr>
         <w:pStyle w:val="berschrift2"/>
       </w:pPr>
-      <w:bookmarkStart w:id="21" w:name="_Toc198415041"/>
+      <w:bookmarkStart w:id="21" w:name="_Toc198544494"/>
       <w:r>
         <w:lastRenderedPageBreak/>
         <w:t>Risikoanalyse</w:t>
@@ -11047,7 +11061,7 @@
       <w:pPr>
         <w:pStyle w:val="berschrift2"/>
       </w:pPr>
-      <w:bookmarkStart w:id="22" w:name="_Toc198415042"/>
+      <w:bookmarkStart w:id="22" w:name="_Toc198544495"/>
       <w:r>
         <w:lastRenderedPageBreak/>
         <w:t>Wireframes</w:t>
@@ -11240,7 +11254,7 @@
       <w:pPr>
         <w:pStyle w:val="berschrift3"/>
       </w:pPr>
-      <w:bookmarkStart w:id="23" w:name="_Toc198415043"/>
+      <w:bookmarkStart w:id="23" w:name="_Toc198544496"/>
       <w:r>
         <w:rPr>
           <w:noProof/>
@@ -11653,7 +11667,7 @@
       <w:pPr>
         <w:pStyle w:val="berschrift3"/>
       </w:pPr>
-      <w:bookmarkStart w:id="24" w:name="_Toc198415044"/>
+      <w:bookmarkStart w:id="24" w:name="_Toc198544497"/>
       <w:r>
         <w:lastRenderedPageBreak/>
         <w:t>Zeit / Programm</w:t>
@@ -12114,7 +12128,7 @@
       <w:pPr>
         <w:pStyle w:val="berschrift3"/>
       </w:pPr>
-      <w:bookmarkStart w:id="25" w:name="_Toc198415045"/>
+      <w:bookmarkStart w:id="25" w:name="_Toc198544498"/>
       <w:r>
         <w:lastRenderedPageBreak/>
         <w:t>Filmdetails</w:t>
@@ -12360,7 +12374,7 @@
       <w:pPr>
         <w:pStyle w:val="berschrift3"/>
       </w:pPr>
-      <w:bookmarkStart w:id="26" w:name="_Toc198415046"/>
+      <w:bookmarkStart w:id="26" w:name="_Toc198544499"/>
       <w:r>
         <w:t>Kontakt</w:t>
       </w:r>
@@ -12577,7 +12591,7 @@
       <w:pPr>
         <w:pStyle w:val="berschrift3"/>
       </w:pPr>
-      <w:bookmarkStart w:id="27" w:name="_Toc198415047"/>
+      <w:bookmarkStart w:id="27" w:name="_Toc198544500"/>
       <w:r>
         <w:lastRenderedPageBreak/>
         <w:t>Reservation</w:t>
@@ -12685,7 +12699,7 @@
       <w:pPr>
         <w:pStyle w:val="berschrift2"/>
       </w:pPr>
-      <w:bookmarkStart w:id="28" w:name="_Toc198415048"/>
+      <w:bookmarkStart w:id="28" w:name="_Toc198544501"/>
       <w:r>
         <w:t>Datenmodell</w:t>
       </w:r>
@@ -12730,7 +12744,7 @@
       <w:pPr>
         <w:pStyle w:val="berschrift3"/>
       </w:pPr>
-      <w:bookmarkStart w:id="29" w:name="_Toc198415049"/>
+      <w:bookmarkStart w:id="29" w:name="_Toc198544502"/>
       <w:r>
         <w:t>Grundidee</w:t>
       </w:r>
@@ -12989,7 +13003,7 @@
       <w:pPr>
         <w:pStyle w:val="berschrift3"/>
       </w:pPr>
-      <w:bookmarkStart w:id="30" w:name="_Toc198415050"/>
+      <w:bookmarkStart w:id="30" w:name="_Toc198544503"/>
       <w:r>
         <w:t>Zusammenfassung</w:t>
       </w:r>
@@ -13005,7 +13019,7 @@
       <w:pPr>
         <w:pStyle w:val="berschrift2"/>
       </w:pPr>
-      <w:bookmarkStart w:id="31" w:name="_Toc198415051"/>
+      <w:bookmarkStart w:id="31" w:name="_Toc198544504"/>
       <w:r>
         <w:t>Meilenstein Planung</w:t>
       </w:r>
@@ -13051,7 +13065,7 @@
       <w:pPr>
         <w:pStyle w:val="berschrift1"/>
       </w:pPr>
-      <w:bookmarkStart w:id="32" w:name="_Toc198415052"/>
+      <w:bookmarkStart w:id="32" w:name="_Toc198544505"/>
       <w:r>
         <w:lastRenderedPageBreak/>
         <w:t>Entscheiden</w:t>
@@ -13070,7 +13084,7 @@
       <w:pPr>
         <w:pStyle w:val="berschrift2"/>
       </w:pPr>
-      <w:bookmarkStart w:id="33" w:name="_Toc198415053"/>
+      <w:bookmarkStart w:id="33" w:name="_Toc198544506"/>
       <w:r>
         <w:t>Technologie-Entscheidungen</w:t>
       </w:r>
@@ -13192,7 +13206,7 @@
       <w:pPr>
         <w:pStyle w:val="berschrift2"/>
       </w:pPr>
-      <w:bookmarkStart w:id="34" w:name="_Toc198415054"/>
+      <w:bookmarkStart w:id="34" w:name="_Toc198544507"/>
       <w:r>
         <w:t>Methodische Entscheidungen</w:t>
       </w:r>
@@ -13278,7 +13292,7 @@
       <w:pPr>
         <w:pStyle w:val="berschrift2"/>
       </w:pPr>
-      <w:bookmarkStart w:id="35" w:name="_Toc198415055"/>
+      <w:bookmarkStart w:id="35" w:name="_Toc198544508"/>
       <w:r>
         <w:lastRenderedPageBreak/>
         <w:t>Organisatorische Entscheidungen</w:t>
@@ -13368,7 +13382,7 @@
       <w:pPr>
         <w:pStyle w:val="berschrift2"/>
       </w:pPr>
-      <w:bookmarkStart w:id="36" w:name="_Toc198415056"/>
+      <w:bookmarkStart w:id="36" w:name="_Toc198544509"/>
       <w:r>
         <w:t>Risiko-Management</w:t>
       </w:r>
@@ -13412,7 +13426,7 @@
       <w:pPr>
         <w:pStyle w:val="berschrift1"/>
       </w:pPr>
-      <w:bookmarkStart w:id="37" w:name="_Toc198415057"/>
+      <w:bookmarkStart w:id="37" w:name="_Toc198544510"/>
       <w:r>
         <w:lastRenderedPageBreak/>
         <w:t>Realisieren</w:t>
@@ -13423,7 +13437,7 @@
       <w:pPr>
         <w:pStyle w:val="berschrift2"/>
       </w:pPr>
-      <w:bookmarkStart w:id="38" w:name="_Toc198415058"/>
+      <w:bookmarkStart w:id="38" w:name="_Toc198544511"/>
       <w:r>
         <w:t>Backend</w:t>
       </w:r>
@@ -13438,7 +13452,7 @@
       <w:pPr>
         <w:pStyle w:val="berschrift3"/>
       </w:pPr>
-      <w:bookmarkStart w:id="39" w:name="_Toc198415059"/>
+      <w:bookmarkStart w:id="39" w:name="_Toc198544512"/>
       <w:r>
         <w:rPr>
           <w:bCs/>
@@ -13505,7 +13519,7 @@
       <w:pPr>
         <w:pStyle w:val="berschrift3"/>
       </w:pPr>
-      <w:bookmarkStart w:id="40" w:name="_Toc198415060"/>
+      <w:bookmarkStart w:id="40" w:name="_Toc198544513"/>
       <w:r>
         <w:rPr>
           <w:bCs/>
@@ -13636,7 +13650,7 @@
       <w:pPr>
         <w:pStyle w:val="berschrift3"/>
       </w:pPr>
-      <w:bookmarkStart w:id="41" w:name="_Toc198415061"/>
+      <w:bookmarkStart w:id="41" w:name="_Toc198544514"/>
       <w:r>
         <w:rPr>
           <w:b/>
@@ -13791,7 +13805,7 @@
       <w:pPr>
         <w:pStyle w:val="berschrift3"/>
       </w:pPr>
-      <w:bookmarkStart w:id="42" w:name="_Toc198415062"/>
+      <w:bookmarkStart w:id="42" w:name="_Toc198544515"/>
       <w:r>
         <w:rPr>
           <w:b/>
@@ -13860,7 +13874,7 @@
       <w:pPr>
         <w:pStyle w:val="berschrift3"/>
       </w:pPr>
-      <w:bookmarkStart w:id="43" w:name="_Toc198415063"/>
+      <w:bookmarkStart w:id="43" w:name="_Toc198544516"/>
       <w:r>
         <w:t>API-Controller im Überblick</w:t>
       </w:r>
@@ -14032,7 +14046,7 @@
       <w:pPr>
         <w:pStyle w:val="berschrift3"/>
       </w:pPr>
-      <w:bookmarkStart w:id="44" w:name="_Toc198415064"/>
+      <w:bookmarkStart w:id="44" w:name="_Toc198544517"/>
       <w:r>
         <w:rPr>
           <w:bCs/>
@@ -14100,7 +14114,7 @@
       <w:pPr>
         <w:pStyle w:val="berschrift3"/>
       </w:pPr>
-      <w:bookmarkStart w:id="45" w:name="_Toc198415065"/>
+      <w:bookmarkStart w:id="45" w:name="_Toc198544518"/>
       <w:r>
         <w:rPr>
           <w:bCs/>
@@ -14141,7 +14155,7 @@
       <w:pPr>
         <w:pStyle w:val="berschrift3"/>
       </w:pPr>
-      <w:bookmarkStart w:id="46" w:name="_Toc198415066"/>
+      <w:bookmarkStart w:id="46" w:name="_Toc198544519"/>
       <w:r>
         <w:rPr>
           <w:bCs/>

</xml_diff>